<commit_message>
Updated Report starting stumps to highlight key things to discuss
</commit_message>
<xml_diff>
--- a/Report/Report.docx
+++ b/Report/Report.docx
@@ -1,6 +1,6 @@
 
 <file path=word/document.xml><?xml version="1.0" encoding="utf-8"?>
-<w:document xmlns:wpc="http://schemas.microsoft.com/office/word/2010/wordprocessingCanvas" xmlns:cx="http://schemas.microsoft.com/office/drawing/2014/chartex" xmlns:cx1="http://schemas.microsoft.com/office/drawing/2015/9/8/chartex" xmlns:cx2="http://schemas.microsoft.com/office/drawing/2015/10/21/chartex" xmlns:cx3="http://schemas.microsoft.com/office/drawing/2016/5/9/chartex" xmlns:cx4="http://schemas.microsoft.com/office/drawing/2016/5/10/chartex" xmlns:cx5="http://schemas.microsoft.com/office/drawing/2016/5/11/chartex" xmlns:cx6="http://schemas.microsoft.com/office/drawing/2016/5/12/chartex" xmlns:cx7="http://schemas.microsoft.com/office/drawing/2016/5/13/chartex" xmlns:cx8="http://schemas.microsoft.com/office/drawing/2016/5/14/chartex" xmlns:mc="http://schemas.openxmlformats.org/markup-compatibility/2006" xmlns:aink="http://schemas.microsoft.com/office/drawing/2016/ink" xmlns:am3d="http://schemas.microsoft.com/office/drawing/2017/model3d" xmlns:o="urn:schemas-microsoft-com:office:office" xmlns:oel="http://schemas.microsoft.com/office/2019/extlst" xmlns:r="http://schemas.openxmlformats.org/officeDocument/2006/relationships" xmlns:m="http://schemas.openxmlformats.org/officeDocument/2006/math" xmlns:v="urn:schemas-microsoft-com:vml" xmlns:wp14="http://schemas.microsoft.com/office/word/2010/wordprocessingDrawing" xmlns:wp="http://schemas.openxmlformats.org/drawingml/2006/wordprocessingDrawing" xmlns:w10="urn:schemas-microsoft-com:office:word" xmlns:w="http://schemas.openxmlformats.org/wordprocessingml/2006/main" xmlns:w14="http://schemas.microsoft.com/office/word/2010/wordml" xmlns:w15="http://schemas.microsoft.com/office/word/2012/wordml" xmlns:w16cex="http://schemas.microsoft.com/office/word/2018/wordml/cex" xmlns:w16cid="http://schemas.microsoft.com/office/word/2016/wordml/cid" xmlns:w16="http://schemas.microsoft.com/office/word/2018/wordml" xmlns:w16du="http://schemas.microsoft.com/office/word/2023/wordml/word16du" xmlns:w16sdtdh="http://schemas.microsoft.com/office/word/2020/wordml/sdtdatahash" xmlns:w16se="http://schemas.microsoft.com/office/word/2015/wordml/symex" xmlns:wpg="http://schemas.microsoft.com/office/word/2010/wordprocessingGroup" xmlns:wpi="http://schemas.microsoft.com/office/word/2010/wordprocessingInk" xmlns:wne="http://schemas.microsoft.com/office/word/2006/wordml" xmlns:wps="http://schemas.microsoft.com/office/word/2010/wordprocessingShape" mc:Ignorable="w14 w15 w16se w16cid w16 w16cex w16sdtdh w16du wp14">
+<w:document xmlns:wpc="http://schemas.microsoft.com/office/word/2010/wordprocessingCanvas" xmlns:cx="http://schemas.microsoft.com/office/drawing/2014/chartex" xmlns:cx1="http://schemas.microsoft.com/office/drawing/2015/9/8/chartex" xmlns:cx2="http://schemas.microsoft.com/office/drawing/2015/10/21/chartex" xmlns:cx3="http://schemas.microsoft.com/office/drawing/2016/5/9/chartex" xmlns:cx4="http://schemas.microsoft.com/office/drawing/2016/5/10/chartex" xmlns:cx5="http://schemas.microsoft.com/office/drawing/2016/5/11/chartex" xmlns:cx6="http://schemas.microsoft.com/office/drawing/2016/5/12/chartex" xmlns:cx7="http://schemas.microsoft.com/office/drawing/2016/5/13/chartex" xmlns:cx8="http://schemas.microsoft.com/office/drawing/2016/5/14/chartex" xmlns:mc="http://schemas.openxmlformats.org/markup-compatibility/2006" xmlns:aink="http://schemas.microsoft.com/office/drawing/2016/ink" xmlns:am3d="http://schemas.microsoft.com/office/drawing/2017/model3d" xmlns:o="urn:schemas-microsoft-com:office:office" xmlns:oel="http://schemas.microsoft.com/office/2019/extlst" xmlns:r="http://schemas.openxmlformats.org/officeDocument/2006/relationships" xmlns:m="http://schemas.openxmlformats.org/officeDocument/2006/math" xmlns:v="urn:schemas-microsoft-com:vml" xmlns:wp14="http://schemas.microsoft.com/office/word/2010/wordprocessingDrawing" xmlns:wp="http://schemas.openxmlformats.org/drawingml/2006/wordprocessingDrawing" xmlns:w10="urn:schemas-microsoft-com:office:word" xmlns:w="http://schemas.openxmlformats.org/wordprocessingml/2006/main" xmlns:w14="http://schemas.microsoft.com/office/word/2010/wordml" xmlns:w15="http://schemas.microsoft.com/office/word/2012/wordml" xmlns:w16cex="http://schemas.microsoft.com/office/word/2018/wordml/cex" xmlns:w16cid="http://schemas.microsoft.com/office/word/2016/wordml/cid" xmlns:w16="http://schemas.microsoft.com/office/word/2018/wordml" xmlns:w16du="http://schemas.microsoft.com/office/word/2023/wordml/word16du" xmlns:w16sdtdh="http://schemas.microsoft.com/office/word/2020/wordml/sdtdatahash" xmlns:w16sdtfl="http://schemas.microsoft.com/office/word/2024/wordml/sdtformatlock" xmlns:w16se="http://schemas.microsoft.com/office/word/2015/wordml/symex" xmlns:wpg="http://schemas.microsoft.com/office/word/2010/wordprocessingGroup" xmlns:wpi="http://schemas.microsoft.com/office/word/2010/wordprocessingInk" xmlns:wne="http://schemas.microsoft.com/office/word/2006/wordml" xmlns:wps="http://schemas.microsoft.com/office/word/2010/wordprocessingShape" mc:Ignorable="w14 w15 w16se w16cid w16 w16cex w16sdtdh w16sdtfl w16du wp14">
   <w:body>
     <w:p>
       <w:pPr>
@@ -34,29 +34,211 @@
     </w:p>
     <w:p>
       <w:r>
-        <w:t xml:space="preserve">The produced application can be used by Employees of a company to manage their details and handle Holiday (PTO) Requests. Admins of the company can view </w:t>
-      </w:r>
-      <w:proofErr w:type="gramStart"/>
-      <w:r>
-        <w:t>all of</w:t>
-      </w:r>
-      <w:proofErr w:type="gramEnd"/>
-      <w:r>
-        <w:t xml:space="preserve"> the Employees held by the API Web Service and perform CRUD operations, having the ability to insert new users, update the details of existing users or remove them from the records. Admins can also view and action (Approve or Deny) the PTO Requests submitted by Employees.</w:t>
-      </w:r>
-    </w:p>
-    <w:p>
-      <w:r>
-        <w:t xml:space="preserve">When these requests are updated, a Notification Service </w:t>
-      </w:r>
-      <w:r>
-        <w:t>pushes notifications to inform the user of these changes</w:t>
-      </w:r>
-      <w:r>
-        <w:t>.</w:t>
-      </w:r>
-      <w:r>
-        <w:t xml:space="preserve"> These notifications are also pushed on update to Employee Details.</w:t>
+        <w:t>The produced application is a management tool for employees and admins within a company. It can be used by Employees to update their personal details, and submit Holiday (PTO) Requests, whereas administrative users can carry out a wider set of features in addition to those mentioned above. These features include viewing and managing employee records via CRUD operations and reviewing and actioning employee’s holiday requests.</w:t>
+      </w:r>
+    </w:p>
+    <w:p>
+      <w:r>
+        <w:t>When employee details or PTO request statuses are updated, a notification is pushed to the user. These notifications ensure users are informed of updates to their information, promoting communication.</w:t>
+      </w:r>
+    </w:p>
+    <w:p>
+      <w:r>
+        <w:t>The application relies on a backend RESTful API Web Service.</w:t>
+      </w:r>
+    </w:p>
+    <w:p>
+      <w:pPr>
+        <w:pStyle w:val="Heading2"/>
+      </w:pPr>
+      <w:r>
+        <w:t>Design and Storyboard</w:t>
+      </w:r>
+    </w:p>
+    <w:p>
+      <w:pPr>
+        <w:pStyle w:val="ListParagraph"/>
+        <w:numPr>
+          <w:ilvl w:val="0"/>
+          <w:numId w:val="3"/>
+        </w:numPr>
+      </w:pPr>
+      <w:r>
+        <w:t>Class Diagrams</w:t>
+      </w:r>
+    </w:p>
+    <w:p>
+      <w:pPr>
+        <w:pStyle w:val="ListParagraph"/>
+        <w:numPr>
+          <w:ilvl w:val="1"/>
+          <w:numId w:val="3"/>
+        </w:numPr>
+      </w:pPr>
+      <w:r>
+        <w:t>Employee</w:t>
+      </w:r>
+    </w:p>
+    <w:p>
+      <w:pPr>
+        <w:pStyle w:val="ListParagraph"/>
+        <w:numPr>
+          <w:ilvl w:val="1"/>
+          <w:numId w:val="3"/>
+        </w:numPr>
+      </w:pPr>
+      <w:proofErr w:type="spellStart"/>
+      <w:r>
+        <w:t>PtoRequest</w:t>
+      </w:r>
+      <w:proofErr w:type="spellEnd"/>
+    </w:p>
+    <w:p>
+      <w:pPr>
+        <w:pStyle w:val="ListParagraph"/>
+        <w:numPr>
+          <w:ilvl w:val="1"/>
+          <w:numId w:val="3"/>
+        </w:numPr>
+      </w:pPr>
+      <w:proofErr w:type="spellStart"/>
+      <w:r>
+        <w:t>EmployeeAdapter</w:t>
+      </w:r>
+      <w:proofErr w:type="spellEnd"/>
+      <w:r>
+        <w:t xml:space="preserve">, </w:t>
+      </w:r>
+      <w:proofErr w:type="spellStart"/>
+      <w:r>
+        <w:t>PtoAdapter</w:t>
+      </w:r>
+      <w:proofErr w:type="spellEnd"/>
+    </w:p>
+    <w:p>
+      <w:pPr>
+        <w:pStyle w:val="ListParagraph"/>
+        <w:numPr>
+          <w:ilvl w:val="1"/>
+          <w:numId w:val="3"/>
+        </w:numPr>
+      </w:pPr>
+      <w:proofErr w:type="spellStart"/>
+      <w:r>
+        <w:t>DatabaseHelper</w:t>
+      </w:r>
+      <w:proofErr w:type="spellEnd"/>
+    </w:p>
+    <w:p>
+      <w:pPr>
+        <w:pStyle w:val="ListParagraph"/>
+        <w:numPr>
+          <w:ilvl w:val="1"/>
+          <w:numId w:val="3"/>
+        </w:numPr>
+      </w:pPr>
+      <w:proofErr w:type="spellStart"/>
+      <w:r>
+        <w:t>ApiService</w:t>
+      </w:r>
+      <w:proofErr w:type="spellEnd"/>
+    </w:p>
+    <w:p>
+      <w:pPr>
+        <w:pStyle w:val="ListParagraph"/>
+        <w:numPr>
+          <w:ilvl w:val="1"/>
+          <w:numId w:val="3"/>
+        </w:numPr>
+      </w:pPr>
+      <w:proofErr w:type="spellStart"/>
+      <w:r>
+        <w:t>NotificationHelper</w:t>
+      </w:r>
+      <w:proofErr w:type="spellEnd"/>
+    </w:p>
+    <w:p>
+      <w:pPr>
+        <w:pStyle w:val="ListParagraph"/>
+        <w:numPr>
+          <w:ilvl w:val="0"/>
+          <w:numId w:val="3"/>
+        </w:numPr>
+      </w:pPr>
+      <w:r>
+        <w:t>Design carried forward from CW1</w:t>
+      </w:r>
+    </w:p>
+    <w:p>
+      <w:pPr>
+        <w:pStyle w:val="ListParagraph"/>
+        <w:numPr>
+          <w:ilvl w:val="1"/>
+          <w:numId w:val="3"/>
+        </w:numPr>
+      </w:pPr>
+      <w:r>
+        <w:t>XML</w:t>
+      </w:r>
+    </w:p>
+    <w:p>
+      <w:pPr>
+        <w:pStyle w:val="ListParagraph"/>
+        <w:numPr>
+          <w:ilvl w:val="0"/>
+          <w:numId w:val="3"/>
+        </w:numPr>
+      </w:pPr>
+      <w:r>
+        <w:t>Storyboards illustrating the functionality of the submitted solution</w:t>
+      </w:r>
+    </w:p>
+    <w:p>
+      <w:pPr>
+        <w:pStyle w:val="ListParagraph"/>
+        <w:numPr>
+          <w:ilvl w:val="1"/>
+          <w:numId w:val="3"/>
+        </w:numPr>
+      </w:pPr>
+      <w:r>
+        <w:t>Updating Personal Details</w:t>
+      </w:r>
+    </w:p>
+    <w:p>
+      <w:pPr>
+        <w:pStyle w:val="ListParagraph"/>
+        <w:numPr>
+          <w:ilvl w:val="1"/>
+          <w:numId w:val="3"/>
+        </w:numPr>
+      </w:pPr>
+      <w:r>
+        <w:t>Updating Employee’s Details, including Delete</w:t>
+      </w:r>
+    </w:p>
+    <w:p>
+      <w:pPr>
+        <w:pStyle w:val="ListParagraph"/>
+        <w:numPr>
+          <w:ilvl w:val="1"/>
+          <w:numId w:val="3"/>
+        </w:numPr>
+      </w:pPr>
+      <w:r>
+        <w:t>Submitting a PTO Request</w:t>
+      </w:r>
+    </w:p>
+    <w:p>
+      <w:pPr>
+        <w:pStyle w:val="ListParagraph"/>
+        <w:numPr>
+          <w:ilvl w:val="1"/>
+          <w:numId w:val="3"/>
+        </w:numPr>
+      </w:pPr>
+      <w:r>
+        <w:t>Reviewing and Approving PTO Requests as an Admin</w:t>
       </w:r>
     </w:p>
     <w:p/>
@@ -65,7 +247,7 @@
         <w:pStyle w:val="Heading2"/>
       </w:pPr>
       <w:r>
-        <w:t>Design and Storyboard</w:t>
+        <w:t>Legal, Social, Ethical and Professional Considerations</w:t>
       </w:r>
     </w:p>
     <w:p>
@@ -77,31 +259,55 @@
         </w:numPr>
       </w:pPr>
       <w:r>
-        <w:t>Class Diagrams</w:t>
-      </w:r>
-    </w:p>
-    <w:p>
-      <w:pPr>
-        <w:pStyle w:val="ListParagraph"/>
-        <w:numPr>
-          <w:ilvl w:val="0"/>
+        <w:t>Privacy, Integrity, Security</w:t>
+      </w:r>
+    </w:p>
+    <w:p>
+      <w:pPr>
+        <w:pStyle w:val="ListParagraph"/>
+        <w:numPr>
+          <w:ilvl w:val="1"/>
           <w:numId w:val="3"/>
         </w:numPr>
       </w:pPr>
       <w:r>
-        <w:t>Design carried forward from CW1</w:t>
-      </w:r>
-    </w:p>
-    <w:p>
-      <w:pPr>
-        <w:pStyle w:val="ListParagraph"/>
-        <w:numPr>
-          <w:ilvl w:val="0"/>
+        <w:t>Privacy: Passwords NOT encrypted, out of scope for this CW</w:t>
+      </w:r>
+    </w:p>
+    <w:p>
+      <w:pPr>
+        <w:pStyle w:val="ListParagraph"/>
+        <w:numPr>
+          <w:ilvl w:val="1"/>
           <w:numId w:val="3"/>
         </w:numPr>
       </w:pPr>
       <w:r>
-        <w:t>Storyboards illustrating the functionality of the submitted solution</w:t>
+        <w:t>Integrity: DB Transactions, Input Validation and Sanitisation</w:t>
+      </w:r>
+    </w:p>
+    <w:p>
+      <w:pPr>
+        <w:pStyle w:val="ListParagraph"/>
+        <w:numPr>
+          <w:ilvl w:val="1"/>
+          <w:numId w:val="3"/>
+        </w:numPr>
+      </w:pPr>
+      <w:r>
+        <w:t>Security: API calls over HTTP! API doesn’t provide SSL certificates</w:t>
+      </w:r>
+    </w:p>
+    <w:p>
+      <w:pPr>
+        <w:pStyle w:val="ListParagraph"/>
+        <w:numPr>
+          <w:ilvl w:val="0"/>
+          <w:numId w:val="3"/>
+        </w:numPr>
+      </w:pPr>
+      <w:r>
+        <w:t>How were the issues addressed?</w:t>
       </w:r>
     </w:p>
     <w:p/>
@@ -110,275 +316,878 @@
         <w:pStyle w:val="Heading2"/>
       </w:pPr>
       <w:r>
-        <w:t>Legal, Social, Ethical and Professional Considerations</w:t>
-      </w:r>
-    </w:p>
-    <w:p>
-      <w:pPr>
-        <w:pStyle w:val="ListParagraph"/>
-        <w:numPr>
-          <w:ilvl w:val="0"/>
-          <w:numId w:val="3"/>
-        </w:numPr>
-      </w:pPr>
-      <w:r>
-        <w:t>Privacy, Integrity, Security</w:t>
-      </w:r>
-    </w:p>
-    <w:p>
-      <w:pPr>
-        <w:pStyle w:val="ListParagraph"/>
-        <w:numPr>
-          <w:ilvl w:val="0"/>
-          <w:numId w:val="3"/>
-        </w:numPr>
-      </w:pPr>
-      <w:r>
-        <w:t>How were the issues addressed?</w:t>
-      </w:r>
+        <w:lastRenderedPageBreak/>
+        <w:t>Interface Design</w:t>
+      </w:r>
+    </w:p>
+    <w:p>
+      <w:pPr>
+        <w:pStyle w:val="ListParagraph"/>
+        <w:numPr>
+          <w:ilvl w:val="0"/>
+          <w:numId w:val="2"/>
+        </w:numPr>
+      </w:pPr>
+      <w:r>
+        <w:t>UI Screenshots with links to XML files in repository</w:t>
+      </w:r>
+    </w:p>
+    <w:p>
+      <w:pPr>
+        <w:pStyle w:val="ListParagraph"/>
+        <w:numPr>
+          <w:ilvl w:val="0"/>
+          <w:numId w:val="2"/>
+        </w:numPr>
+      </w:pPr>
+      <w:r>
+        <w:t>Design Principles:</w:t>
+      </w:r>
+    </w:p>
+    <w:p>
+      <w:pPr>
+        <w:pStyle w:val="ListParagraph"/>
+        <w:numPr>
+          <w:ilvl w:val="1"/>
+          <w:numId w:val="2"/>
+        </w:numPr>
+      </w:pPr>
+      <w:r>
+        <w:t>Consistency across pages</w:t>
+      </w:r>
+    </w:p>
+    <w:p>
+      <w:pPr>
+        <w:pStyle w:val="ListParagraph"/>
+        <w:numPr>
+          <w:ilvl w:val="1"/>
+          <w:numId w:val="2"/>
+        </w:numPr>
+      </w:pPr>
+      <w:r>
+        <w:t>Accessibility</w:t>
+      </w:r>
+    </w:p>
+    <w:p>
+      <w:pPr>
+        <w:pStyle w:val="ListParagraph"/>
+        <w:numPr>
+          <w:ilvl w:val="2"/>
+          <w:numId w:val="2"/>
+        </w:numPr>
+      </w:pPr>
+      <w:r>
+        <w:t>Light/Dark theme NOT IMPLEMENTED</w:t>
+      </w:r>
+    </w:p>
+    <w:p>
+      <w:pPr>
+        <w:pStyle w:val="ListParagraph"/>
+        <w:numPr>
+          <w:ilvl w:val="2"/>
+          <w:numId w:val="2"/>
+        </w:numPr>
+      </w:pPr>
+      <w:r>
+        <w:t>Red/Green theme NOT IMPLEMENTED</w:t>
+      </w:r>
+    </w:p>
+    <w:p>
+      <w:pPr>
+        <w:pStyle w:val="Heading2"/>
+      </w:pPr>
+    </w:p>
+    <w:p>
+      <w:pPr>
+        <w:pStyle w:val="Heading2"/>
+      </w:pPr>
+      <w:r>
+        <w:t>Implementation</w:t>
+      </w:r>
+    </w:p>
+    <w:p>
+      <w:pPr>
+        <w:pStyle w:val="ListParagraph"/>
+        <w:numPr>
+          <w:ilvl w:val="0"/>
+          <w:numId w:val="2"/>
+        </w:numPr>
+      </w:pPr>
+      <w:r>
+        <w:t>Code snippets in relevant sections</w:t>
+      </w:r>
+    </w:p>
+    <w:p>
+      <w:pPr>
+        <w:pStyle w:val="ListParagraph"/>
+        <w:numPr>
+          <w:ilvl w:val="0"/>
+          <w:numId w:val="2"/>
+        </w:numPr>
+      </w:pPr>
+      <w:r>
+        <w:t>CRUD</w:t>
+      </w:r>
+    </w:p>
+    <w:p>
+      <w:pPr>
+        <w:pStyle w:val="ListParagraph"/>
+        <w:numPr>
+          <w:ilvl w:val="0"/>
+          <w:numId w:val="2"/>
+        </w:numPr>
+      </w:pPr>
+      <w:r>
+        <w:t>API Integration</w:t>
+      </w:r>
+    </w:p>
+    <w:p>
+      <w:pPr>
+        <w:pStyle w:val="ListParagraph"/>
+        <w:numPr>
+          <w:ilvl w:val="0"/>
+          <w:numId w:val="2"/>
+        </w:numPr>
+      </w:pPr>
+      <w:proofErr w:type="spellStart"/>
+      <w:r>
+        <w:t>NotificationService</w:t>
+      </w:r>
+      <w:proofErr w:type="spellEnd"/>
+    </w:p>
+    <w:p>
+      <w:pPr>
+        <w:pStyle w:val="ListParagraph"/>
+        <w:numPr>
+          <w:ilvl w:val="0"/>
+          <w:numId w:val="2"/>
+        </w:numPr>
+      </w:pPr>
+      <w:r>
+        <w:t>Technologies used</w:t>
+      </w:r>
+    </w:p>
+    <w:p>
+      <w:pPr>
+        <w:pStyle w:val="ListParagraph"/>
+        <w:numPr>
+          <w:ilvl w:val="1"/>
+          <w:numId w:val="2"/>
+        </w:numPr>
+      </w:pPr>
+      <w:r>
+        <w:t>SQLite</w:t>
+      </w:r>
+      <w:r>
+        <w:t xml:space="preserve"> </w:t>
+      </w:r>
+    </w:p>
+    <w:p>
+      <w:pPr>
+        <w:pStyle w:val="ListParagraph"/>
+        <w:numPr>
+          <w:ilvl w:val="1"/>
+          <w:numId w:val="2"/>
+        </w:numPr>
+      </w:pPr>
+      <w:r>
+        <w:t>Volley for API</w:t>
+      </w:r>
+    </w:p>
+    <w:p>
+      <w:pPr>
+        <w:pStyle w:val="ListParagraph"/>
+        <w:numPr>
+          <w:ilvl w:val="1"/>
+          <w:numId w:val="2"/>
+        </w:numPr>
+      </w:pPr>
+      <w:proofErr w:type="spellStart"/>
+      <w:r>
+        <w:t>NotificationManager</w:t>
+      </w:r>
+      <w:proofErr w:type="spellEnd"/>
+      <w:r>
+        <w:t xml:space="preserve"> and </w:t>
+      </w:r>
+      <w:proofErr w:type="spellStart"/>
+      <w:r>
+        <w:t>NotificationCompat</w:t>
+      </w:r>
+      <w:proofErr w:type="spellEnd"/>
+    </w:p>
+    <w:p>
+      <w:pPr>
+        <w:pStyle w:val="ListParagraph"/>
+        <w:ind w:left="1440"/>
+      </w:pPr>
     </w:p>
     <w:p/>
     <w:p>
       <w:pPr>
+        <w:pStyle w:val="Heading3"/>
+      </w:pPr>
+      <w:r>
+        <w:t>Functional Requirements of the Application</w:t>
+      </w:r>
+    </w:p>
+    <w:p>
+      <w:pPr>
+        <w:pStyle w:val="ListParagraph"/>
+        <w:numPr>
+          <w:ilvl w:val="0"/>
+          <w:numId w:val="2"/>
+        </w:numPr>
+      </w:pPr>
+      <w:r>
+        <w:t>Admin</w:t>
+      </w:r>
+    </w:p>
+    <w:p>
+      <w:pPr>
+        <w:pStyle w:val="ListParagraph"/>
+        <w:numPr>
+          <w:ilvl w:val="1"/>
+          <w:numId w:val="2"/>
+        </w:numPr>
+      </w:pPr>
+      <w:r>
+        <w:t xml:space="preserve"> As an administrator I wish to add employees’ details </w:t>
+      </w:r>
+    </w:p>
+    <w:p>
+      <w:pPr>
+        <w:pStyle w:val="ListParagraph"/>
+        <w:numPr>
+          <w:ilvl w:val="1"/>
+          <w:numId w:val="2"/>
+        </w:numPr>
+      </w:pPr>
+      <w:r>
+        <w:t xml:space="preserve">As an administrator I wish to check the employees’ details have been uploaded. </w:t>
+      </w:r>
+    </w:p>
+    <w:p>
+      <w:pPr>
+        <w:pStyle w:val="ListParagraph"/>
+        <w:numPr>
+          <w:ilvl w:val="1"/>
+          <w:numId w:val="2"/>
+        </w:numPr>
+      </w:pPr>
+      <w:r>
+        <w:t>As an administrator I wish to edit employees’ details.</w:t>
+      </w:r>
+    </w:p>
+    <w:p>
+      <w:pPr>
+        <w:pStyle w:val="ListParagraph"/>
+        <w:numPr>
+          <w:ilvl w:val="1"/>
+          <w:numId w:val="2"/>
+        </w:numPr>
+      </w:pPr>
+      <w:r>
+        <w:t xml:space="preserve">As an administrator I wish to delete an employee’s details. </w:t>
+      </w:r>
+    </w:p>
+    <w:p>
+      <w:pPr>
+        <w:pStyle w:val="ListParagraph"/>
+        <w:numPr>
+          <w:ilvl w:val="1"/>
+          <w:numId w:val="2"/>
+        </w:numPr>
+      </w:pPr>
+      <w:r>
+        <w:t>The app should also apply an automatic increment by 5% on the employee salary when they complete one year.</w:t>
+      </w:r>
+      <w:r>
+        <w:t xml:space="preserve"> NOT IMPLEMENTED</w:t>
+      </w:r>
+    </w:p>
+    <w:p>
+      <w:pPr>
+        <w:pStyle w:val="ListParagraph"/>
+        <w:numPr>
+          <w:ilvl w:val="0"/>
+          <w:numId w:val="2"/>
+        </w:numPr>
+      </w:pPr>
+      <w:r>
+        <w:t>Employee</w:t>
+      </w:r>
+    </w:p>
+    <w:p>
+      <w:pPr>
+        <w:pStyle w:val="ListParagraph"/>
+        <w:numPr>
+          <w:ilvl w:val="1"/>
+          <w:numId w:val="2"/>
+        </w:numPr>
+      </w:pPr>
+      <w:r>
+        <w:t xml:space="preserve">As an employee I wish to view my details. </w:t>
+      </w:r>
+    </w:p>
+    <w:p>
+      <w:pPr>
+        <w:pStyle w:val="ListParagraph"/>
+        <w:numPr>
+          <w:ilvl w:val="1"/>
+          <w:numId w:val="2"/>
+        </w:numPr>
+      </w:pPr>
+      <w:r>
+        <w:t xml:space="preserve">As an employee I wish to edit my details. </w:t>
+      </w:r>
+    </w:p>
+    <w:p>
+      <w:pPr>
+        <w:pStyle w:val="ListParagraph"/>
+        <w:numPr>
+          <w:ilvl w:val="1"/>
+          <w:numId w:val="2"/>
+        </w:numPr>
+      </w:pPr>
+      <w:r>
+        <w:t>As an employee I wish to book/ manage my annual leave/ holiday (the allowance is 30 days per year).</w:t>
+      </w:r>
+    </w:p>
+    <w:p>
+      <w:pPr>
+        <w:pStyle w:val="Heading3"/>
+      </w:pPr>
+      <w:r>
+        <w:t>Activities</w:t>
+      </w:r>
+    </w:p>
+    <w:p/>
+    <w:p>
+      <w:pPr>
+        <w:pStyle w:val="Heading3"/>
+      </w:pPr>
+      <w:r>
+        <w:t>Local Database Implementation</w:t>
+      </w:r>
+    </w:p>
+    <w:p>
+      <w:r>
+        <w:t>The application uses a local SQLite database for storing employee records, along with additional information not held by the API such as the Employee’s role and login information, as a short-term but persistent storage medium to minimise the number of GET requests sent to the API Web Service.</w:t>
+      </w:r>
+    </w:p>
+    <w:p>
+      <w:pPr>
+        <w:pStyle w:val="Heading3"/>
+      </w:pPr>
+      <w:r>
+        <w:lastRenderedPageBreak/>
+        <w:t>API Integration</w:t>
+      </w:r>
+    </w:p>
+    <w:p>
+      <w:r>
+        <w:t>The integration of a RESTful API enables data management and synchronisation across devices and users.</w:t>
+      </w:r>
+      <w:r>
+        <w:t xml:space="preserve"> Periodic fetches from the API to the Local Database ensure the data is consistent and up to date.</w:t>
+      </w:r>
+    </w:p>
+    <w:tbl>
+      <w:tblPr>
+        <w:tblStyle w:val="TableGrid"/>
+        <w:tblW w:w="0" w:type="auto"/>
+        <w:tblLook w:val="04A0" w:firstRow="1" w:lastRow="0" w:firstColumn="1" w:lastColumn="0" w:noHBand="0" w:noVBand="1"/>
+      </w:tblPr>
+      <w:tblGrid>
+        <w:gridCol w:w="3005"/>
+        <w:gridCol w:w="3005"/>
+        <w:gridCol w:w="3006"/>
+      </w:tblGrid>
+      <w:tr>
+        <w:tc>
+          <w:tcPr>
+            <w:tcW w:w="3005" w:type="dxa"/>
+          </w:tcPr>
+          <w:p>
+            <w:pPr>
+              <w:jc w:val="center"/>
+              <w:rPr>
+                <w:b/>
+                <w:bCs/>
+              </w:rPr>
+            </w:pPr>
+            <w:r>
+              <w:rPr>
+                <w:b/>
+                <w:bCs/>
+              </w:rPr>
+              <w:t>Base URL:</w:t>
+            </w:r>
+          </w:p>
+        </w:tc>
+        <w:tc>
+          <w:tcPr>
+            <w:tcW w:w="6011" w:type="dxa"/>
+            <w:gridSpan w:val="2"/>
+          </w:tcPr>
+          <w:p>
+            <w:pPr>
+              <w:jc w:val="center"/>
+            </w:pPr>
+            <w:r>
+              <w:t>http://10.224.41.11/comp2000</w:t>
+            </w:r>
+          </w:p>
+        </w:tc>
+      </w:tr>
+      <w:tr>
+        <w:tc>
+          <w:tcPr>
+            <w:tcW w:w="3005" w:type="dxa"/>
+          </w:tcPr>
+          <w:p>
+            <w:pPr>
+              <w:jc w:val="center"/>
+              <w:rPr>
+                <w:b/>
+                <w:bCs/>
+              </w:rPr>
+            </w:pPr>
+            <w:r>
+              <w:rPr>
+                <w:b/>
+                <w:bCs/>
+              </w:rPr>
+              <w:t>Endpoint</w:t>
+            </w:r>
+          </w:p>
+        </w:tc>
+        <w:tc>
+          <w:tcPr>
+            <w:tcW w:w="3005" w:type="dxa"/>
+          </w:tcPr>
+          <w:p>
+            <w:pPr>
+              <w:jc w:val="center"/>
+              <w:rPr>
+                <w:b/>
+                <w:bCs/>
+              </w:rPr>
+            </w:pPr>
+            <w:r>
+              <w:rPr>
+                <w:b/>
+                <w:bCs/>
+              </w:rPr>
+              <w:t>Method</w:t>
+            </w:r>
+          </w:p>
+        </w:tc>
+        <w:tc>
+          <w:tcPr>
+            <w:tcW w:w="3006" w:type="dxa"/>
+          </w:tcPr>
+          <w:p>
+            <w:pPr>
+              <w:jc w:val="center"/>
+              <w:rPr>
+                <w:b/>
+                <w:bCs/>
+              </w:rPr>
+            </w:pPr>
+            <w:r>
+              <w:rPr>
+                <w:b/>
+                <w:bCs/>
+              </w:rPr>
+              <w:t>Description</w:t>
+            </w:r>
+          </w:p>
+        </w:tc>
+      </w:tr>
+      <w:tr>
+        <w:tc>
+          <w:tcPr>
+            <w:tcW w:w="3005" w:type="dxa"/>
+          </w:tcPr>
+          <w:p/>
+        </w:tc>
+        <w:tc>
+          <w:tcPr>
+            <w:tcW w:w="3005" w:type="dxa"/>
+          </w:tcPr>
+          <w:p/>
+        </w:tc>
+        <w:tc>
+          <w:tcPr>
+            <w:tcW w:w="3006" w:type="dxa"/>
+          </w:tcPr>
+          <w:p/>
+        </w:tc>
+      </w:tr>
+      <w:tr>
+        <w:tc>
+          <w:tcPr>
+            <w:tcW w:w="3005" w:type="dxa"/>
+          </w:tcPr>
+          <w:p/>
+        </w:tc>
+        <w:tc>
+          <w:tcPr>
+            <w:tcW w:w="3005" w:type="dxa"/>
+          </w:tcPr>
+          <w:p/>
+        </w:tc>
+        <w:tc>
+          <w:tcPr>
+            <w:tcW w:w="3006" w:type="dxa"/>
+          </w:tcPr>
+          <w:p/>
+        </w:tc>
+      </w:tr>
+      <w:tr>
+        <w:tc>
+          <w:tcPr>
+            <w:tcW w:w="3005" w:type="dxa"/>
+          </w:tcPr>
+          <w:p/>
+        </w:tc>
+        <w:tc>
+          <w:tcPr>
+            <w:tcW w:w="3005" w:type="dxa"/>
+          </w:tcPr>
+          <w:p/>
+        </w:tc>
+        <w:tc>
+          <w:tcPr>
+            <w:tcW w:w="3006" w:type="dxa"/>
+          </w:tcPr>
+          <w:p/>
+        </w:tc>
+      </w:tr>
+      <w:tr>
+        <w:tc>
+          <w:tcPr>
+            <w:tcW w:w="3005" w:type="dxa"/>
+          </w:tcPr>
+          <w:p/>
+        </w:tc>
+        <w:tc>
+          <w:tcPr>
+            <w:tcW w:w="3005" w:type="dxa"/>
+          </w:tcPr>
+          <w:p/>
+        </w:tc>
+        <w:tc>
+          <w:tcPr>
+            <w:tcW w:w="3006" w:type="dxa"/>
+          </w:tcPr>
+          <w:p/>
+        </w:tc>
+      </w:tr>
+      <w:tr>
+        <w:tc>
+          <w:tcPr>
+            <w:tcW w:w="3005" w:type="dxa"/>
+          </w:tcPr>
+          <w:p/>
+        </w:tc>
+        <w:tc>
+          <w:tcPr>
+            <w:tcW w:w="3005" w:type="dxa"/>
+          </w:tcPr>
+          <w:p/>
+        </w:tc>
+        <w:tc>
+          <w:tcPr>
+            <w:tcW w:w="3006" w:type="dxa"/>
+          </w:tcPr>
+          <w:p/>
+        </w:tc>
+      </w:tr>
+    </w:tbl>
+    <w:p/>
+    <w:p>
+      <w:pPr>
+        <w:pStyle w:val="ListParagraph"/>
+        <w:numPr>
+          <w:ilvl w:val="0"/>
+          <w:numId w:val="2"/>
+        </w:numPr>
+      </w:pPr>
+      <w:r>
+        <w:t>How each endpoint was used by Helper and Service classes</w:t>
+      </w:r>
+    </w:p>
+    <w:p>
+      <w:pPr>
         <w:pStyle w:val="Heading2"/>
       </w:pPr>
       <w:r>
-        <w:t>Interface Design</w:t>
-      </w:r>
-    </w:p>
-    <w:p>
-      <w:pPr>
-        <w:pStyle w:val="ListParagraph"/>
-        <w:numPr>
-          <w:ilvl w:val="0"/>
-          <w:numId w:val="2"/>
-        </w:numPr>
-      </w:pPr>
-      <w:r>
-        <w:t>UI Screenshots with links to XML files in repository</w:t>
-      </w:r>
-    </w:p>
+        <w:t>Key Design Features</w:t>
+      </w:r>
+    </w:p>
+    <w:p>
+      <w:pPr>
+        <w:pStyle w:val="ListParagraph"/>
+        <w:numPr>
+          <w:ilvl w:val="0"/>
+          <w:numId w:val="2"/>
+        </w:numPr>
+      </w:pPr>
+      <w:r>
+        <w:t>SOLID</w:t>
+      </w:r>
+    </w:p>
+    <w:p>
+      <w:pPr>
+        <w:pStyle w:val="ListParagraph"/>
+        <w:numPr>
+          <w:ilvl w:val="0"/>
+          <w:numId w:val="2"/>
+        </w:numPr>
+      </w:pPr>
+      <w:r>
+        <w:t>Service Helpers: Modularised code for database, API, and notification handling, reducing redundancy.</w:t>
+      </w:r>
+    </w:p>
+    <w:p>
+      <w:pPr>
+        <w:pStyle w:val="ListParagraph"/>
+        <w:numPr>
+          <w:ilvl w:val="0"/>
+          <w:numId w:val="2"/>
+        </w:numPr>
+      </w:pPr>
+      <w:r>
+        <w:t>Separation of Concerns</w:t>
+      </w:r>
+      <w:r>
+        <w:t xml:space="preserve"> and Single Responsibility</w:t>
+      </w:r>
+      <w:r>
+        <w:t xml:space="preserve"> enforced by </w:t>
+      </w:r>
+      <w:r>
+        <w:t>Helpers/Services for Database, API and Notifications</w:t>
+      </w:r>
+    </w:p>
+    <w:p>
+      <w:pPr>
+        <w:pStyle w:val="ListParagraph"/>
+        <w:numPr>
+          <w:ilvl w:val="0"/>
+          <w:numId w:val="2"/>
+        </w:numPr>
+      </w:pPr>
+      <w:r>
+        <w:t>Dependency Inversion: Service “interfaces” are used to decouple classes from implementation</w:t>
+      </w:r>
+    </w:p>
+    <w:p>
+      <w:pPr>
+        <w:pStyle w:val="ListParagraph"/>
+        <w:numPr>
+          <w:ilvl w:val="0"/>
+          <w:numId w:val="2"/>
+        </w:numPr>
+      </w:pPr>
+      <w:r>
+        <w:t xml:space="preserve">Worker Threads using </w:t>
+      </w:r>
+      <w:proofErr w:type="spellStart"/>
+      <w:r>
+        <w:t>AsyncTask</w:t>
+      </w:r>
+      <w:proofErr w:type="spellEnd"/>
+      <w:r>
+        <w:t>, maintains a responsive UI even when executing intensive tasks (such as the API fetch) in the background</w:t>
+      </w:r>
+    </w:p>
+    <w:p/>
     <w:p>
       <w:pPr>
         <w:pStyle w:val="Heading2"/>
       </w:pPr>
-    </w:p>
+      <w:r>
+        <w:t>Evaluation</w:t>
+      </w:r>
+    </w:p>
+    <w:p>
+      <w:pPr>
+        <w:pStyle w:val="ListParagraph"/>
+        <w:numPr>
+          <w:ilvl w:val="0"/>
+          <w:numId w:val="2"/>
+        </w:numPr>
+      </w:pPr>
+      <w:r>
+        <w:t>Post-design evaluation on usability and functionality</w:t>
+      </w:r>
+    </w:p>
+    <w:p>
+      <w:pPr>
+        <w:pStyle w:val="ListParagraph"/>
+        <w:numPr>
+          <w:ilvl w:val="0"/>
+          <w:numId w:val="2"/>
+        </w:numPr>
+      </w:pPr>
+      <w:r>
+        <w:t>Testing?</w:t>
+      </w:r>
+    </w:p>
+    <w:p>
+      <w:pPr>
+        <w:pStyle w:val="ListParagraph"/>
+        <w:numPr>
+          <w:ilvl w:val="0"/>
+          <w:numId w:val="2"/>
+        </w:numPr>
+      </w:pPr>
+      <w:r>
+        <w:t>Recommendations for future improvements</w:t>
+      </w:r>
+    </w:p>
+    <w:p>
+      <w:pPr>
+        <w:pStyle w:val="ListParagraph"/>
+        <w:numPr>
+          <w:ilvl w:val="1"/>
+          <w:numId w:val="2"/>
+        </w:numPr>
+      </w:pPr>
+      <w:r>
+        <w:t>True role based access, rather than hiding activity navigation links</w:t>
+      </w:r>
+    </w:p>
+    <w:p/>
     <w:p>
       <w:pPr>
         <w:pStyle w:val="Heading2"/>
       </w:pPr>
       <w:r>
-        <w:t>Implementation</w:t>
-      </w:r>
-    </w:p>
-    <w:p>
-      <w:pPr>
-        <w:pStyle w:val="ListParagraph"/>
-        <w:numPr>
-          <w:ilvl w:val="0"/>
-          <w:numId w:val="2"/>
-        </w:numPr>
-      </w:pPr>
-      <w:r>
-        <w:t>Code snippets in relevant sections</w:t>
-      </w:r>
-    </w:p>
-    <w:p/>
-    <w:p>
-      <w:pPr>
-        <w:pStyle w:val="Heading3"/>
-      </w:pPr>
-      <w:r>
-        <w:t>Functional Requirements of the Application</w:t>
-      </w:r>
-    </w:p>
-    <w:p/>
-    <w:p>
-      <w:pPr>
-        <w:pStyle w:val="Heading3"/>
-      </w:pPr>
-      <w:r>
-        <w:t>Activities</w:t>
-      </w:r>
-    </w:p>
-    <w:p/>
-    <w:p>
-      <w:pPr>
-        <w:pStyle w:val="Heading3"/>
+        <w:t>Summary</w:t>
+      </w:r>
+    </w:p>
+    <w:p>
+      <w:r>
+        <w:t>The project successfully delivered a functional, user-friendly application for employee and PTO management. The adoption of best practices ensured scalability</w:t>
+      </w:r>
+      <w:r>
+        <w:t xml:space="preserve"> and</w:t>
+      </w:r>
+      <w:r>
+        <w:t xml:space="preserve"> maintainability.</w:t>
+      </w:r>
+    </w:p>
+    <w:p>
+      <w:pPr>
+        <w:pStyle w:val="Heading2"/>
+      </w:pPr>
+      <w:r>
+        <w:t>References</w:t>
+      </w:r>
+    </w:p>
+    <w:p>
+      <w:pPr>
+        <w:pStyle w:val="ListParagraph"/>
+        <w:numPr>
+          <w:ilvl w:val="0"/>
+          <w:numId w:val="2"/>
+        </w:numPr>
+      </w:pPr>
+      <w:r>
+        <w:t>Include some Android documentation used here? Currently included as code comments</w:t>
+      </w:r>
+    </w:p>
+    <w:p>
+      <w:pPr>
+        <w:pStyle w:val="ListParagraph"/>
+        <w:numPr>
+          <w:ilvl w:val="0"/>
+          <w:numId w:val="2"/>
+        </w:numPr>
+      </w:pPr>
+      <w:r>
+        <w:t>Volley documentation</w:t>
+      </w:r>
+    </w:p>
+    <w:p>
+      <w:pPr>
+        <w:pStyle w:val="ListParagraph"/>
+        <w:numPr>
+          <w:ilvl w:val="0"/>
+          <w:numId w:val="2"/>
+        </w:numPr>
+      </w:pPr>
+      <w:proofErr w:type="spellStart"/>
+      <w:r>
+        <w:t>AlertDialog</w:t>
+      </w:r>
+      <w:proofErr w:type="spellEnd"/>
+    </w:p>
+    <w:p>
+      <w:pPr>
+        <w:pStyle w:val="Heading2"/>
       </w:pPr>
       <w:r>
         <w:lastRenderedPageBreak/>
-        <w:t>Local Database Implementation</w:t>
-      </w:r>
-    </w:p>
-    <w:p/>
-    <w:p>
-      <w:pPr>
-        <w:pStyle w:val="Heading3"/>
-      </w:pPr>
-      <w:r>
-        <w:t>API Integration</w:t>
-      </w:r>
-    </w:p>
-    <w:p/>
-    <w:p>
-      <w:pPr>
-        <w:pStyle w:val="Heading2"/>
-      </w:pPr>
-      <w:r>
-        <w:t>Key Design Features</w:t>
-      </w:r>
-    </w:p>
-    <w:p>
-      <w:pPr>
-        <w:pStyle w:val="ListParagraph"/>
-        <w:numPr>
-          <w:ilvl w:val="0"/>
-          <w:numId w:val="2"/>
-        </w:numPr>
-      </w:pPr>
-      <w:r>
-        <w:t>SOLID</w:t>
-      </w:r>
-    </w:p>
-    <w:p>
-      <w:pPr>
-        <w:pStyle w:val="ListParagraph"/>
-        <w:numPr>
-          <w:ilvl w:val="0"/>
-          <w:numId w:val="2"/>
-        </w:numPr>
-      </w:pPr>
-      <w:r>
-        <w:t>Helpers/Services for Database, API and Notifications</w:t>
-      </w:r>
-    </w:p>
-    <w:p>
-      <w:pPr>
-        <w:pStyle w:val="ListParagraph"/>
-        <w:numPr>
-          <w:ilvl w:val="0"/>
-          <w:numId w:val="2"/>
-        </w:numPr>
-      </w:pPr>
-      <w:r>
-        <w:t xml:space="preserve">Worker Threads using </w:t>
-      </w:r>
+        <w:t>Assessment Materials</w:t>
+      </w:r>
+    </w:p>
+    <w:p>
+      <w:pPr>
+        <w:pStyle w:val="ListParagraph"/>
+        <w:numPr>
+          <w:ilvl w:val="0"/>
+          <w:numId w:val="1"/>
+        </w:numPr>
+      </w:pPr>
+      <w:r>
+        <w:t>GitHub Repository</w:t>
+      </w:r>
+    </w:p>
+    <w:p>
+      <w:pPr>
+        <w:pStyle w:val="ListParagraph"/>
+        <w:numPr>
+          <w:ilvl w:val="0"/>
+          <w:numId w:val="1"/>
+        </w:numPr>
+      </w:pPr>
+      <w:r>
+        <w:t>GitHub Release</w:t>
+      </w:r>
+    </w:p>
+    <w:p>
+      <w:pPr>
+        <w:pStyle w:val="ListParagraph"/>
+        <w:numPr>
+          <w:ilvl w:val="0"/>
+          <w:numId w:val="1"/>
+        </w:numPr>
+      </w:pPr>
+      <w:r>
+        <w:t>Video Link (also include MP4 in submission!)</w:t>
+      </w:r>
+    </w:p>
+    <w:p>
+      <w:pPr>
+        <w:pStyle w:val="ListParagraph"/>
+        <w:numPr>
+          <w:ilvl w:val="0"/>
+          <w:numId w:val="1"/>
+        </w:numPr>
+      </w:pPr>
       <w:proofErr w:type="spellStart"/>
       <w:r>
-        <w:t>AsyncTask</w:t>
+        <w:t>WakaTime</w:t>
       </w:r>
       <w:proofErr w:type="spellEnd"/>
-    </w:p>
-    <w:p/>
-    <w:p>
-      <w:pPr>
-        <w:pStyle w:val="Heading2"/>
-      </w:pPr>
-      <w:r>
-        <w:t>Evaluation</w:t>
-      </w:r>
-    </w:p>
-    <w:p>
-      <w:pPr>
-        <w:pStyle w:val="ListParagraph"/>
-        <w:numPr>
-          <w:ilvl w:val="0"/>
-          <w:numId w:val="2"/>
-        </w:numPr>
-      </w:pPr>
-      <w:r>
-        <w:t>Post-design evaluation on usability and functionality</w:t>
-      </w:r>
-    </w:p>
-    <w:p>
-      <w:pPr>
-        <w:pStyle w:val="ListParagraph"/>
-        <w:numPr>
-          <w:ilvl w:val="0"/>
-          <w:numId w:val="2"/>
-        </w:numPr>
-      </w:pPr>
-      <w:r>
-        <w:t>Recommendations for future improvements</w:t>
-      </w:r>
-    </w:p>
-    <w:p/>
-    <w:p>
-      <w:pPr>
-        <w:pStyle w:val="Heading2"/>
-      </w:pPr>
-      <w:r>
-        <w:t>Summary</w:t>
-      </w:r>
-    </w:p>
-    <w:p/>
-    <w:p>
-      <w:pPr>
-        <w:pStyle w:val="Heading2"/>
-      </w:pPr>
-      <w:r>
-        <w:t>References</w:t>
-      </w:r>
-    </w:p>
-    <w:p/>
-    <w:p>
-      <w:pPr>
-        <w:pStyle w:val="Heading2"/>
-      </w:pPr>
-      <w:r>
-        <w:t>Assessment Materials</w:t>
-      </w:r>
-    </w:p>
-    <w:p>
-      <w:pPr>
-        <w:pStyle w:val="ListParagraph"/>
-        <w:numPr>
-          <w:ilvl w:val="0"/>
-          <w:numId w:val="1"/>
-        </w:numPr>
-      </w:pPr>
-      <w:r>
-        <w:t>GitHub Repository</w:t>
-      </w:r>
-    </w:p>
-    <w:p>
-      <w:pPr>
-        <w:pStyle w:val="ListParagraph"/>
-        <w:numPr>
-          <w:ilvl w:val="0"/>
-          <w:numId w:val="1"/>
-        </w:numPr>
-      </w:pPr>
-      <w:r>
-        <w:t>GitHub Release</w:t>
-      </w:r>
-    </w:p>
-    <w:p>
-      <w:pPr>
-        <w:pStyle w:val="ListParagraph"/>
-        <w:numPr>
-          <w:ilvl w:val="0"/>
-          <w:numId w:val="1"/>
-        </w:numPr>
-      </w:pPr>
-      <w:r>
-        <w:t>Video Link (also include MP4 in submission!)</w:t>
-      </w:r>
-    </w:p>
-    <w:p>
-      <w:pPr>
-        <w:pStyle w:val="ListParagraph"/>
-        <w:numPr>
-          <w:ilvl w:val="0"/>
-          <w:numId w:val="1"/>
-        </w:numPr>
-      </w:pPr>
-      <w:r>
-        <w:t>API URL</w:t>
-      </w:r>
-      <w:r>
-        <w:t xml:space="preserve"> and Endpoints</w:t>
+      <w:r>
+        <w:t xml:space="preserve"> Project</w:t>
       </w:r>
     </w:p>
     <w:sectPr>
@@ -392,7 +1201,7 @@
 </file>
 
 <file path=word/numbering.xml><?xml version="1.0" encoding="utf-8"?>
-<w:numbering xmlns:wpc="http://schemas.microsoft.com/office/word/2010/wordprocessingCanvas" xmlns:cx="http://schemas.microsoft.com/office/drawing/2014/chartex" xmlns:cx1="http://schemas.microsoft.com/office/drawing/2015/9/8/chartex" xmlns:cx2="http://schemas.microsoft.com/office/drawing/2015/10/21/chartex" xmlns:cx3="http://schemas.microsoft.com/office/drawing/2016/5/9/chartex" xmlns:cx4="http://schemas.microsoft.com/office/drawing/2016/5/10/chartex" xmlns:cx5="http://schemas.microsoft.com/office/drawing/2016/5/11/chartex" xmlns:cx6="http://schemas.microsoft.com/office/drawing/2016/5/12/chartex" xmlns:cx7="http://schemas.microsoft.com/office/drawing/2016/5/13/chartex" xmlns:cx8="http://schemas.microsoft.com/office/drawing/2016/5/14/chartex" xmlns:mc="http://schemas.openxmlformats.org/markup-compatibility/2006" xmlns:aink="http://schemas.microsoft.com/office/drawing/2016/ink" xmlns:am3d="http://schemas.microsoft.com/office/drawing/2017/model3d" xmlns:o="urn:schemas-microsoft-com:office:office" xmlns:oel="http://schemas.microsoft.com/office/2019/extlst" xmlns:r="http://schemas.openxmlformats.org/officeDocument/2006/relationships" xmlns:m="http://schemas.openxmlformats.org/officeDocument/2006/math" xmlns:v="urn:schemas-microsoft-com:vml" xmlns:wp14="http://schemas.microsoft.com/office/word/2010/wordprocessingDrawing" xmlns:wp="http://schemas.openxmlformats.org/drawingml/2006/wordprocessingDrawing" xmlns:w10="urn:schemas-microsoft-com:office:word" xmlns:w="http://schemas.openxmlformats.org/wordprocessingml/2006/main" xmlns:w14="http://schemas.microsoft.com/office/word/2010/wordml" xmlns:w15="http://schemas.microsoft.com/office/word/2012/wordml" xmlns:w16cex="http://schemas.microsoft.com/office/word/2018/wordml/cex" xmlns:w16cid="http://schemas.microsoft.com/office/word/2016/wordml/cid" xmlns:w16="http://schemas.microsoft.com/office/word/2018/wordml" xmlns:w16du="http://schemas.microsoft.com/office/word/2023/wordml/word16du" xmlns:w16sdtdh="http://schemas.microsoft.com/office/word/2020/wordml/sdtdatahash" xmlns:w16se="http://schemas.microsoft.com/office/word/2015/wordml/symex" xmlns:wpg="http://schemas.microsoft.com/office/word/2010/wordprocessingGroup" xmlns:wpi="http://schemas.microsoft.com/office/word/2010/wordprocessingInk" xmlns:wne="http://schemas.microsoft.com/office/word/2006/wordml" xmlns:wps="http://schemas.microsoft.com/office/word/2010/wordprocessingShape" mc:Ignorable="w14 w15 w16se w16cid w16 w16cex w16sdtdh w16du wp14">
+<w:numbering xmlns:wpc="http://schemas.microsoft.com/office/word/2010/wordprocessingCanvas" xmlns:cx="http://schemas.microsoft.com/office/drawing/2014/chartex" xmlns:cx1="http://schemas.microsoft.com/office/drawing/2015/9/8/chartex" xmlns:cx2="http://schemas.microsoft.com/office/drawing/2015/10/21/chartex" xmlns:cx3="http://schemas.microsoft.com/office/drawing/2016/5/9/chartex" xmlns:cx4="http://schemas.microsoft.com/office/drawing/2016/5/10/chartex" xmlns:cx5="http://schemas.microsoft.com/office/drawing/2016/5/11/chartex" xmlns:cx6="http://schemas.microsoft.com/office/drawing/2016/5/12/chartex" xmlns:cx7="http://schemas.microsoft.com/office/drawing/2016/5/13/chartex" xmlns:cx8="http://schemas.microsoft.com/office/drawing/2016/5/14/chartex" xmlns:mc="http://schemas.openxmlformats.org/markup-compatibility/2006" xmlns:aink="http://schemas.microsoft.com/office/drawing/2016/ink" xmlns:am3d="http://schemas.microsoft.com/office/drawing/2017/model3d" xmlns:o="urn:schemas-microsoft-com:office:office" xmlns:oel="http://schemas.microsoft.com/office/2019/extlst" xmlns:r="http://schemas.openxmlformats.org/officeDocument/2006/relationships" xmlns:m="http://schemas.openxmlformats.org/officeDocument/2006/math" xmlns:v="urn:schemas-microsoft-com:vml" xmlns:wp14="http://schemas.microsoft.com/office/word/2010/wordprocessingDrawing" xmlns:wp="http://schemas.openxmlformats.org/drawingml/2006/wordprocessingDrawing" xmlns:w10="urn:schemas-microsoft-com:office:word" xmlns:w="http://schemas.openxmlformats.org/wordprocessingml/2006/main" xmlns:w14="http://schemas.microsoft.com/office/word/2010/wordml" xmlns:w15="http://schemas.microsoft.com/office/word/2012/wordml" xmlns:w16cex="http://schemas.microsoft.com/office/word/2018/wordml/cex" xmlns:w16cid="http://schemas.microsoft.com/office/word/2016/wordml/cid" xmlns:w16="http://schemas.microsoft.com/office/word/2018/wordml" xmlns:w16du="http://schemas.microsoft.com/office/word/2023/wordml/word16du" xmlns:w16sdtdh="http://schemas.microsoft.com/office/word/2020/wordml/sdtdatahash" xmlns:w16sdtfl="http://schemas.microsoft.com/office/word/2024/wordml/sdtformatlock" xmlns:w16se="http://schemas.microsoft.com/office/word/2015/wordml/symex" xmlns:wpg="http://schemas.microsoft.com/office/word/2010/wordprocessingGroup" xmlns:wpi="http://schemas.microsoft.com/office/word/2010/wordprocessingInk" xmlns:wne="http://schemas.microsoft.com/office/word/2006/wordml" xmlns:wps="http://schemas.microsoft.com/office/word/2010/wordprocessingShape" mc:Ignorable="w14 w15 w16se w16cid w16 w16cex w16sdtdh w16sdtfl w16du wp14">
   <w:abstractNum w:abstractNumId="0" w15:restartNumberingAfterBreak="0">
     <w:nsid w:val="23F527B2"/>
     <w:multiLevelType w:val="hybridMultilevel"/>
@@ -408,7 +1217,7 @@
         <w:rFonts w:ascii="Aptos" w:eastAsiaTheme="minorHAnsi" w:hAnsi="Aptos" w:cstheme="minorBidi" w:hint="default"/>
       </w:rPr>
     </w:lvl>
-    <w:lvl w:ilvl="1" w:tplc="08090003" w:tentative="1">
+    <w:lvl w:ilvl="1" w:tplc="08090003">
       <w:start w:val="1"/>
       <w:numFmt w:val="bullet"/>
       <w:lvlText w:val="o"/>
@@ -618,6 +1427,94 @@
     </w:lvl>
   </w:abstractNum>
   <w:abstractNum w:abstractNumId="2" w15:restartNumberingAfterBreak="0">
+    <w:nsid w:val="77D329EB"/>
+    <w:multiLevelType w:val="hybridMultilevel"/>
+    <w:tmpl w:val="EB828858"/>
+    <w:lvl w:ilvl="0" w:tplc="7E4A44BA">
+      <w:numFmt w:val="decimal"/>
+      <w:lvlText w:val="%1"/>
+      <w:lvlJc w:val="left"/>
+      <w:pPr>
+        <w:ind w:left="720" w:hanging="360"/>
+      </w:pPr>
+      <w:rPr>
+        <w:rFonts w:hint="default"/>
+      </w:rPr>
+    </w:lvl>
+    <w:lvl w:ilvl="1" w:tplc="08090019" w:tentative="1">
+      <w:start w:val="1"/>
+      <w:numFmt w:val="lowerLetter"/>
+      <w:lvlText w:val="%2."/>
+      <w:lvlJc w:val="left"/>
+      <w:pPr>
+        <w:ind w:left="1440" w:hanging="360"/>
+      </w:pPr>
+    </w:lvl>
+    <w:lvl w:ilvl="2" w:tplc="0809001B" w:tentative="1">
+      <w:start w:val="1"/>
+      <w:numFmt w:val="lowerRoman"/>
+      <w:lvlText w:val="%3."/>
+      <w:lvlJc w:val="right"/>
+      <w:pPr>
+        <w:ind w:left="2160" w:hanging="180"/>
+      </w:pPr>
+    </w:lvl>
+    <w:lvl w:ilvl="3" w:tplc="0809000F" w:tentative="1">
+      <w:start w:val="1"/>
+      <w:numFmt w:val="decimal"/>
+      <w:lvlText w:val="%4."/>
+      <w:lvlJc w:val="left"/>
+      <w:pPr>
+        <w:ind w:left="2880" w:hanging="360"/>
+      </w:pPr>
+    </w:lvl>
+    <w:lvl w:ilvl="4" w:tplc="08090019" w:tentative="1">
+      <w:start w:val="1"/>
+      <w:numFmt w:val="lowerLetter"/>
+      <w:lvlText w:val="%5."/>
+      <w:lvlJc w:val="left"/>
+      <w:pPr>
+        <w:ind w:left="3600" w:hanging="360"/>
+      </w:pPr>
+    </w:lvl>
+    <w:lvl w:ilvl="5" w:tplc="0809001B" w:tentative="1">
+      <w:start w:val="1"/>
+      <w:numFmt w:val="lowerRoman"/>
+      <w:lvlText w:val="%6."/>
+      <w:lvlJc w:val="right"/>
+      <w:pPr>
+        <w:ind w:left="4320" w:hanging="180"/>
+      </w:pPr>
+    </w:lvl>
+    <w:lvl w:ilvl="6" w:tplc="0809000F" w:tentative="1">
+      <w:start w:val="1"/>
+      <w:numFmt w:val="decimal"/>
+      <w:lvlText w:val="%7."/>
+      <w:lvlJc w:val="left"/>
+      <w:pPr>
+        <w:ind w:left="5040" w:hanging="360"/>
+      </w:pPr>
+    </w:lvl>
+    <w:lvl w:ilvl="7" w:tplc="08090019" w:tentative="1">
+      <w:start w:val="1"/>
+      <w:numFmt w:val="lowerLetter"/>
+      <w:lvlText w:val="%8."/>
+      <w:lvlJc w:val="left"/>
+      <w:pPr>
+        <w:ind w:left="5760" w:hanging="360"/>
+      </w:pPr>
+    </w:lvl>
+    <w:lvl w:ilvl="8" w:tplc="0809001B" w:tentative="1">
+      <w:start w:val="1"/>
+      <w:numFmt w:val="lowerRoman"/>
+      <w:lvlText w:val="%9."/>
+      <w:lvlJc w:val="right"/>
+      <w:pPr>
+        <w:ind w:left="6480" w:hanging="180"/>
+      </w:pPr>
+    </w:lvl>
+  </w:abstractNum>
+  <w:abstractNum w:abstractNumId="3" w15:restartNumberingAfterBreak="0">
     <w:nsid w:val="77DD24F4"/>
     <w:multiLevelType w:val="hybridMultilevel"/>
     <w:tmpl w:val="2AEE668C"/>
@@ -632,7 +1529,7 @@
         <w:rFonts w:ascii="Aptos" w:eastAsiaTheme="minorHAnsi" w:hAnsi="Aptos" w:cstheme="minorBidi" w:hint="default"/>
       </w:rPr>
     </w:lvl>
-    <w:lvl w:ilvl="1" w:tplc="08090003" w:tentative="1">
+    <w:lvl w:ilvl="1" w:tplc="08090003">
       <w:start w:val="1"/>
       <w:numFmt w:val="bullet"/>
       <w:lvlText w:val="o"/>
@@ -644,7 +1541,7 @@
         <w:rFonts w:ascii="Courier New" w:hAnsi="Courier New" w:cs="Courier New" w:hint="default"/>
       </w:rPr>
     </w:lvl>
-    <w:lvl w:ilvl="2" w:tplc="08090005" w:tentative="1">
+    <w:lvl w:ilvl="2" w:tplc="08090005">
       <w:start w:val="1"/>
       <w:numFmt w:val="bullet"/>
       <w:lvlText w:val=""/>
@@ -733,16 +1630,19 @@
     <w:abstractNumId w:val="1"/>
   </w:num>
   <w:num w:numId="2" w16cid:durableId="479276962">
-    <w:abstractNumId w:val="2"/>
+    <w:abstractNumId w:val="3"/>
   </w:num>
   <w:num w:numId="3" w16cid:durableId="426927110">
     <w:abstractNumId w:val="0"/>
+  </w:num>
+  <w:num w:numId="4" w16cid:durableId="784620788">
+    <w:abstractNumId w:val="2"/>
   </w:num>
 </w:numbering>
 </file>
 
 <file path=word/styles.xml><?xml version="1.0" encoding="utf-8"?>
-<w:styles xmlns:mc="http://schemas.openxmlformats.org/markup-compatibility/2006" xmlns:r="http://schemas.openxmlformats.org/officeDocument/2006/relationships" xmlns:w="http://schemas.openxmlformats.org/wordprocessingml/2006/main" xmlns:w14="http://schemas.microsoft.com/office/word/2010/wordml" xmlns:w15="http://schemas.microsoft.com/office/word/2012/wordml" xmlns:w16cex="http://schemas.microsoft.com/office/word/2018/wordml/cex" xmlns:w16cid="http://schemas.microsoft.com/office/word/2016/wordml/cid" xmlns:w16="http://schemas.microsoft.com/office/word/2018/wordml" xmlns:w16du="http://schemas.microsoft.com/office/word/2023/wordml/word16du" xmlns:w16sdtdh="http://schemas.microsoft.com/office/word/2020/wordml/sdtdatahash" xmlns:w16se="http://schemas.microsoft.com/office/word/2015/wordml/symex" mc:Ignorable="w14 w15 w16se w16cid w16 w16cex w16sdtdh w16du">
+<w:styles xmlns:mc="http://schemas.openxmlformats.org/markup-compatibility/2006" xmlns:r="http://schemas.openxmlformats.org/officeDocument/2006/relationships" xmlns:w="http://schemas.openxmlformats.org/wordprocessingml/2006/main" xmlns:w14="http://schemas.microsoft.com/office/word/2010/wordml" xmlns:w15="http://schemas.microsoft.com/office/word/2012/wordml" xmlns:w16cex="http://schemas.microsoft.com/office/word/2018/wordml/cex" xmlns:w16cid="http://schemas.microsoft.com/office/word/2016/wordml/cid" xmlns:w16="http://schemas.microsoft.com/office/word/2018/wordml" xmlns:w16du="http://schemas.microsoft.com/office/word/2023/wordml/word16du" xmlns:w16sdtdh="http://schemas.microsoft.com/office/word/2020/wordml/sdtdatahash" xmlns:w16sdtfl="http://schemas.microsoft.com/office/word/2024/wordml/sdtformatlock" xmlns:w16se="http://schemas.microsoft.com/office/word/2015/wordml/symex" mc:Ignorable="w14 w15 w16se w16cid w16 w16cex w16sdtdh w16sdtfl w16du">
   <w:docDefaults>
     <w:rPrDefault>
       <w:rPr>
@@ -1342,7 +2242,6 @@
   <w:style w:type="character" w:default="1" w:styleId="DefaultParagraphFont">
     <w:name w:val="Default Paragraph Font"/>
     <w:uiPriority w:val="1"/>
-    <w:semiHidden/>
     <w:unhideWhenUsed/>
   </w:style>
   <w:style w:type="table" w:default="1" w:styleId="TableNormal">
@@ -1653,6 +2552,25 @@
       <w:color w:val="0F4761" w:themeColor="accent1" w:themeShade="BF"/>
       <w:spacing w:val="5"/>
     </w:rPr>
+  </w:style>
+  <w:style w:type="table" w:styleId="TableGrid">
+    <w:name w:val="Table Grid"/>
+    <w:basedOn w:val="TableNormal"/>
+    <w:uiPriority w:val="39"/>
+    <w:rsid w:val="005F797E"/>
+    <w:pPr>
+      <w:spacing w:after="0" w:line="240" w:lineRule="auto"/>
+    </w:pPr>
+    <w:tblPr>
+      <w:tblBorders>
+        <w:top w:val="single" w:sz="4" w:space="0" w:color="auto"/>
+        <w:left w:val="single" w:sz="4" w:space="0" w:color="auto"/>
+        <w:bottom w:val="single" w:sz="4" w:space="0" w:color="auto"/>
+        <w:right w:val="single" w:sz="4" w:space="0" w:color="auto"/>
+        <w:insideH w:val="single" w:sz="4" w:space="0" w:color="auto"/>
+        <w:insideV w:val="single" w:sz="4" w:space="0" w:color="auto"/>
+      </w:tblBorders>
+    </w:tblPr>
   </w:style>
 </w:styles>
 </file>

</xml_diff>

<commit_message>
Added Class diagrams to Report document
</commit_message>
<xml_diff>
--- a/Report/Report.docx
+++ b/Report/Report.docx
@@ -1,6 +1,6 @@
 
 <file path=word/document.xml><?xml version="1.0" encoding="utf-8"?>
-<w:document xmlns:wpc="http://schemas.microsoft.com/office/word/2010/wordprocessingCanvas" xmlns:cx="http://schemas.microsoft.com/office/drawing/2014/chartex" xmlns:cx1="http://schemas.microsoft.com/office/drawing/2015/9/8/chartex" xmlns:cx2="http://schemas.microsoft.com/office/drawing/2015/10/21/chartex" xmlns:cx3="http://schemas.microsoft.com/office/drawing/2016/5/9/chartex" xmlns:cx4="http://schemas.microsoft.com/office/drawing/2016/5/10/chartex" xmlns:cx5="http://schemas.microsoft.com/office/drawing/2016/5/11/chartex" xmlns:cx6="http://schemas.microsoft.com/office/drawing/2016/5/12/chartex" xmlns:cx7="http://schemas.microsoft.com/office/drawing/2016/5/13/chartex" xmlns:cx8="http://schemas.microsoft.com/office/drawing/2016/5/14/chartex" xmlns:mc="http://schemas.openxmlformats.org/markup-compatibility/2006" xmlns:aink="http://schemas.microsoft.com/office/drawing/2016/ink" xmlns:am3d="http://schemas.microsoft.com/office/drawing/2017/model3d" xmlns:o="urn:schemas-microsoft-com:office:office" xmlns:oel="http://schemas.microsoft.com/office/2019/extlst" xmlns:r="http://schemas.openxmlformats.org/officeDocument/2006/relationships" xmlns:m="http://schemas.openxmlformats.org/officeDocument/2006/math" xmlns:v="urn:schemas-microsoft-com:vml" xmlns:wp14="http://schemas.microsoft.com/office/word/2010/wordprocessingDrawing" xmlns:wp="http://schemas.openxmlformats.org/drawingml/2006/wordprocessingDrawing" xmlns:w10="urn:schemas-microsoft-com:office:word" xmlns:w="http://schemas.openxmlformats.org/wordprocessingml/2006/main" xmlns:w14="http://schemas.microsoft.com/office/word/2010/wordml" xmlns:w15="http://schemas.microsoft.com/office/word/2012/wordml" xmlns:w16cex="http://schemas.microsoft.com/office/word/2018/wordml/cex" xmlns:w16cid="http://schemas.microsoft.com/office/word/2016/wordml/cid" xmlns:w16="http://schemas.microsoft.com/office/word/2018/wordml" xmlns:w16du="http://schemas.microsoft.com/office/word/2023/wordml/word16du" xmlns:w16sdtdh="http://schemas.microsoft.com/office/word/2020/wordml/sdtdatahash" xmlns:w16sdtfl="http://schemas.microsoft.com/office/word/2024/wordml/sdtformatlock" xmlns:w16se="http://schemas.microsoft.com/office/word/2015/wordml/symex" xmlns:wpg="http://schemas.microsoft.com/office/word/2010/wordprocessingGroup" xmlns:wpi="http://schemas.microsoft.com/office/word/2010/wordprocessingInk" xmlns:wne="http://schemas.microsoft.com/office/word/2006/wordml" xmlns:wps="http://schemas.microsoft.com/office/word/2010/wordprocessingShape" mc:Ignorable="w14 w15 w16se w16cid w16 w16cex w16sdtdh w16sdtfl w16du wp14">
+<w:document xmlns:wpc="http://schemas.microsoft.com/office/word/2010/wordprocessingCanvas" xmlns:cx="http://schemas.microsoft.com/office/drawing/2014/chartex" xmlns:cx1="http://schemas.microsoft.com/office/drawing/2015/9/8/chartex" xmlns:cx2="http://schemas.microsoft.com/office/drawing/2015/10/21/chartex" xmlns:cx3="http://schemas.microsoft.com/office/drawing/2016/5/9/chartex" xmlns:cx4="http://schemas.microsoft.com/office/drawing/2016/5/10/chartex" xmlns:cx5="http://schemas.microsoft.com/office/drawing/2016/5/11/chartex" xmlns:cx6="http://schemas.microsoft.com/office/drawing/2016/5/12/chartex" xmlns:cx7="http://schemas.microsoft.com/office/drawing/2016/5/13/chartex" xmlns:cx8="http://schemas.microsoft.com/office/drawing/2016/5/14/chartex" xmlns:mc="http://schemas.openxmlformats.org/markup-compatibility/2006" xmlns:aink="http://schemas.microsoft.com/office/drawing/2016/ink" xmlns:am3d="http://schemas.microsoft.com/office/drawing/2017/model3d" xmlns:o="urn:schemas-microsoft-com:office:office" xmlns:oel="http://schemas.microsoft.com/office/2019/extlst" xmlns:r="http://schemas.openxmlformats.org/officeDocument/2006/relationships" xmlns:m="http://schemas.openxmlformats.org/officeDocument/2006/math" xmlns:v="urn:schemas-microsoft-com:vml" xmlns:wp14="http://schemas.microsoft.com/office/word/2010/wordprocessingDrawing" xmlns:wp="http://schemas.openxmlformats.org/drawingml/2006/wordprocessingDrawing" xmlns:w10="urn:schemas-microsoft-com:office:word" xmlns:w="http://schemas.openxmlformats.org/wordprocessingml/2006/main" xmlns:w14="http://schemas.microsoft.com/office/word/2010/wordml" xmlns:w15="http://schemas.microsoft.com/office/word/2012/wordml" xmlns:w16cex="http://schemas.microsoft.com/office/word/2018/wordml/cex" xmlns:w16cid="http://schemas.microsoft.com/office/word/2016/wordml/cid" xmlns:w16="http://schemas.microsoft.com/office/word/2018/wordml" xmlns:w16du="http://schemas.microsoft.com/office/word/2023/wordml/word16du" xmlns:w16sdtdh="http://schemas.microsoft.com/office/word/2020/wordml/sdtdatahash" xmlns:w16se="http://schemas.microsoft.com/office/word/2015/wordml/symex" xmlns:wpg="http://schemas.microsoft.com/office/word/2010/wordprocessingGroup" xmlns:wpi="http://schemas.microsoft.com/office/word/2010/wordprocessingInk" xmlns:wne="http://schemas.microsoft.com/office/word/2006/wordml" xmlns:wps="http://schemas.microsoft.com/office/word/2010/wordprocessingShape" mc:Ignorable="w14 w15 w16se w16cid w16 w16cex w16sdtdh w16du wp14">
   <w:body>
     <w:p>
       <w:pPr>
@@ -87,11 +87,9 @@
           <w:numId w:val="3"/>
         </w:numPr>
       </w:pPr>
-      <w:proofErr w:type="spellStart"/>
       <w:r>
         <w:t>PtoRequest</w:t>
       </w:r>
-      <w:proofErr w:type="spellEnd"/>
     </w:p>
     <w:p>
       <w:pPr>
@@ -101,19 +99,9 @@
           <w:numId w:val="3"/>
         </w:numPr>
       </w:pPr>
-      <w:proofErr w:type="spellStart"/>
-      <w:r>
-        <w:t>EmployeeAdapter</w:t>
-      </w:r>
-      <w:proofErr w:type="spellEnd"/>
-      <w:r>
-        <w:t xml:space="preserve">, </w:t>
-      </w:r>
-      <w:proofErr w:type="spellStart"/>
-      <w:r>
-        <w:t>PtoAdapter</w:t>
-      </w:r>
-      <w:proofErr w:type="spellEnd"/>
+      <w:r>
+        <w:t>EmployeeAdapter, PtoAdapter</w:t>
+      </w:r>
     </w:p>
     <w:p>
       <w:pPr>
@@ -123,11 +111,9 @@
           <w:numId w:val="3"/>
         </w:numPr>
       </w:pPr>
-      <w:proofErr w:type="spellStart"/>
       <w:r>
         <w:t>DatabaseHelper</w:t>
       </w:r>
-      <w:proofErr w:type="spellEnd"/>
     </w:p>
     <w:p>
       <w:pPr>
@@ -137,11 +123,9 @@
           <w:numId w:val="3"/>
         </w:numPr>
       </w:pPr>
-      <w:proofErr w:type="spellStart"/>
       <w:r>
         <w:t>ApiService</w:t>
       </w:r>
-      <w:proofErr w:type="spellEnd"/>
     </w:p>
     <w:p>
       <w:pPr>
@@ -151,11 +135,9 @@
           <w:numId w:val="3"/>
         </w:numPr>
       </w:pPr>
-      <w:proofErr w:type="spellStart"/>
       <w:r>
         <w:t>NotificationHelper</w:t>
       </w:r>
-      <w:proofErr w:type="spellEnd"/>
     </w:p>
     <w:p>
       <w:pPr>
@@ -241,6 +223,701 @@
         <w:t>Reviewing and Approving PTO Requests as an Admin</w:t>
       </w:r>
     </w:p>
+    <w:p>
+      <w:pPr>
+        <w:pStyle w:val="Heading3"/>
+      </w:pPr>
+      <w:r>
+        <w:lastRenderedPageBreak/>
+        <w:t>Class Diagrams</w:t>
+      </w:r>
+    </w:p>
+    <w:tbl>
+      <w:tblPr>
+        <w:tblStyle w:val="TableGrid"/>
+        <w:tblW w:w="0" w:type="auto"/>
+        <w:jc w:val="center"/>
+        <w:tblBorders>
+          <w:top w:val="none" w:sz="0" w:space="0" w:color="auto"/>
+          <w:left w:val="none" w:sz="0" w:space="0" w:color="auto"/>
+          <w:bottom w:val="none" w:sz="0" w:space="0" w:color="auto"/>
+          <w:right w:val="none" w:sz="0" w:space="0" w:color="auto"/>
+          <w:insideH w:val="none" w:sz="0" w:space="0" w:color="auto"/>
+          <w:insideV w:val="none" w:sz="0" w:space="0" w:color="auto"/>
+        </w:tblBorders>
+        <w:tblLook w:val="04A0" w:firstRow="1" w:lastRow="0" w:firstColumn="1" w:lastColumn="0" w:noHBand="0" w:noVBand="1"/>
+      </w:tblPr>
+      <w:tblGrid>
+        <w:gridCol w:w="4508"/>
+        <w:gridCol w:w="4508"/>
+      </w:tblGrid>
+      <w:tr>
+        <w:trPr>
+          <w:jc w:val="center"/>
+        </w:trPr>
+        <w:tc>
+          <w:tcPr>
+            <w:tcW w:w="4508" w:type="dxa"/>
+          </w:tcPr>
+          <w:p>
+            <w:pPr>
+              <w:keepNext/>
+              <w:jc w:val="center"/>
+            </w:pPr>
+            <w:r>
+              <w:rPr>
+                <w:noProof/>
+              </w:rPr>
+              <w:drawing>
+                <wp:inline distT="0" distB="0" distL="0" distR="0" wp14:anchorId="37F04A99" wp14:editId="0520C867">
+                  <wp:extent cx="2520000" cy="5709600"/>
+                  <wp:effectExtent l="0" t="0" r="0" b="5715"/>
+                  <wp:docPr id="1578358926" name="Picture 1"/>
+                  <wp:cNvGraphicFramePr>
+                    <a:graphicFrameLocks xmlns:a="http://schemas.openxmlformats.org/drawingml/2006/main" noChangeAspect="1"/>
+                  </wp:cNvGraphicFramePr>
+                  <a:graphic xmlns:a="http://schemas.openxmlformats.org/drawingml/2006/main">
+                    <a:graphicData uri="http://schemas.openxmlformats.org/drawingml/2006/picture">
+                      <pic:pic xmlns:pic="http://schemas.openxmlformats.org/drawingml/2006/picture">
+                        <pic:nvPicPr>
+                          <pic:cNvPr id="0" name="Picture 1"/>
+                          <pic:cNvPicPr>
+                            <a:picLocks noChangeAspect="1" noChangeArrowheads="1"/>
+                          </pic:cNvPicPr>
+                        </pic:nvPicPr>
+                        <pic:blipFill>
+                          <a:blip r:embed="rId5">
+                            <a:extLst>
+                              <a:ext uri="{28A0092B-C50C-407E-A947-70E740481C1C}">
+                                <a14:useLocalDpi xmlns:a14="http://schemas.microsoft.com/office/drawing/2010/main" val="0"/>
+                              </a:ext>
+                            </a:extLst>
+                          </a:blip>
+                          <a:srcRect/>
+                          <a:stretch>
+                            <a:fillRect/>
+                          </a:stretch>
+                        </pic:blipFill>
+                        <pic:spPr bwMode="auto">
+                          <a:xfrm>
+                            <a:off x="0" y="0"/>
+                            <a:ext cx="2520000" cy="5709600"/>
+                          </a:xfrm>
+                          <a:prstGeom prst="rect">
+                            <a:avLst/>
+                          </a:prstGeom>
+                          <a:noFill/>
+                          <a:ln>
+                            <a:noFill/>
+                          </a:ln>
+                        </pic:spPr>
+                      </pic:pic>
+                    </a:graphicData>
+                  </a:graphic>
+                </wp:inline>
+              </w:drawing>
+            </w:r>
+          </w:p>
+          <w:p>
+            <w:pPr>
+              <w:pStyle w:val="Caption"/>
+              <w:jc w:val="center"/>
+            </w:pPr>
+            <w:r>
+              <w:t xml:space="preserve">Figure </w:t>
+            </w:r>
+            <w:fldSimple w:instr=" SEQ Figure \* ARABIC ">
+              <w:r>
+                <w:rPr>
+                  <w:noProof/>
+                </w:rPr>
+                <w:t>1</w:t>
+              </w:r>
+            </w:fldSimple>
+            <w:r>
+              <w:t xml:space="preserve">: UML Diagram for </w:t>
+            </w:r>
+            <w:r>
+              <w:rPr>
+                <w:noProof/>
+              </w:rPr>
+              <w:t>Employee Class</w:t>
+            </w:r>
+          </w:p>
+        </w:tc>
+        <w:tc>
+          <w:tcPr>
+            <w:tcW w:w="4508" w:type="dxa"/>
+          </w:tcPr>
+          <w:p>
+            <w:pPr>
+              <w:keepNext/>
+              <w:jc w:val="center"/>
+            </w:pPr>
+            <w:r>
+              <w:rPr>
+                <w:noProof/>
+              </w:rPr>
+              <w:drawing>
+                <wp:inline distT="0" distB="0" distL="0" distR="0" wp14:anchorId="6E8C5B75" wp14:editId="55B4BAC8">
+                  <wp:extent cx="2520000" cy="4050000"/>
+                  <wp:effectExtent l="0" t="0" r="0" b="8255"/>
+                  <wp:docPr id="1283092953" name="Picture 2"/>
+                  <wp:cNvGraphicFramePr>
+                    <a:graphicFrameLocks xmlns:a="http://schemas.openxmlformats.org/drawingml/2006/main" noChangeAspect="1"/>
+                  </wp:cNvGraphicFramePr>
+                  <a:graphic xmlns:a="http://schemas.openxmlformats.org/drawingml/2006/main">
+                    <a:graphicData uri="http://schemas.openxmlformats.org/drawingml/2006/picture">
+                      <pic:pic xmlns:pic="http://schemas.openxmlformats.org/drawingml/2006/picture">
+                        <pic:nvPicPr>
+                          <pic:cNvPr id="0" name="Picture 2"/>
+                          <pic:cNvPicPr>
+                            <a:picLocks noChangeAspect="1" noChangeArrowheads="1"/>
+                          </pic:cNvPicPr>
+                        </pic:nvPicPr>
+                        <pic:blipFill>
+                          <a:blip r:embed="rId6">
+                            <a:extLst>
+                              <a:ext uri="{28A0092B-C50C-407E-A947-70E740481C1C}">
+                                <a14:useLocalDpi xmlns:a14="http://schemas.microsoft.com/office/drawing/2010/main" val="0"/>
+                              </a:ext>
+                            </a:extLst>
+                          </a:blip>
+                          <a:srcRect/>
+                          <a:stretch>
+                            <a:fillRect/>
+                          </a:stretch>
+                        </pic:blipFill>
+                        <pic:spPr bwMode="auto">
+                          <a:xfrm>
+                            <a:off x="0" y="0"/>
+                            <a:ext cx="2520000" cy="4050000"/>
+                          </a:xfrm>
+                          <a:prstGeom prst="rect">
+                            <a:avLst/>
+                          </a:prstGeom>
+                          <a:noFill/>
+                          <a:ln>
+                            <a:noFill/>
+                          </a:ln>
+                        </pic:spPr>
+                      </pic:pic>
+                    </a:graphicData>
+                  </a:graphic>
+                </wp:inline>
+              </w:drawing>
+            </w:r>
+          </w:p>
+          <w:p>
+            <w:pPr>
+              <w:pStyle w:val="Caption"/>
+              <w:jc w:val="center"/>
+            </w:pPr>
+            <w:r>
+              <w:t xml:space="preserve">Figure </w:t>
+            </w:r>
+            <w:fldSimple w:instr=" SEQ Figure \* ARABIC ">
+              <w:r>
+                <w:rPr>
+                  <w:noProof/>
+                </w:rPr>
+                <w:t>2</w:t>
+              </w:r>
+            </w:fldSimple>
+            <w:r>
+              <w:t>: UML Diagram for PtoRequest Class</w:t>
+            </w:r>
+          </w:p>
+          <w:p>
+            <w:pPr>
+              <w:jc w:val="center"/>
+            </w:pPr>
+          </w:p>
+        </w:tc>
+      </w:tr>
+    </w:tbl>
+    <w:p/>
+    <w:tbl>
+      <w:tblPr>
+        <w:tblStyle w:val="TableGrid"/>
+        <w:tblW w:w="0" w:type="auto"/>
+        <w:tblBorders>
+          <w:top w:val="none" w:sz="0" w:space="0" w:color="auto"/>
+          <w:left w:val="none" w:sz="0" w:space="0" w:color="auto"/>
+          <w:bottom w:val="none" w:sz="0" w:space="0" w:color="auto"/>
+          <w:right w:val="none" w:sz="0" w:space="0" w:color="auto"/>
+          <w:insideH w:val="none" w:sz="0" w:space="0" w:color="auto"/>
+          <w:insideV w:val="none" w:sz="0" w:space="0" w:color="auto"/>
+        </w:tblBorders>
+        <w:tblLook w:val="04A0" w:firstRow="1" w:lastRow="0" w:firstColumn="1" w:lastColumn="0" w:noHBand="0" w:noVBand="1"/>
+      </w:tblPr>
+      <w:tblGrid>
+        <w:gridCol w:w="9016"/>
+      </w:tblGrid>
+      <w:tr>
+        <w:tc>
+          <w:tcPr>
+            <w:tcW w:w="9016" w:type="dxa"/>
+          </w:tcPr>
+          <w:p>
+            <w:pPr>
+              <w:keepNext/>
+              <w:jc w:val="center"/>
+            </w:pPr>
+            <w:r>
+              <w:rPr>
+                <w:noProof/>
+              </w:rPr>
+              <w:lastRenderedPageBreak/>
+              <w:drawing>
+                <wp:inline distT="0" distB="0" distL="0" distR="0" wp14:anchorId="40EB3E6E" wp14:editId="3355FEE8">
+                  <wp:extent cx="5400000" cy="3265200"/>
+                  <wp:effectExtent l="0" t="0" r="0" b="0"/>
+                  <wp:docPr id="639062511" name="Picture 3"/>
+                  <wp:cNvGraphicFramePr>
+                    <a:graphicFrameLocks xmlns:a="http://schemas.openxmlformats.org/drawingml/2006/main" noChangeAspect="1"/>
+                  </wp:cNvGraphicFramePr>
+                  <a:graphic xmlns:a="http://schemas.openxmlformats.org/drawingml/2006/main">
+                    <a:graphicData uri="http://schemas.openxmlformats.org/drawingml/2006/picture">
+                      <pic:pic xmlns:pic="http://schemas.openxmlformats.org/drawingml/2006/picture">
+                        <pic:nvPicPr>
+                          <pic:cNvPr id="0" name="Picture 3"/>
+                          <pic:cNvPicPr>
+                            <a:picLocks noChangeAspect="1" noChangeArrowheads="1"/>
+                          </pic:cNvPicPr>
+                        </pic:nvPicPr>
+                        <pic:blipFill>
+                          <a:blip r:embed="rId7">
+                            <a:extLst>
+                              <a:ext uri="{28A0092B-C50C-407E-A947-70E740481C1C}">
+                                <a14:useLocalDpi xmlns:a14="http://schemas.microsoft.com/office/drawing/2010/main" val="0"/>
+                              </a:ext>
+                            </a:extLst>
+                          </a:blip>
+                          <a:srcRect/>
+                          <a:stretch>
+                            <a:fillRect/>
+                          </a:stretch>
+                        </pic:blipFill>
+                        <pic:spPr bwMode="auto">
+                          <a:xfrm>
+                            <a:off x="0" y="0"/>
+                            <a:ext cx="5400000" cy="3265200"/>
+                          </a:xfrm>
+                          <a:prstGeom prst="rect">
+                            <a:avLst/>
+                          </a:prstGeom>
+                          <a:noFill/>
+                          <a:ln>
+                            <a:noFill/>
+                          </a:ln>
+                        </pic:spPr>
+                      </pic:pic>
+                    </a:graphicData>
+                  </a:graphic>
+                </wp:inline>
+              </w:drawing>
+            </w:r>
+          </w:p>
+          <w:p>
+            <w:pPr>
+              <w:pStyle w:val="Caption"/>
+              <w:jc w:val="center"/>
+            </w:pPr>
+            <w:r>
+              <w:t xml:space="preserve">Figure </w:t>
+            </w:r>
+            <w:fldSimple w:instr=" SEQ Figure \* ARABIC ">
+              <w:r>
+                <w:rPr>
+                  <w:noProof/>
+                </w:rPr>
+                <w:t>3</w:t>
+              </w:r>
+            </w:fldSimple>
+            <w:r>
+              <w:t>: UML Diagram for EmployeeAdapter ListView Adapter</w:t>
+            </w:r>
+          </w:p>
+        </w:tc>
+      </w:tr>
+      <w:tr>
+        <w:tc>
+          <w:tcPr>
+            <w:tcW w:w="9016" w:type="dxa"/>
+          </w:tcPr>
+          <w:p>
+            <w:pPr>
+              <w:keepNext/>
+              <w:jc w:val="center"/>
+            </w:pPr>
+            <w:r>
+              <w:rPr>
+                <w:noProof/>
+              </w:rPr>
+              <w:drawing>
+                <wp:inline distT="0" distB="0" distL="0" distR="0" wp14:anchorId="6B867C93" wp14:editId="7D0491B0">
+                  <wp:extent cx="5400000" cy="3265200"/>
+                  <wp:effectExtent l="0" t="0" r="0" b="0"/>
+                  <wp:docPr id="1794197292" name="Picture 4"/>
+                  <wp:cNvGraphicFramePr>
+                    <a:graphicFrameLocks xmlns:a="http://schemas.openxmlformats.org/drawingml/2006/main" noChangeAspect="1"/>
+                  </wp:cNvGraphicFramePr>
+                  <a:graphic xmlns:a="http://schemas.openxmlformats.org/drawingml/2006/main">
+                    <a:graphicData uri="http://schemas.openxmlformats.org/drawingml/2006/picture">
+                      <pic:pic xmlns:pic="http://schemas.openxmlformats.org/drawingml/2006/picture">
+                        <pic:nvPicPr>
+                          <pic:cNvPr id="0" name="Picture 4"/>
+                          <pic:cNvPicPr>
+                            <a:picLocks noChangeAspect="1" noChangeArrowheads="1"/>
+                          </pic:cNvPicPr>
+                        </pic:nvPicPr>
+                        <pic:blipFill>
+                          <a:blip r:embed="rId8">
+                            <a:extLst>
+                              <a:ext uri="{28A0092B-C50C-407E-A947-70E740481C1C}">
+                                <a14:useLocalDpi xmlns:a14="http://schemas.microsoft.com/office/drawing/2010/main" val="0"/>
+                              </a:ext>
+                            </a:extLst>
+                          </a:blip>
+                          <a:srcRect/>
+                          <a:stretch>
+                            <a:fillRect/>
+                          </a:stretch>
+                        </pic:blipFill>
+                        <pic:spPr bwMode="auto">
+                          <a:xfrm>
+                            <a:off x="0" y="0"/>
+                            <a:ext cx="5400000" cy="3265200"/>
+                          </a:xfrm>
+                          <a:prstGeom prst="rect">
+                            <a:avLst/>
+                          </a:prstGeom>
+                          <a:noFill/>
+                          <a:ln>
+                            <a:noFill/>
+                          </a:ln>
+                        </pic:spPr>
+                      </pic:pic>
+                    </a:graphicData>
+                  </a:graphic>
+                </wp:inline>
+              </w:drawing>
+            </w:r>
+          </w:p>
+          <w:p>
+            <w:pPr>
+              <w:pStyle w:val="Caption"/>
+              <w:jc w:val="center"/>
+            </w:pPr>
+            <w:r>
+              <w:t xml:space="preserve">Figure </w:t>
+            </w:r>
+            <w:fldSimple w:instr=" SEQ Figure \* ARABIC ">
+              <w:r>
+                <w:rPr>
+                  <w:noProof/>
+                </w:rPr>
+                <w:t>4</w:t>
+              </w:r>
+            </w:fldSimple>
+            <w:r>
+              <w:t xml:space="preserve">: UML Diagram for </w:t>
+            </w:r>
+            <w:r>
+              <w:t>Pto</w:t>
+            </w:r>
+            <w:r>
+              <w:t>Adapter ListView Adapter</w:t>
+            </w:r>
+          </w:p>
+        </w:tc>
+      </w:tr>
+    </w:tbl>
+    <w:p/>
+    <w:tbl>
+      <w:tblPr>
+        <w:tblStyle w:val="TableGrid"/>
+        <w:tblW w:w="0" w:type="auto"/>
+        <w:tblBorders>
+          <w:top w:val="none" w:sz="0" w:space="0" w:color="auto"/>
+          <w:left w:val="none" w:sz="0" w:space="0" w:color="auto"/>
+          <w:bottom w:val="none" w:sz="0" w:space="0" w:color="auto"/>
+          <w:right w:val="none" w:sz="0" w:space="0" w:color="auto"/>
+          <w:insideH w:val="none" w:sz="0" w:space="0" w:color="auto"/>
+          <w:insideV w:val="none" w:sz="0" w:space="0" w:color="auto"/>
+        </w:tblBorders>
+        <w:tblLook w:val="04A0" w:firstRow="1" w:lastRow="0" w:firstColumn="1" w:lastColumn="0" w:noHBand="0" w:noVBand="1"/>
+      </w:tblPr>
+      <w:tblGrid>
+        <w:gridCol w:w="9016"/>
+      </w:tblGrid>
+      <w:tr>
+        <w:tc>
+          <w:tcPr>
+            <w:tcW w:w="9016" w:type="dxa"/>
+          </w:tcPr>
+          <w:p>
+            <w:pPr>
+              <w:keepNext/>
+              <w:jc w:val="center"/>
+            </w:pPr>
+            <w:r>
+              <w:rPr>
+                <w:noProof/>
+              </w:rPr>
+              <w:lastRenderedPageBreak/>
+              <w:drawing>
+                <wp:inline distT="0" distB="0" distL="0" distR="0" wp14:anchorId="2DB3347A" wp14:editId="401EEA05">
+                  <wp:extent cx="5446800" cy="5400000"/>
+                  <wp:effectExtent l="0" t="0" r="1905" b="0"/>
+                  <wp:docPr id="1753937840" name="Picture 5"/>
+                  <wp:cNvGraphicFramePr>
+                    <a:graphicFrameLocks xmlns:a="http://schemas.openxmlformats.org/drawingml/2006/main" noChangeAspect="1"/>
+                  </wp:cNvGraphicFramePr>
+                  <a:graphic xmlns:a="http://schemas.openxmlformats.org/drawingml/2006/main">
+                    <a:graphicData uri="http://schemas.openxmlformats.org/drawingml/2006/picture">
+                      <pic:pic xmlns:pic="http://schemas.openxmlformats.org/drawingml/2006/picture">
+                        <pic:nvPicPr>
+                          <pic:cNvPr id="0" name="Picture 5"/>
+                          <pic:cNvPicPr>
+                            <a:picLocks noChangeAspect="1" noChangeArrowheads="1"/>
+                          </pic:cNvPicPr>
+                        </pic:nvPicPr>
+                        <pic:blipFill>
+                          <a:blip r:embed="rId9">
+                            <a:extLst>
+                              <a:ext uri="{28A0092B-C50C-407E-A947-70E740481C1C}">
+                                <a14:useLocalDpi xmlns:a14="http://schemas.microsoft.com/office/drawing/2010/main" val="0"/>
+                              </a:ext>
+                            </a:extLst>
+                          </a:blip>
+                          <a:srcRect/>
+                          <a:stretch>
+                            <a:fillRect/>
+                          </a:stretch>
+                        </pic:blipFill>
+                        <pic:spPr bwMode="auto">
+                          <a:xfrm>
+                            <a:off x="0" y="0"/>
+                            <a:ext cx="5446800" cy="5400000"/>
+                          </a:xfrm>
+                          <a:prstGeom prst="rect">
+                            <a:avLst/>
+                          </a:prstGeom>
+                          <a:noFill/>
+                          <a:ln>
+                            <a:noFill/>
+                          </a:ln>
+                        </pic:spPr>
+                      </pic:pic>
+                    </a:graphicData>
+                  </a:graphic>
+                </wp:inline>
+              </w:drawing>
+            </w:r>
+          </w:p>
+          <w:p>
+            <w:pPr>
+              <w:pStyle w:val="Caption"/>
+              <w:jc w:val="center"/>
+            </w:pPr>
+            <w:r>
+              <w:t xml:space="preserve">Figure </w:t>
+            </w:r>
+            <w:fldSimple w:instr=" SEQ Figure \* ARABIC ">
+              <w:r>
+                <w:rPr>
+                  <w:noProof/>
+                </w:rPr>
+                <w:t>5</w:t>
+              </w:r>
+            </w:fldSimple>
+            <w:r>
+              <w:t>: UML Diagram for DatabaseHelper Class</w:t>
+            </w:r>
+          </w:p>
+          <w:p>
+            <w:pPr>
+              <w:jc w:val="center"/>
+            </w:pPr>
+          </w:p>
+        </w:tc>
+      </w:tr>
+      <w:tr>
+        <w:tc>
+          <w:tcPr>
+            <w:tcW w:w="9016" w:type="dxa"/>
+          </w:tcPr>
+          <w:p>
+            <w:pPr>
+              <w:keepNext/>
+              <w:jc w:val="center"/>
+            </w:pPr>
+            <w:r>
+              <w:rPr>
+                <w:noProof/>
+              </w:rPr>
+              <w:drawing>
+                <wp:inline distT="0" distB="0" distL="0" distR="0" wp14:anchorId="2AB14008" wp14:editId="56802932">
+                  <wp:extent cx="5400000" cy="2718000"/>
+                  <wp:effectExtent l="0" t="0" r="0" b="6350"/>
+                  <wp:docPr id="450314447" name="Picture 6"/>
+                  <wp:cNvGraphicFramePr>
+                    <a:graphicFrameLocks xmlns:a="http://schemas.openxmlformats.org/drawingml/2006/main" noChangeAspect="1"/>
+                  </wp:cNvGraphicFramePr>
+                  <a:graphic xmlns:a="http://schemas.openxmlformats.org/drawingml/2006/main">
+                    <a:graphicData uri="http://schemas.openxmlformats.org/drawingml/2006/picture">
+                      <pic:pic xmlns:pic="http://schemas.openxmlformats.org/drawingml/2006/picture">
+                        <pic:nvPicPr>
+                          <pic:cNvPr id="0" name="Picture 6"/>
+                          <pic:cNvPicPr>
+                            <a:picLocks noChangeAspect="1" noChangeArrowheads="1"/>
+                          </pic:cNvPicPr>
+                        </pic:nvPicPr>
+                        <pic:blipFill>
+                          <a:blip r:embed="rId10">
+                            <a:extLst>
+                              <a:ext uri="{28A0092B-C50C-407E-A947-70E740481C1C}">
+                                <a14:useLocalDpi xmlns:a14="http://schemas.microsoft.com/office/drawing/2010/main" val="0"/>
+                              </a:ext>
+                            </a:extLst>
+                          </a:blip>
+                          <a:srcRect/>
+                          <a:stretch>
+                            <a:fillRect/>
+                          </a:stretch>
+                        </pic:blipFill>
+                        <pic:spPr bwMode="auto">
+                          <a:xfrm>
+                            <a:off x="0" y="0"/>
+                            <a:ext cx="5400000" cy="2718000"/>
+                          </a:xfrm>
+                          <a:prstGeom prst="rect">
+                            <a:avLst/>
+                          </a:prstGeom>
+                          <a:noFill/>
+                          <a:ln>
+                            <a:noFill/>
+                          </a:ln>
+                        </pic:spPr>
+                      </pic:pic>
+                    </a:graphicData>
+                  </a:graphic>
+                </wp:inline>
+              </w:drawing>
+            </w:r>
+          </w:p>
+          <w:p>
+            <w:pPr>
+              <w:pStyle w:val="Caption"/>
+              <w:jc w:val="center"/>
+            </w:pPr>
+            <w:r>
+              <w:t xml:space="preserve">Figure </w:t>
+            </w:r>
+            <w:fldSimple w:instr=" SEQ Figure \* ARABIC ">
+              <w:r>
+                <w:rPr>
+                  <w:noProof/>
+                </w:rPr>
+                <w:t>6</w:t>
+              </w:r>
+            </w:fldSimple>
+            <w:r>
+              <w:t>: UML Diagram for ApiService Class</w:t>
+            </w:r>
+          </w:p>
+        </w:tc>
+      </w:tr>
+      <w:tr>
+        <w:tc>
+          <w:tcPr>
+            <w:tcW w:w="9016" w:type="dxa"/>
+          </w:tcPr>
+          <w:p>
+            <w:pPr>
+              <w:keepNext/>
+              <w:jc w:val="center"/>
+            </w:pPr>
+            <w:r>
+              <w:rPr>
+                <w:noProof/>
+              </w:rPr>
+              <w:lastRenderedPageBreak/>
+              <w:drawing>
+                <wp:inline distT="0" distB="0" distL="0" distR="0" wp14:anchorId="79952CAF" wp14:editId="4E20AC55">
+                  <wp:extent cx="5400000" cy="3726000"/>
+                  <wp:effectExtent l="0" t="0" r="0" b="8255"/>
+                  <wp:docPr id="1503881128" name="Picture 7"/>
+                  <wp:cNvGraphicFramePr>
+                    <a:graphicFrameLocks xmlns:a="http://schemas.openxmlformats.org/drawingml/2006/main" noChangeAspect="1"/>
+                  </wp:cNvGraphicFramePr>
+                  <a:graphic xmlns:a="http://schemas.openxmlformats.org/drawingml/2006/main">
+                    <a:graphicData uri="http://schemas.openxmlformats.org/drawingml/2006/picture">
+                      <pic:pic xmlns:pic="http://schemas.openxmlformats.org/drawingml/2006/picture">
+                        <pic:nvPicPr>
+                          <pic:cNvPr id="0" name="Picture 7"/>
+                          <pic:cNvPicPr>
+                            <a:picLocks noChangeAspect="1" noChangeArrowheads="1"/>
+                          </pic:cNvPicPr>
+                        </pic:nvPicPr>
+                        <pic:blipFill>
+                          <a:blip r:embed="rId11">
+                            <a:extLst>
+                              <a:ext uri="{28A0092B-C50C-407E-A947-70E740481C1C}">
+                                <a14:useLocalDpi xmlns:a14="http://schemas.microsoft.com/office/drawing/2010/main" val="0"/>
+                              </a:ext>
+                            </a:extLst>
+                          </a:blip>
+                          <a:srcRect/>
+                          <a:stretch>
+                            <a:fillRect/>
+                          </a:stretch>
+                        </pic:blipFill>
+                        <pic:spPr bwMode="auto">
+                          <a:xfrm>
+                            <a:off x="0" y="0"/>
+                            <a:ext cx="5400000" cy="3726000"/>
+                          </a:xfrm>
+                          <a:prstGeom prst="rect">
+                            <a:avLst/>
+                          </a:prstGeom>
+                          <a:noFill/>
+                          <a:ln>
+                            <a:noFill/>
+                          </a:ln>
+                        </pic:spPr>
+                      </pic:pic>
+                    </a:graphicData>
+                  </a:graphic>
+                </wp:inline>
+              </w:drawing>
+            </w:r>
+          </w:p>
+          <w:p>
+            <w:pPr>
+              <w:pStyle w:val="Caption"/>
+              <w:jc w:val="center"/>
+            </w:pPr>
+            <w:r>
+              <w:t xml:space="preserve">Figure </w:t>
+            </w:r>
+            <w:fldSimple w:instr=" SEQ Figure \* ARABIC ">
+              <w:r>
+                <w:rPr>
+                  <w:noProof/>
+                </w:rPr>
+                <w:t>7</w:t>
+              </w:r>
+            </w:fldSimple>
+            <w:r>
+              <w:t>: UML Diagram for NotificationHelper Class</w:t>
+            </w:r>
+          </w:p>
+        </w:tc>
+      </w:tr>
+    </w:tbl>
     <w:p/>
     <w:p>
       <w:pPr>
@@ -316,8 +993,219 @@
         <w:pStyle w:val="Heading2"/>
       </w:pPr>
       <w:r>
+        <w:t>Interface Design</w:t>
+      </w:r>
+    </w:p>
+    <w:p>
+      <w:pPr>
+        <w:pStyle w:val="ListParagraph"/>
+        <w:numPr>
+          <w:ilvl w:val="0"/>
+          <w:numId w:val="2"/>
+        </w:numPr>
+      </w:pPr>
+      <w:r>
+        <w:t>UI Screenshots with links to XML files in repository</w:t>
+      </w:r>
+    </w:p>
+    <w:p>
+      <w:pPr>
+        <w:pStyle w:val="ListParagraph"/>
+        <w:numPr>
+          <w:ilvl w:val="0"/>
+          <w:numId w:val="2"/>
+        </w:numPr>
+      </w:pPr>
+      <w:r>
+        <w:t>Design Principles:</w:t>
+      </w:r>
+    </w:p>
+    <w:p>
+      <w:pPr>
+        <w:pStyle w:val="ListParagraph"/>
+        <w:numPr>
+          <w:ilvl w:val="1"/>
+          <w:numId w:val="2"/>
+        </w:numPr>
+      </w:pPr>
+      <w:r>
+        <w:t>Consistency across pages</w:t>
+      </w:r>
+    </w:p>
+    <w:p>
+      <w:pPr>
+        <w:pStyle w:val="ListParagraph"/>
+        <w:numPr>
+          <w:ilvl w:val="1"/>
+          <w:numId w:val="2"/>
+        </w:numPr>
+      </w:pPr>
+      <w:r>
+        <w:t>Accessibility</w:t>
+      </w:r>
+    </w:p>
+    <w:p>
+      <w:pPr>
+        <w:pStyle w:val="ListParagraph"/>
+        <w:numPr>
+          <w:ilvl w:val="2"/>
+          <w:numId w:val="2"/>
+        </w:numPr>
+      </w:pPr>
+      <w:r>
+        <w:t>Light/Dark theme NOT IMPLEMENTED</w:t>
+      </w:r>
+    </w:p>
+    <w:p>
+      <w:pPr>
+        <w:pStyle w:val="ListParagraph"/>
+        <w:numPr>
+          <w:ilvl w:val="2"/>
+          <w:numId w:val="2"/>
+        </w:numPr>
+      </w:pPr>
+      <w:r>
+        <w:t>Red/Green theme NOT IMPLEMENTED</w:t>
+      </w:r>
+    </w:p>
+    <w:p>
+      <w:pPr>
+        <w:pStyle w:val="Heading2"/>
+      </w:pPr>
+    </w:p>
+    <w:p>
+      <w:pPr>
+        <w:pStyle w:val="Heading2"/>
+      </w:pPr>
+      <w:r>
+        <w:t>Implementation</w:t>
+      </w:r>
+    </w:p>
+    <w:p>
+      <w:pPr>
+        <w:pStyle w:val="ListParagraph"/>
+        <w:numPr>
+          <w:ilvl w:val="0"/>
+          <w:numId w:val="2"/>
+        </w:numPr>
+      </w:pPr>
+      <w:r>
+        <w:t>Code snippets in relevant sections</w:t>
+      </w:r>
+    </w:p>
+    <w:p>
+      <w:pPr>
+        <w:pStyle w:val="ListParagraph"/>
+        <w:numPr>
+          <w:ilvl w:val="0"/>
+          <w:numId w:val="2"/>
+        </w:numPr>
+      </w:pPr>
+      <w:r>
+        <w:t>CRUD</w:t>
+      </w:r>
+    </w:p>
+    <w:p>
+      <w:pPr>
+        <w:pStyle w:val="ListParagraph"/>
+        <w:numPr>
+          <w:ilvl w:val="0"/>
+          <w:numId w:val="2"/>
+        </w:numPr>
+      </w:pPr>
+      <w:r>
+        <w:t>API Integration</w:t>
+      </w:r>
+    </w:p>
+    <w:p>
+      <w:pPr>
+        <w:pStyle w:val="ListParagraph"/>
+        <w:numPr>
+          <w:ilvl w:val="0"/>
+          <w:numId w:val="2"/>
+        </w:numPr>
+      </w:pPr>
+      <w:proofErr w:type="spellStart"/>
+      <w:r>
+        <w:t>NotificationService</w:t>
+      </w:r>
+      <w:proofErr w:type="spellEnd"/>
+    </w:p>
+    <w:p>
+      <w:pPr>
+        <w:pStyle w:val="ListParagraph"/>
+        <w:numPr>
+          <w:ilvl w:val="0"/>
+          <w:numId w:val="2"/>
+        </w:numPr>
+      </w:pPr>
+      <w:r>
         <w:lastRenderedPageBreak/>
-        <w:t>Interface Design</w:t>
+        <w:t>Technologies used</w:t>
+      </w:r>
+    </w:p>
+    <w:p>
+      <w:pPr>
+        <w:pStyle w:val="ListParagraph"/>
+        <w:numPr>
+          <w:ilvl w:val="1"/>
+          <w:numId w:val="2"/>
+        </w:numPr>
+      </w:pPr>
+      <w:r>
+        <w:t>SQLite</w:t>
+      </w:r>
+      <w:r>
+        <w:t xml:space="preserve"> </w:t>
+      </w:r>
+    </w:p>
+    <w:p>
+      <w:pPr>
+        <w:pStyle w:val="ListParagraph"/>
+        <w:numPr>
+          <w:ilvl w:val="1"/>
+          <w:numId w:val="2"/>
+        </w:numPr>
+      </w:pPr>
+      <w:r>
+        <w:t>Volley for API</w:t>
+      </w:r>
+    </w:p>
+    <w:p>
+      <w:pPr>
+        <w:pStyle w:val="ListParagraph"/>
+        <w:numPr>
+          <w:ilvl w:val="1"/>
+          <w:numId w:val="2"/>
+        </w:numPr>
+      </w:pPr>
+      <w:proofErr w:type="spellStart"/>
+      <w:r>
+        <w:t>NotificationManager</w:t>
+      </w:r>
+      <w:proofErr w:type="spellEnd"/>
+      <w:r>
+        <w:t xml:space="preserve"> and </w:t>
+      </w:r>
+      <w:proofErr w:type="spellStart"/>
+      <w:r>
+        <w:t>NotificationCompat</w:t>
+      </w:r>
+      <w:proofErr w:type="spellEnd"/>
+    </w:p>
+    <w:p>
+      <w:pPr>
+        <w:pStyle w:val="ListParagraph"/>
+        <w:ind w:left="1440"/>
+      </w:pPr>
+    </w:p>
+    <w:p/>
+    <w:p>
+      <w:pPr>
+        <w:pStyle w:val="Heading3"/>
+      </w:pPr>
+      <w:r>
+        <w:t>Functional Requirements of the Application</w:t>
       </w:r>
     </w:p>
     <w:p>
@@ -329,7 +1217,70 @@
         </w:numPr>
       </w:pPr>
       <w:r>
-        <w:t>UI Screenshots with links to XML files in repository</w:t>
+        <w:t>Admin</w:t>
+      </w:r>
+    </w:p>
+    <w:p>
+      <w:pPr>
+        <w:pStyle w:val="ListParagraph"/>
+        <w:numPr>
+          <w:ilvl w:val="1"/>
+          <w:numId w:val="2"/>
+        </w:numPr>
+      </w:pPr>
+      <w:r>
+        <w:t xml:space="preserve"> As an administrator I wish to add employees’ details </w:t>
+      </w:r>
+    </w:p>
+    <w:p>
+      <w:pPr>
+        <w:pStyle w:val="ListParagraph"/>
+        <w:numPr>
+          <w:ilvl w:val="1"/>
+          <w:numId w:val="2"/>
+        </w:numPr>
+      </w:pPr>
+      <w:r>
+        <w:t xml:space="preserve">As an administrator I wish to check the employees’ details have been uploaded. </w:t>
+      </w:r>
+    </w:p>
+    <w:p>
+      <w:pPr>
+        <w:pStyle w:val="ListParagraph"/>
+        <w:numPr>
+          <w:ilvl w:val="1"/>
+          <w:numId w:val="2"/>
+        </w:numPr>
+      </w:pPr>
+      <w:r>
+        <w:t>As an administrator I wish to edit employees’ details.</w:t>
+      </w:r>
+    </w:p>
+    <w:p>
+      <w:pPr>
+        <w:pStyle w:val="ListParagraph"/>
+        <w:numPr>
+          <w:ilvl w:val="1"/>
+          <w:numId w:val="2"/>
+        </w:numPr>
+      </w:pPr>
+      <w:r>
+        <w:t xml:space="preserve">As an administrator I wish to delete an employee’s details. </w:t>
+      </w:r>
+    </w:p>
+    <w:p>
+      <w:pPr>
+        <w:pStyle w:val="ListParagraph"/>
+        <w:numPr>
+          <w:ilvl w:val="1"/>
+          <w:numId w:val="2"/>
+        </w:numPr>
+      </w:pPr>
+      <w:r>
+        <w:t>The app should also apply an automatic increment by 5% on the employee salary when they complete one year.</w:t>
+      </w:r>
+      <w:r>
+        <w:t xml:space="preserve"> NOT IMPLEMENTED</w:t>
       </w:r>
     </w:p>
     <w:p>
@@ -341,7 +1292,7 @@
         </w:numPr>
       </w:pPr>
       <w:r>
-        <w:t>Design Principles:</w:t>
+        <w:t>Employee</w:t>
       </w:r>
     </w:p>
     <w:p>
@@ -353,7 +1304,7 @@
         </w:numPr>
       </w:pPr>
       <w:r>
-        <w:t>Consistency across pages</w:t>
+        <w:t xml:space="preserve">As an employee I wish to view my details. </w:t>
       </w:r>
     </w:p>
     <w:p>
@@ -365,106 +1316,7 @@
         </w:numPr>
       </w:pPr>
       <w:r>
-        <w:t>Accessibility</w:t>
-      </w:r>
-    </w:p>
-    <w:p>
-      <w:pPr>
-        <w:pStyle w:val="ListParagraph"/>
-        <w:numPr>
-          <w:ilvl w:val="2"/>
-          <w:numId w:val="2"/>
-        </w:numPr>
-      </w:pPr>
-      <w:r>
-        <w:t>Light/Dark theme NOT IMPLEMENTED</w:t>
-      </w:r>
-    </w:p>
-    <w:p>
-      <w:pPr>
-        <w:pStyle w:val="ListParagraph"/>
-        <w:numPr>
-          <w:ilvl w:val="2"/>
-          <w:numId w:val="2"/>
-        </w:numPr>
-      </w:pPr>
-      <w:r>
-        <w:t>Red/Green theme NOT IMPLEMENTED</w:t>
-      </w:r>
-    </w:p>
-    <w:p>
-      <w:pPr>
-        <w:pStyle w:val="Heading2"/>
-      </w:pPr>
-    </w:p>
-    <w:p>
-      <w:pPr>
-        <w:pStyle w:val="Heading2"/>
-      </w:pPr>
-      <w:r>
-        <w:t>Implementation</w:t>
-      </w:r>
-    </w:p>
-    <w:p>
-      <w:pPr>
-        <w:pStyle w:val="ListParagraph"/>
-        <w:numPr>
-          <w:ilvl w:val="0"/>
-          <w:numId w:val="2"/>
-        </w:numPr>
-      </w:pPr>
-      <w:r>
-        <w:t>Code snippets in relevant sections</w:t>
-      </w:r>
-    </w:p>
-    <w:p>
-      <w:pPr>
-        <w:pStyle w:val="ListParagraph"/>
-        <w:numPr>
-          <w:ilvl w:val="0"/>
-          <w:numId w:val="2"/>
-        </w:numPr>
-      </w:pPr>
-      <w:r>
-        <w:t>CRUD</w:t>
-      </w:r>
-    </w:p>
-    <w:p>
-      <w:pPr>
-        <w:pStyle w:val="ListParagraph"/>
-        <w:numPr>
-          <w:ilvl w:val="0"/>
-          <w:numId w:val="2"/>
-        </w:numPr>
-      </w:pPr>
-      <w:r>
-        <w:t>API Integration</w:t>
-      </w:r>
-    </w:p>
-    <w:p>
-      <w:pPr>
-        <w:pStyle w:val="ListParagraph"/>
-        <w:numPr>
-          <w:ilvl w:val="0"/>
-          <w:numId w:val="2"/>
-        </w:numPr>
-      </w:pPr>
-      <w:proofErr w:type="spellStart"/>
-      <w:r>
-        <w:t>NotificationService</w:t>
-      </w:r>
-      <w:proofErr w:type="spellEnd"/>
-    </w:p>
-    <w:p>
-      <w:pPr>
-        <w:pStyle w:val="ListParagraph"/>
-        <w:numPr>
-          <w:ilvl w:val="0"/>
-          <w:numId w:val="2"/>
-        </w:numPr>
-      </w:pPr>
-      <w:r>
-        <w:t>Technologies used</w:t>
+        <w:t xml:space="preserve">As an employee I wish to edit my details. </w:t>
       </w:r>
     </w:p>
     <w:p>
@@ -476,51 +1328,16 @@
         </w:numPr>
       </w:pPr>
       <w:r>
-        <w:t>SQLite</w:t>
-      </w:r>
-      <w:r>
-        <w:t xml:space="preserve"> </w:t>
-      </w:r>
-    </w:p>
-    <w:p>
-      <w:pPr>
-        <w:pStyle w:val="ListParagraph"/>
-        <w:numPr>
-          <w:ilvl w:val="1"/>
-          <w:numId w:val="2"/>
-        </w:numPr>
-      </w:pPr>
-      <w:r>
-        <w:t>Volley for API</w:t>
-      </w:r>
-    </w:p>
-    <w:p>
-      <w:pPr>
-        <w:pStyle w:val="ListParagraph"/>
-        <w:numPr>
-          <w:ilvl w:val="1"/>
-          <w:numId w:val="2"/>
-        </w:numPr>
-      </w:pPr>
-      <w:proofErr w:type="spellStart"/>
-      <w:r>
-        <w:t>NotificationManager</w:t>
-      </w:r>
-      <w:proofErr w:type="spellEnd"/>
-      <w:r>
-        <w:t xml:space="preserve"> and </w:t>
-      </w:r>
-      <w:proofErr w:type="spellStart"/>
-      <w:r>
-        <w:t>NotificationCompat</w:t>
-      </w:r>
-      <w:proofErr w:type="spellEnd"/>
-    </w:p>
-    <w:p>
-      <w:pPr>
-        <w:pStyle w:val="ListParagraph"/>
-        <w:ind w:left="1440"/>
-      </w:pPr>
+        <w:t>As an employee I wish to book/ manage my annual leave/ holiday (the allowance is 30 days per year).</w:t>
+      </w:r>
+    </w:p>
+    <w:p>
+      <w:pPr>
+        <w:pStyle w:val="Heading3"/>
+      </w:pPr>
+      <w:r>
+        <w:t>Activities</w:t>
+      </w:r>
     </w:p>
     <w:p/>
     <w:p>
@@ -528,130 +1345,12 @@
         <w:pStyle w:val="Heading3"/>
       </w:pPr>
       <w:r>
-        <w:t>Functional Requirements of the Application</w:t>
-      </w:r>
-    </w:p>
-    <w:p>
-      <w:pPr>
-        <w:pStyle w:val="ListParagraph"/>
-        <w:numPr>
-          <w:ilvl w:val="0"/>
-          <w:numId w:val="2"/>
-        </w:numPr>
-      </w:pPr>
-      <w:r>
-        <w:t>Admin</w:t>
-      </w:r>
-    </w:p>
-    <w:p>
-      <w:pPr>
-        <w:pStyle w:val="ListParagraph"/>
-        <w:numPr>
-          <w:ilvl w:val="1"/>
-          <w:numId w:val="2"/>
-        </w:numPr>
-      </w:pPr>
-      <w:r>
-        <w:t xml:space="preserve"> As an administrator I wish to add employees’ details </w:t>
-      </w:r>
-    </w:p>
-    <w:p>
-      <w:pPr>
-        <w:pStyle w:val="ListParagraph"/>
-        <w:numPr>
-          <w:ilvl w:val="1"/>
-          <w:numId w:val="2"/>
-        </w:numPr>
-      </w:pPr>
-      <w:r>
-        <w:t xml:space="preserve">As an administrator I wish to check the employees’ details have been uploaded. </w:t>
-      </w:r>
-    </w:p>
-    <w:p>
-      <w:pPr>
-        <w:pStyle w:val="ListParagraph"/>
-        <w:numPr>
-          <w:ilvl w:val="1"/>
-          <w:numId w:val="2"/>
-        </w:numPr>
-      </w:pPr>
-      <w:r>
-        <w:t>As an administrator I wish to edit employees’ details.</w:t>
-      </w:r>
-    </w:p>
-    <w:p>
-      <w:pPr>
-        <w:pStyle w:val="ListParagraph"/>
-        <w:numPr>
-          <w:ilvl w:val="1"/>
-          <w:numId w:val="2"/>
-        </w:numPr>
-      </w:pPr>
-      <w:r>
-        <w:t xml:space="preserve">As an administrator I wish to delete an employee’s details. </w:t>
-      </w:r>
-    </w:p>
-    <w:p>
-      <w:pPr>
-        <w:pStyle w:val="ListParagraph"/>
-        <w:numPr>
-          <w:ilvl w:val="1"/>
-          <w:numId w:val="2"/>
-        </w:numPr>
-      </w:pPr>
-      <w:r>
-        <w:t>The app should also apply an automatic increment by 5% on the employee salary when they complete one year.</w:t>
-      </w:r>
-      <w:r>
-        <w:t xml:space="preserve"> NOT IMPLEMENTED</w:t>
-      </w:r>
-    </w:p>
-    <w:p>
-      <w:pPr>
-        <w:pStyle w:val="ListParagraph"/>
-        <w:numPr>
-          <w:ilvl w:val="0"/>
-          <w:numId w:val="2"/>
-        </w:numPr>
-      </w:pPr>
-      <w:r>
-        <w:t>Employee</w:t>
-      </w:r>
-    </w:p>
-    <w:p>
-      <w:pPr>
-        <w:pStyle w:val="ListParagraph"/>
-        <w:numPr>
-          <w:ilvl w:val="1"/>
-          <w:numId w:val="2"/>
-        </w:numPr>
-      </w:pPr>
-      <w:r>
-        <w:t xml:space="preserve">As an employee I wish to view my details. </w:t>
-      </w:r>
-    </w:p>
-    <w:p>
-      <w:pPr>
-        <w:pStyle w:val="ListParagraph"/>
-        <w:numPr>
-          <w:ilvl w:val="1"/>
-          <w:numId w:val="2"/>
-        </w:numPr>
-      </w:pPr>
-      <w:r>
-        <w:t xml:space="preserve">As an employee I wish to edit my details. </w:t>
-      </w:r>
-    </w:p>
-    <w:p>
-      <w:pPr>
-        <w:pStyle w:val="ListParagraph"/>
-        <w:numPr>
-          <w:ilvl w:val="1"/>
-          <w:numId w:val="2"/>
-        </w:numPr>
-      </w:pPr>
-      <w:r>
-        <w:t>As an employee I wish to book/ manage my annual leave/ holiday (the allowance is 30 days per year).</w:t>
+        <w:t>Local Database Implementation</w:t>
+      </w:r>
+    </w:p>
+    <w:p>
+      <w:r>
+        <w:t>The application uses a local SQLite database for storing employee records, along with additional information not held by the API such as the Employee’s role and login information, as a short-term but persistent storage medium to minimise the number of GET requests sent to the API Web Service.</w:t>
       </w:r>
     </w:p>
     <w:p>
@@ -659,29 +1358,6 @@
         <w:pStyle w:val="Heading3"/>
       </w:pPr>
       <w:r>
-        <w:t>Activities</w:t>
-      </w:r>
-    </w:p>
-    <w:p/>
-    <w:p>
-      <w:pPr>
-        <w:pStyle w:val="Heading3"/>
-      </w:pPr>
-      <w:r>
-        <w:t>Local Database Implementation</w:t>
-      </w:r>
-    </w:p>
-    <w:p>
-      <w:r>
-        <w:t>The application uses a local SQLite database for storing employee records, along with additional information not held by the API such as the Employee’s role and login information, as a short-term but persistent storage medium to minimise the number of GET requests sent to the API Web Service.</w:t>
-      </w:r>
-    </w:p>
-    <w:p>
-      <w:pPr>
-        <w:pStyle w:val="Heading3"/>
-      </w:pPr>
-      <w:r>
-        <w:lastRenderedPageBreak/>
         <w:t>API Integration</w:t>
       </w:r>
     </w:p>
@@ -949,6 +1625,7 @@
         </w:numPr>
       </w:pPr>
       <w:r>
+        <w:lastRenderedPageBreak/>
         <w:t>Service Helpers: Modularised code for database, API, and notification handling, reducing redundancy.</w:t>
       </w:r>
     </w:p>
@@ -1059,7 +1736,15 @@
         </w:numPr>
       </w:pPr>
       <w:r>
-        <w:t>True role based access, rather than hiding activity navigation links</w:t>
+        <w:t xml:space="preserve">True </w:t>
+      </w:r>
+      <w:proofErr w:type="gramStart"/>
+      <w:r>
+        <w:t>role based</w:t>
+      </w:r>
+      <w:proofErr w:type="gramEnd"/>
+      <w:r>
+        <w:t xml:space="preserve"> access, rather than hiding activity navigation links</w:t>
       </w:r>
     </w:p>
     <w:p/>
@@ -1133,7 +1818,6 @@
         <w:pStyle w:val="Heading2"/>
       </w:pPr>
       <w:r>
-        <w:lastRenderedPageBreak/>
         <w:t>Assessment Materials</w:t>
       </w:r>
     </w:p>
@@ -1201,7 +1885,7 @@
 </file>
 
 <file path=word/numbering.xml><?xml version="1.0" encoding="utf-8"?>
-<w:numbering xmlns:wpc="http://schemas.microsoft.com/office/word/2010/wordprocessingCanvas" xmlns:cx="http://schemas.microsoft.com/office/drawing/2014/chartex" xmlns:cx1="http://schemas.microsoft.com/office/drawing/2015/9/8/chartex" xmlns:cx2="http://schemas.microsoft.com/office/drawing/2015/10/21/chartex" xmlns:cx3="http://schemas.microsoft.com/office/drawing/2016/5/9/chartex" xmlns:cx4="http://schemas.microsoft.com/office/drawing/2016/5/10/chartex" xmlns:cx5="http://schemas.microsoft.com/office/drawing/2016/5/11/chartex" xmlns:cx6="http://schemas.microsoft.com/office/drawing/2016/5/12/chartex" xmlns:cx7="http://schemas.microsoft.com/office/drawing/2016/5/13/chartex" xmlns:cx8="http://schemas.microsoft.com/office/drawing/2016/5/14/chartex" xmlns:mc="http://schemas.openxmlformats.org/markup-compatibility/2006" xmlns:aink="http://schemas.microsoft.com/office/drawing/2016/ink" xmlns:am3d="http://schemas.microsoft.com/office/drawing/2017/model3d" xmlns:o="urn:schemas-microsoft-com:office:office" xmlns:oel="http://schemas.microsoft.com/office/2019/extlst" xmlns:r="http://schemas.openxmlformats.org/officeDocument/2006/relationships" xmlns:m="http://schemas.openxmlformats.org/officeDocument/2006/math" xmlns:v="urn:schemas-microsoft-com:vml" xmlns:wp14="http://schemas.microsoft.com/office/word/2010/wordprocessingDrawing" xmlns:wp="http://schemas.openxmlformats.org/drawingml/2006/wordprocessingDrawing" xmlns:w10="urn:schemas-microsoft-com:office:word" xmlns:w="http://schemas.openxmlformats.org/wordprocessingml/2006/main" xmlns:w14="http://schemas.microsoft.com/office/word/2010/wordml" xmlns:w15="http://schemas.microsoft.com/office/word/2012/wordml" xmlns:w16cex="http://schemas.microsoft.com/office/word/2018/wordml/cex" xmlns:w16cid="http://schemas.microsoft.com/office/word/2016/wordml/cid" xmlns:w16="http://schemas.microsoft.com/office/word/2018/wordml" xmlns:w16du="http://schemas.microsoft.com/office/word/2023/wordml/word16du" xmlns:w16sdtdh="http://schemas.microsoft.com/office/word/2020/wordml/sdtdatahash" xmlns:w16sdtfl="http://schemas.microsoft.com/office/word/2024/wordml/sdtformatlock" xmlns:w16se="http://schemas.microsoft.com/office/word/2015/wordml/symex" xmlns:wpg="http://schemas.microsoft.com/office/word/2010/wordprocessingGroup" xmlns:wpi="http://schemas.microsoft.com/office/word/2010/wordprocessingInk" xmlns:wne="http://schemas.microsoft.com/office/word/2006/wordml" xmlns:wps="http://schemas.microsoft.com/office/word/2010/wordprocessingShape" mc:Ignorable="w14 w15 w16se w16cid w16 w16cex w16sdtdh w16sdtfl w16du wp14">
+<w:numbering xmlns:wpc="http://schemas.microsoft.com/office/word/2010/wordprocessingCanvas" xmlns:cx="http://schemas.microsoft.com/office/drawing/2014/chartex" xmlns:cx1="http://schemas.microsoft.com/office/drawing/2015/9/8/chartex" xmlns:cx2="http://schemas.microsoft.com/office/drawing/2015/10/21/chartex" xmlns:cx3="http://schemas.microsoft.com/office/drawing/2016/5/9/chartex" xmlns:cx4="http://schemas.microsoft.com/office/drawing/2016/5/10/chartex" xmlns:cx5="http://schemas.microsoft.com/office/drawing/2016/5/11/chartex" xmlns:cx6="http://schemas.microsoft.com/office/drawing/2016/5/12/chartex" xmlns:cx7="http://schemas.microsoft.com/office/drawing/2016/5/13/chartex" xmlns:cx8="http://schemas.microsoft.com/office/drawing/2016/5/14/chartex" xmlns:mc="http://schemas.openxmlformats.org/markup-compatibility/2006" xmlns:aink="http://schemas.microsoft.com/office/drawing/2016/ink" xmlns:am3d="http://schemas.microsoft.com/office/drawing/2017/model3d" xmlns:o="urn:schemas-microsoft-com:office:office" xmlns:oel="http://schemas.microsoft.com/office/2019/extlst" xmlns:r="http://schemas.openxmlformats.org/officeDocument/2006/relationships" xmlns:m="http://schemas.openxmlformats.org/officeDocument/2006/math" xmlns:v="urn:schemas-microsoft-com:vml" xmlns:wp14="http://schemas.microsoft.com/office/word/2010/wordprocessingDrawing" xmlns:wp="http://schemas.openxmlformats.org/drawingml/2006/wordprocessingDrawing" xmlns:w10="urn:schemas-microsoft-com:office:word" xmlns:w="http://schemas.openxmlformats.org/wordprocessingml/2006/main" xmlns:w14="http://schemas.microsoft.com/office/word/2010/wordml" xmlns:w15="http://schemas.microsoft.com/office/word/2012/wordml" xmlns:w16cex="http://schemas.microsoft.com/office/word/2018/wordml/cex" xmlns:w16cid="http://schemas.microsoft.com/office/word/2016/wordml/cid" xmlns:w16="http://schemas.microsoft.com/office/word/2018/wordml" xmlns:w16du="http://schemas.microsoft.com/office/word/2023/wordml/word16du" xmlns:w16sdtdh="http://schemas.microsoft.com/office/word/2020/wordml/sdtdatahash" xmlns:w16se="http://schemas.microsoft.com/office/word/2015/wordml/symex" xmlns:wpg="http://schemas.microsoft.com/office/word/2010/wordprocessingGroup" xmlns:wpi="http://schemas.microsoft.com/office/word/2010/wordprocessingInk" xmlns:wne="http://schemas.microsoft.com/office/word/2006/wordml" xmlns:wps="http://schemas.microsoft.com/office/word/2010/wordprocessingShape" mc:Ignorable="w14 w15 w16se w16cid w16 w16cex w16sdtdh w16du wp14">
   <w:abstractNum w:abstractNumId="0" w15:restartNumberingAfterBreak="0">
     <w:nsid w:val="23F527B2"/>
     <w:multiLevelType w:val="hybridMultilevel"/>
@@ -1642,7 +2326,7 @@
 </file>
 
 <file path=word/styles.xml><?xml version="1.0" encoding="utf-8"?>
-<w:styles xmlns:mc="http://schemas.openxmlformats.org/markup-compatibility/2006" xmlns:r="http://schemas.openxmlformats.org/officeDocument/2006/relationships" xmlns:w="http://schemas.openxmlformats.org/wordprocessingml/2006/main" xmlns:w14="http://schemas.microsoft.com/office/word/2010/wordml" xmlns:w15="http://schemas.microsoft.com/office/word/2012/wordml" xmlns:w16cex="http://schemas.microsoft.com/office/word/2018/wordml/cex" xmlns:w16cid="http://schemas.microsoft.com/office/word/2016/wordml/cid" xmlns:w16="http://schemas.microsoft.com/office/word/2018/wordml" xmlns:w16du="http://schemas.microsoft.com/office/word/2023/wordml/word16du" xmlns:w16sdtdh="http://schemas.microsoft.com/office/word/2020/wordml/sdtdatahash" xmlns:w16sdtfl="http://schemas.microsoft.com/office/word/2024/wordml/sdtformatlock" xmlns:w16se="http://schemas.microsoft.com/office/word/2015/wordml/symex" mc:Ignorable="w14 w15 w16se w16cid w16 w16cex w16sdtdh w16sdtfl w16du">
+<w:styles xmlns:mc="http://schemas.openxmlformats.org/markup-compatibility/2006" xmlns:r="http://schemas.openxmlformats.org/officeDocument/2006/relationships" xmlns:w="http://schemas.openxmlformats.org/wordprocessingml/2006/main" xmlns:w14="http://schemas.microsoft.com/office/word/2010/wordml" xmlns:w15="http://schemas.microsoft.com/office/word/2012/wordml" xmlns:w16cex="http://schemas.microsoft.com/office/word/2018/wordml/cex" xmlns:w16cid="http://schemas.microsoft.com/office/word/2016/wordml/cid" xmlns:w16="http://schemas.microsoft.com/office/word/2018/wordml" xmlns:w16du="http://schemas.microsoft.com/office/word/2023/wordml/word16du" xmlns:w16sdtdh="http://schemas.microsoft.com/office/word/2020/wordml/sdtdatahash" xmlns:w16se="http://schemas.microsoft.com/office/word/2015/wordml/symex" mc:Ignorable="w14 w15 w16se w16cid w16 w16cex w16sdtdh w16du">
   <w:docDefaults>
     <w:rPrDefault>
       <w:rPr>
@@ -2242,6 +2926,7 @@
   <w:style w:type="character" w:default="1" w:styleId="DefaultParagraphFont">
     <w:name w:val="Default Paragraph Font"/>
     <w:uiPriority w:val="1"/>
+    <w:semiHidden/>
     <w:unhideWhenUsed/>
   </w:style>
   <w:style w:type="table" w:default="1" w:styleId="TableNormal">
@@ -2572,6 +3257,25 @@
       </w:tblBorders>
     </w:tblPr>
   </w:style>
+  <w:style w:type="paragraph" w:styleId="Caption">
+    <w:name w:val="caption"/>
+    <w:basedOn w:val="Normal"/>
+    <w:next w:val="Normal"/>
+    <w:uiPriority w:val="35"/>
+    <w:unhideWhenUsed/>
+    <w:qFormat/>
+    <w:rsid w:val="006D7CF0"/>
+    <w:pPr>
+      <w:spacing w:after="200" w:line="240" w:lineRule="auto"/>
+    </w:pPr>
+    <w:rPr>
+      <w:i/>
+      <w:iCs/>
+      <w:color w:val="0E2841" w:themeColor="text2"/>
+      <w:sz w:val="18"/>
+      <w:szCs w:val="18"/>
+    </w:rPr>
+  </w:style>
 </w:styles>
 </file>
 

</xml_diff>

<commit_message>
Added diagrams, created tables for API endpoints
</commit_message>
<xml_diff>
--- a/Report/Report.docx
+++ b/Report/Report.docx
@@ -227,6 +227,21 @@
       <w:pPr>
         <w:pStyle w:val="Heading3"/>
       </w:pPr>
+    </w:p>
+    <w:p>
+      <w:pPr>
+        <w:sectPr>
+          <w:pgSz w:w="11906" w:h="16838"/>
+          <w:pgMar w:top="1440" w:right="1440" w:bottom="1440" w:left="1440" w:header="708" w:footer="708" w:gutter="0"/>
+          <w:cols w:space="708"/>
+          <w:docGrid w:linePitch="360"/>
+        </w:sectPr>
+      </w:pPr>
+    </w:p>
+    <w:p>
+      <w:pPr>
+        <w:pStyle w:val="Heading3"/>
+      </w:pPr>
       <w:r>
         <w:lastRenderedPageBreak/>
         <w:t>Class Diagrams</w:t>
@@ -236,7 +251,6 @@
       <w:tblPr>
         <w:tblStyle w:val="TableGrid"/>
         <w:tblW w:w="0" w:type="auto"/>
-        <w:jc w:val="center"/>
         <w:tblBorders>
           <w:top w:val="none" w:sz="0" w:space="0" w:color="auto"/>
           <w:left w:val="none" w:sz="0" w:space="0" w:color="auto"/>
@@ -248,16 +262,14 @@
         <w:tblLook w:val="04A0" w:firstRow="1" w:lastRow="0" w:firstColumn="1" w:lastColumn="0" w:noHBand="0" w:noVBand="1"/>
       </w:tblPr>
       <w:tblGrid>
-        <w:gridCol w:w="4508"/>
-        <w:gridCol w:w="4508"/>
+        <w:gridCol w:w="4649"/>
+        <w:gridCol w:w="4649"/>
+        <w:gridCol w:w="4650"/>
       </w:tblGrid>
       <w:tr>
-        <w:trPr>
-          <w:jc w:val="center"/>
-        </w:trPr>
-        <w:tc>
-          <w:tcPr>
-            <w:tcW w:w="4508" w:type="dxa"/>
+        <w:tc>
+          <w:tcPr>
+            <w:tcW w:w="4649" w:type="dxa"/>
           </w:tcPr>
           <w:p>
             <w:pPr>
@@ -269,9 +281,9 @@
                 <w:noProof/>
               </w:rPr>
               <w:drawing>
-                <wp:inline distT="0" distB="0" distL="0" distR="0" wp14:anchorId="37F04A99" wp14:editId="0520C867">
-                  <wp:extent cx="2520000" cy="5709600"/>
-                  <wp:effectExtent l="0" t="0" r="0" b="5715"/>
+                <wp:inline distT="0" distB="0" distL="0" distR="0" wp14:anchorId="741CAD6B" wp14:editId="0B35E034">
+                  <wp:extent cx="2160000" cy="4896000"/>
+                  <wp:effectExtent l="0" t="0" r="0" b="0"/>
                   <wp:docPr id="1578358926" name="Picture 1"/>
                   <wp:cNvGraphicFramePr>
                     <a:graphicFrameLocks xmlns:a="http://schemas.openxmlformats.org/drawingml/2006/main" noChangeAspect="1"/>
@@ -301,7 +313,7 @@
                         <pic:spPr bwMode="auto">
                           <a:xfrm>
                             <a:off x="0" y="0"/>
-                            <a:ext cx="2520000" cy="5709600"/>
+                            <a:ext cx="2160000" cy="4896000"/>
                           </a:xfrm>
                           <a:prstGeom prst="rect">
                             <a:avLst/>
@@ -335,19 +347,13 @@
               </w:r>
             </w:fldSimple>
             <w:r>
-              <w:t xml:space="preserve">: UML Diagram for </w:t>
-            </w:r>
-            <w:r>
-              <w:rPr>
-                <w:noProof/>
-              </w:rPr>
-              <w:t>Employee Class</w:t>
-            </w:r>
-          </w:p>
-        </w:tc>
-        <w:tc>
-          <w:tcPr>
-            <w:tcW w:w="4508" w:type="dxa"/>
+              <w:t>: UML Diagram for Employee Class</w:t>
+            </w:r>
+          </w:p>
+        </w:tc>
+        <w:tc>
+          <w:tcPr>
+            <w:tcW w:w="4649" w:type="dxa"/>
           </w:tcPr>
           <w:p>
             <w:pPr>
@@ -359,9 +365,9 @@
                 <w:noProof/>
               </w:rPr>
               <w:drawing>
-                <wp:inline distT="0" distB="0" distL="0" distR="0" wp14:anchorId="6E8C5B75" wp14:editId="55B4BAC8">
-                  <wp:extent cx="2520000" cy="4050000"/>
-                  <wp:effectExtent l="0" t="0" r="0" b="8255"/>
+                <wp:inline distT="0" distB="0" distL="0" distR="0" wp14:anchorId="2F873A9D" wp14:editId="71E06B4E">
+                  <wp:extent cx="2160000" cy="3474000"/>
+                  <wp:effectExtent l="0" t="0" r="0" b="0"/>
                   <wp:docPr id="1283092953" name="Picture 2"/>
                   <wp:cNvGraphicFramePr>
                     <a:graphicFrameLocks xmlns:a="http://schemas.openxmlformats.org/drawingml/2006/main" noChangeAspect="1"/>
@@ -391,7 +397,7 @@
                         <pic:spPr bwMode="auto">
                           <a:xfrm>
                             <a:off x="0" y="0"/>
-                            <a:ext cx="2520000" cy="4050000"/>
+                            <a:ext cx="2160000" cy="3474000"/>
                           </a:xfrm>
                           <a:prstGeom prst="rect">
                             <a:avLst/>
@@ -434,30 +440,9 @@
             </w:pPr>
           </w:p>
         </w:tc>
-      </w:tr>
-    </w:tbl>
-    <w:p/>
-    <w:tbl>
-      <w:tblPr>
-        <w:tblStyle w:val="TableGrid"/>
-        <w:tblW w:w="0" w:type="auto"/>
-        <w:tblBorders>
-          <w:top w:val="none" w:sz="0" w:space="0" w:color="auto"/>
-          <w:left w:val="none" w:sz="0" w:space="0" w:color="auto"/>
-          <w:bottom w:val="none" w:sz="0" w:space="0" w:color="auto"/>
-          <w:right w:val="none" w:sz="0" w:space="0" w:color="auto"/>
-          <w:insideH w:val="none" w:sz="0" w:space="0" w:color="auto"/>
-          <w:insideV w:val="none" w:sz="0" w:space="0" w:color="auto"/>
-        </w:tblBorders>
-        <w:tblLook w:val="04A0" w:firstRow="1" w:lastRow="0" w:firstColumn="1" w:lastColumn="0" w:noHBand="0" w:noVBand="1"/>
-      </w:tblPr>
-      <w:tblGrid>
-        <w:gridCol w:w="9016"/>
-      </w:tblGrid>
-      <w:tr>
-        <w:tc>
-          <w:tcPr>
-            <w:tcW w:w="9016" w:type="dxa"/>
+        <w:tc>
+          <w:tcPr>
+            <w:tcW w:w="4650" w:type="dxa"/>
           </w:tcPr>
           <w:p>
             <w:pPr>
@@ -468,12 +453,11 @@
               <w:rPr>
                 <w:noProof/>
               </w:rPr>
-              <w:lastRenderedPageBreak/>
               <w:drawing>
-                <wp:inline distT="0" distB="0" distL="0" distR="0" wp14:anchorId="40EB3E6E" wp14:editId="3355FEE8">
-                  <wp:extent cx="5400000" cy="3265200"/>
-                  <wp:effectExtent l="0" t="0" r="0" b="0"/>
-                  <wp:docPr id="639062511" name="Picture 3"/>
+                <wp:inline distT="0" distB="0" distL="0" distR="0" wp14:anchorId="3AD474DE" wp14:editId="039447E3">
+                  <wp:extent cx="2160000" cy="2091600"/>
+                  <wp:effectExtent l="0" t="0" r="0" b="4445"/>
+                  <wp:docPr id="864715311" name="Picture 9"/>
                   <wp:cNvGraphicFramePr>
                     <a:graphicFrameLocks xmlns:a="http://schemas.openxmlformats.org/drawingml/2006/main" noChangeAspect="1"/>
                   </wp:cNvGraphicFramePr>
@@ -481,7 +465,7 @@
                     <a:graphicData uri="http://schemas.openxmlformats.org/drawingml/2006/picture">
                       <pic:pic xmlns:pic="http://schemas.openxmlformats.org/drawingml/2006/picture">
                         <pic:nvPicPr>
-                          <pic:cNvPr id="0" name="Picture 3"/>
+                          <pic:cNvPr id="0" name="Picture 9"/>
                           <pic:cNvPicPr>
                             <a:picLocks noChangeAspect="1" noChangeArrowheads="1"/>
                           </pic:cNvPicPr>
@@ -502,7 +486,7 @@
                         <pic:spPr bwMode="auto">
                           <a:xfrm>
                             <a:off x="0" y="0"/>
-                            <a:ext cx="5400000" cy="3265200"/>
+                            <a:ext cx="2160000" cy="2091600"/>
                           </a:xfrm>
                           <a:prstGeom prst="rect">
                             <a:avLst/>
@@ -536,11 +520,45 @@
               </w:r>
             </w:fldSimple>
             <w:r>
-              <w:t>: UML Diagram for EmployeeAdapter ListView Adapter</w:t>
-            </w:r>
+              <w:t>: UML Diagram for UserSettings Class</w:t>
+            </w:r>
+          </w:p>
+          <w:p>
+            <w:pPr>
+              <w:jc w:val="center"/>
+            </w:pPr>
           </w:p>
         </w:tc>
       </w:tr>
+    </w:tbl>
+    <w:p/>
+    <w:p>
+      <w:pPr>
+        <w:sectPr>
+          <w:pgSz w:w="16838" w:h="11906" w:orient="landscape"/>
+          <w:pgMar w:top="1440" w:right="1440" w:bottom="1440" w:left="1440" w:header="709" w:footer="709" w:gutter="0"/>
+          <w:cols w:space="708"/>
+          <w:docGrid w:linePitch="360"/>
+        </w:sectPr>
+      </w:pPr>
+    </w:p>
+    <w:tbl>
+      <w:tblPr>
+        <w:tblStyle w:val="TableGrid"/>
+        <w:tblW w:w="0" w:type="auto"/>
+        <w:tblBorders>
+          <w:top w:val="none" w:sz="0" w:space="0" w:color="auto"/>
+          <w:left w:val="none" w:sz="0" w:space="0" w:color="auto"/>
+          <w:bottom w:val="none" w:sz="0" w:space="0" w:color="auto"/>
+          <w:right w:val="none" w:sz="0" w:space="0" w:color="auto"/>
+          <w:insideH w:val="none" w:sz="0" w:space="0" w:color="auto"/>
+          <w:insideV w:val="none" w:sz="0" w:space="0" w:color="auto"/>
+        </w:tblBorders>
+        <w:tblLook w:val="04A0" w:firstRow="1" w:lastRow="0" w:firstColumn="1" w:lastColumn="0" w:noHBand="0" w:noVBand="1"/>
+      </w:tblPr>
+      <w:tblGrid>
+        <w:gridCol w:w="9016"/>
+      </w:tblGrid>
       <w:tr>
         <w:tc>
           <w:tcPr>
@@ -555,11 +573,12 @@
               <w:rPr>
                 <w:noProof/>
               </w:rPr>
+              <w:lastRenderedPageBreak/>
               <w:drawing>
-                <wp:inline distT="0" distB="0" distL="0" distR="0" wp14:anchorId="6B867C93" wp14:editId="7D0491B0">
+                <wp:inline distT="0" distB="0" distL="0" distR="0" wp14:anchorId="40EB3E6E" wp14:editId="3355FEE8">
                   <wp:extent cx="5400000" cy="3265200"/>
                   <wp:effectExtent l="0" t="0" r="0" b="0"/>
-                  <wp:docPr id="1794197292" name="Picture 4"/>
+                  <wp:docPr id="639062511" name="Picture 3"/>
                   <wp:cNvGraphicFramePr>
                     <a:graphicFrameLocks xmlns:a="http://schemas.openxmlformats.org/drawingml/2006/main" noChangeAspect="1"/>
                   </wp:cNvGraphicFramePr>
@@ -567,7 +586,7 @@
                     <a:graphicData uri="http://schemas.openxmlformats.org/drawingml/2006/picture">
                       <pic:pic xmlns:pic="http://schemas.openxmlformats.org/drawingml/2006/picture">
                         <pic:nvPicPr>
-                          <pic:cNvPr id="0" name="Picture 4"/>
+                          <pic:cNvPr id="0" name="Picture 3"/>
                           <pic:cNvPicPr>
                             <a:picLocks noChangeAspect="1" noChangeArrowheads="1"/>
                           </pic:cNvPicPr>
@@ -622,6 +641,92 @@
               </w:r>
             </w:fldSimple>
             <w:r>
+              <w:t>: UML Diagram for EmployeeAdapter ListView Adapter</w:t>
+            </w:r>
+          </w:p>
+        </w:tc>
+      </w:tr>
+      <w:tr>
+        <w:tc>
+          <w:tcPr>
+            <w:tcW w:w="9016" w:type="dxa"/>
+          </w:tcPr>
+          <w:p>
+            <w:pPr>
+              <w:keepNext/>
+              <w:jc w:val="center"/>
+            </w:pPr>
+            <w:r>
+              <w:rPr>
+                <w:noProof/>
+              </w:rPr>
+              <w:drawing>
+                <wp:inline distT="0" distB="0" distL="0" distR="0" wp14:anchorId="6B867C93" wp14:editId="7D0491B0">
+                  <wp:extent cx="5400000" cy="3265200"/>
+                  <wp:effectExtent l="0" t="0" r="0" b="0"/>
+                  <wp:docPr id="1794197292" name="Picture 4"/>
+                  <wp:cNvGraphicFramePr>
+                    <a:graphicFrameLocks xmlns:a="http://schemas.openxmlformats.org/drawingml/2006/main" noChangeAspect="1"/>
+                  </wp:cNvGraphicFramePr>
+                  <a:graphic xmlns:a="http://schemas.openxmlformats.org/drawingml/2006/main">
+                    <a:graphicData uri="http://schemas.openxmlformats.org/drawingml/2006/picture">
+                      <pic:pic xmlns:pic="http://schemas.openxmlformats.org/drawingml/2006/picture">
+                        <pic:nvPicPr>
+                          <pic:cNvPr id="0" name="Picture 4"/>
+                          <pic:cNvPicPr>
+                            <a:picLocks noChangeAspect="1" noChangeArrowheads="1"/>
+                          </pic:cNvPicPr>
+                        </pic:nvPicPr>
+                        <pic:blipFill>
+                          <a:blip r:embed="rId9">
+                            <a:extLst>
+                              <a:ext uri="{28A0092B-C50C-407E-A947-70E740481C1C}">
+                                <a14:useLocalDpi xmlns:a14="http://schemas.microsoft.com/office/drawing/2010/main" val="0"/>
+                              </a:ext>
+                            </a:extLst>
+                          </a:blip>
+                          <a:srcRect/>
+                          <a:stretch>
+                            <a:fillRect/>
+                          </a:stretch>
+                        </pic:blipFill>
+                        <pic:spPr bwMode="auto">
+                          <a:xfrm>
+                            <a:off x="0" y="0"/>
+                            <a:ext cx="5400000" cy="3265200"/>
+                          </a:xfrm>
+                          <a:prstGeom prst="rect">
+                            <a:avLst/>
+                          </a:prstGeom>
+                          <a:noFill/>
+                          <a:ln>
+                            <a:noFill/>
+                          </a:ln>
+                        </pic:spPr>
+                      </pic:pic>
+                    </a:graphicData>
+                  </a:graphic>
+                </wp:inline>
+              </w:drawing>
+            </w:r>
+          </w:p>
+          <w:p>
+            <w:pPr>
+              <w:pStyle w:val="Caption"/>
+              <w:jc w:val="center"/>
+            </w:pPr>
+            <w:r>
+              <w:t xml:space="preserve">Figure </w:t>
+            </w:r>
+            <w:fldSimple w:instr=" SEQ Figure \* ARABIC ">
+              <w:r>
+                <w:rPr>
+                  <w:noProof/>
+                </w:rPr>
+                <w:t>5</w:t>
+              </w:r>
+            </w:fldSimple>
+            <w:r>
               <w:t xml:space="preserve">: UML Diagram for </w:t>
             </w:r>
             <w:r>
@@ -629,6 +734,96 @@
             </w:r>
             <w:r>
               <w:t>Adapter ListView Adapter</w:t>
+            </w:r>
+          </w:p>
+        </w:tc>
+      </w:tr>
+      <w:tr>
+        <w:tc>
+          <w:tcPr>
+            <w:tcW w:w="9016" w:type="dxa"/>
+          </w:tcPr>
+          <w:p>
+            <w:pPr>
+              <w:keepNext/>
+              <w:jc w:val="center"/>
+            </w:pPr>
+            <w:r>
+              <w:rPr>
+                <w:noProof/>
+              </w:rPr>
+              <w:lastRenderedPageBreak/>
+              <w:drawing>
+                <wp:inline distT="0" distB="0" distL="0" distR="0" wp14:anchorId="1C5BED0F" wp14:editId="68BDFC79">
+                  <wp:extent cx="5400000" cy="2800800"/>
+                  <wp:effectExtent l="0" t="0" r="0" b="0"/>
+                  <wp:docPr id="887048292" name="Picture 8"/>
+                  <wp:cNvGraphicFramePr>
+                    <a:graphicFrameLocks xmlns:a="http://schemas.openxmlformats.org/drawingml/2006/main" noChangeAspect="1"/>
+                  </wp:cNvGraphicFramePr>
+                  <a:graphic xmlns:a="http://schemas.openxmlformats.org/drawingml/2006/main">
+                    <a:graphicData uri="http://schemas.openxmlformats.org/drawingml/2006/picture">
+                      <pic:pic xmlns:pic="http://schemas.openxmlformats.org/drawingml/2006/picture">
+                        <pic:nvPicPr>
+                          <pic:cNvPr id="0" name="Picture 8"/>
+                          <pic:cNvPicPr>
+                            <a:picLocks noChangeAspect="1" noChangeArrowheads="1"/>
+                          </pic:cNvPicPr>
+                        </pic:nvPicPr>
+                        <pic:blipFill>
+                          <a:blip r:embed="rId10">
+                            <a:extLst>
+                              <a:ext uri="{28A0092B-C50C-407E-A947-70E740481C1C}">
+                                <a14:useLocalDpi xmlns:a14="http://schemas.microsoft.com/office/drawing/2010/main" val="0"/>
+                              </a:ext>
+                            </a:extLst>
+                          </a:blip>
+                          <a:srcRect/>
+                          <a:stretch>
+                            <a:fillRect/>
+                          </a:stretch>
+                        </pic:blipFill>
+                        <pic:spPr bwMode="auto">
+                          <a:xfrm>
+                            <a:off x="0" y="0"/>
+                            <a:ext cx="5400000" cy="2800800"/>
+                          </a:xfrm>
+                          <a:prstGeom prst="rect">
+                            <a:avLst/>
+                          </a:prstGeom>
+                          <a:noFill/>
+                          <a:ln>
+                            <a:noFill/>
+                          </a:ln>
+                        </pic:spPr>
+                      </pic:pic>
+                    </a:graphicData>
+                  </a:graphic>
+                </wp:inline>
+              </w:drawing>
+            </w:r>
+          </w:p>
+          <w:p>
+            <w:pPr>
+              <w:pStyle w:val="Caption"/>
+              <w:jc w:val="center"/>
+              <w:rPr>
+                <w:noProof/>
+              </w:rPr>
+            </w:pPr>
+            <w:r>
+              <w:t xml:space="preserve">Figure </w:t>
+            </w:r>
+            <w:fldSimple w:instr=" SEQ Figure \* ARABIC ">
+              <w:r>
+                <w:rPr>
+                  <w:noProof/>
+                </w:rPr>
+                <w:t>6</w:t>
+              </w:r>
+            </w:fldSimple>
+            <w:r>
+              <w:t>: UML Diagram for aPtoAdapter ListView Adapter</w:t>
             </w:r>
           </w:p>
         </w:tc>
@@ -668,7 +863,7 @@
               </w:rPr>
               <w:lastRenderedPageBreak/>
               <w:drawing>
-                <wp:inline distT="0" distB="0" distL="0" distR="0" wp14:anchorId="2DB3347A" wp14:editId="401EEA05">
+                <wp:inline distT="0" distB="0" distL="0" distR="0" wp14:anchorId="0E385189" wp14:editId="219CA2A1">
                   <wp:extent cx="5446800" cy="5400000"/>
                   <wp:effectExtent l="0" t="0" r="1905" b="0"/>
                   <wp:docPr id="1753937840" name="Picture 5"/>
@@ -685,7 +880,7 @@
                           </pic:cNvPicPr>
                         </pic:nvPicPr>
                         <pic:blipFill>
-                          <a:blip r:embed="rId9">
+                          <a:blip r:embed="rId11">
                             <a:extLst>
                               <a:ext uri="{28A0092B-C50C-407E-A947-70E740481C1C}">
                                 <a14:useLocalDpi xmlns:a14="http://schemas.microsoft.com/office/drawing/2010/main" val="0"/>
@@ -725,43 +920,85 @@
             <w:r>
               <w:t xml:space="preserve">Figure </w:t>
             </w:r>
-            <w:fldSimple w:instr=" SEQ Figure \* ARABIC ">
-              <w:r>
-                <w:rPr>
-                  <w:noProof/>
-                </w:rPr>
-                <w:t>5</w:t>
-              </w:r>
-            </w:fldSimple>
-            <w:r>
-              <w:t>: UML Diagram for DatabaseHelper Class</w:t>
-            </w:r>
-          </w:p>
-          <w:p>
-            <w:pPr>
-              <w:jc w:val="center"/>
-            </w:pPr>
-          </w:p>
-        </w:tc>
-      </w:tr>
-      <w:tr>
-        <w:tc>
-          <w:tcPr>
-            <w:tcW w:w="9016" w:type="dxa"/>
-          </w:tcPr>
-          <w:p>
-            <w:pPr>
-              <w:keepNext/>
-              <w:jc w:val="center"/>
-            </w:pPr>
+            <w:r>
+              <w:fldChar w:fldCharType="begin"/>
+            </w:r>
+            <w:r>
+              <w:instrText xml:space="preserve"> SEQ Figure \* ARABIC </w:instrText>
+            </w:r>
+            <w:r>
+              <w:fldChar w:fldCharType="separate"/>
+            </w:r>
             <w:r>
               <w:rPr>
                 <w:noProof/>
               </w:rPr>
+              <w:t>7</w:t>
+            </w:r>
+            <w:r>
+              <w:fldChar w:fldCharType="end"/>
+            </w:r>
+            <w:r>
+              <w:t>: UML Diagram for DatabaseHelper Class</w:t>
+            </w:r>
+          </w:p>
+          <w:p>
+            <w:pPr>
+              <w:jc w:val="center"/>
+            </w:pPr>
+          </w:p>
+        </w:tc>
+      </w:tr>
+    </w:tbl>
+    <w:p/>
+    <w:p>
+      <w:pPr>
+        <w:keepNext/>
+        <w:jc w:val="center"/>
+        <w:sectPr>
+          <w:pgSz w:w="11906" w:h="16838"/>
+          <w:pgMar w:top="1440" w:right="1440" w:bottom="1440" w:left="1440" w:header="708" w:footer="708" w:gutter="0"/>
+          <w:cols w:space="708"/>
+          <w:docGrid w:linePitch="360"/>
+        </w:sectPr>
+      </w:pPr>
+    </w:p>
+    <w:tbl>
+      <w:tblPr>
+        <w:tblStyle w:val="TableGrid"/>
+        <w:tblW w:w="0" w:type="auto"/>
+        <w:tblBorders>
+          <w:top w:val="none" w:sz="0" w:space="0" w:color="auto"/>
+          <w:left w:val="none" w:sz="0" w:space="0" w:color="auto"/>
+          <w:bottom w:val="none" w:sz="0" w:space="0" w:color="auto"/>
+          <w:right w:val="none" w:sz="0" w:space="0" w:color="auto"/>
+          <w:insideH w:val="none" w:sz="0" w:space="0" w:color="auto"/>
+          <w:insideV w:val="none" w:sz="0" w:space="0" w:color="auto"/>
+        </w:tblBorders>
+        <w:tblLook w:val="04A0" w:firstRow="1" w:lastRow="0" w:firstColumn="1" w:lastColumn="0" w:noHBand="0" w:noVBand="1"/>
+      </w:tblPr>
+      <w:tblGrid>
+        <w:gridCol w:w="13948"/>
+      </w:tblGrid>
+      <w:tr>
+        <w:tc>
+          <w:tcPr>
+            <w:tcW w:w="13948" w:type="dxa"/>
+          </w:tcPr>
+          <w:p>
+            <w:pPr>
+              <w:keepNext/>
+              <w:jc w:val="center"/>
+            </w:pPr>
+            <w:r>
+              <w:rPr>
+                <w:noProof/>
+              </w:rPr>
+              <w:lastRenderedPageBreak/>
               <w:drawing>
-                <wp:inline distT="0" distB="0" distL="0" distR="0" wp14:anchorId="2AB14008" wp14:editId="56802932">
-                  <wp:extent cx="5400000" cy="2718000"/>
-                  <wp:effectExtent l="0" t="0" r="0" b="6350"/>
+                <wp:inline distT="0" distB="0" distL="0" distR="0" wp14:anchorId="193D9FDB" wp14:editId="19DC2262">
+                  <wp:extent cx="8563555" cy="4309180"/>
+                  <wp:effectExtent l="0" t="0" r="9525" b="0"/>
                   <wp:docPr id="450314447" name="Picture 6"/>
                   <wp:cNvGraphicFramePr>
                     <a:graphicFrameLocks xmlns:a="http://schemas.openxmlformats.org/drawingml/2006/main" noChangeAspect="1"/>
@@ -776,7 +1013,7 @@
                           </pic:cNvPicPr>
                         </pic:nvPicPr>
                         <pic:blipFill>
-                          <a:blip r:embed="rId10">
+                          <a:blip r:embed="rId12">
                             <a:extLst>
                               <a:ext uri="{28A0092B-C50C-407E-A947-70E740481C1C}">
                                 <a14:useLocalDpi xmlns:a14="http://schemas.microsoft.com/office/drawing/2010/main" val="0"/>
@@ -791,7 +1028,7 @@
                         <pic:spPr bwMode="auto">
                           <a:xfrm>
                             <a:off x="0" y="0"/>
-                            <a:ext cx="5400000" cy="2718000"/>
+                            <a:ext cx="8590575" cy="4322776"/>
                           </a:xfrm>
                           <a:prstGeom prst="rect">
                             <a:avLst/>
@@ -821,15 +1058,63 @@
                 <w:rPr>
                   <w:noProof/>
                 </w:rPr>
-                <w:t>6</w:t>
+                <w:t>8</w:t>
               </w:r>
             </w:fldSimple>
             <w:r>
-              <w:t>: UML Diagram for ApiService Class</w:t>
-            </w:r>
+              <w:t>:</w:t>
+            </w:r>
+            <w:r>
+              <w:t xml:space="preserve"> UML Diagram for ApiService Class</w:t>
+            </w:r>
+          </w:p>
+          <w:p>
+            <w:pPr>
+              <w:keepNext/>
+              <w:jc w:val="center"/>
+            </w:pPr>
           </w:p>
         </w:tc>
       </w:tr>
+    </w:tbl>
+    <w:p>
+      <w:pPr>
+        <w:keepNext/>
+      </w:pPr>
+    </w:p>
+    <w:p>
+      <w:pPr>
+        <w:keepNext/>
+      </w:pPr>
+    </w:p>
+    <w:p>
+      <w:pPr>
+        <w:keepNext/>
+        <w:sectPr>
+          <w:pgSz w:w="16838" w:h="11906" w:orient="landscape"/>
+          <w:pgMar w:top="1440" w:right="1440" w:bottom="1440" w:left="1440" w:header="709" w:footer="709" w:gutter="0"/>
+          <w:cols w:space="708"/>
+          <w:docGrid w:linePitch="360"/>
+        </w:sectPr>
+      </w:pPr>
+    </w:p>
+    <w:tbl>
+      <w:tblPr>
+        <w:tblStyle w:val="TableGrid"/>
+        <w:tblW w:w="0" w:type="auto"/>
+        <w:tblBorders>
+          <w:top w:val="none" w:sz="0" w:space="0" w:color="auto"/>
+          <w:left w:val="none" w:sz="0" w:space="0" w:color="auto"/>
+          <w:bottom w:val="none" w:sz="0" w:space="0" w:color="auto"/>
+          <w:right w:val="none" w:sz="0" w:space="0" w:color="auto"/>
+          <w:insideH w:val="none" w:sz="0" w:space="0" w:color="auto"/>
+          <w:insideV w:val="none" w:sz="0" w:space="0" w:color="auto"/>
+        </w:tblBorders>
+        <w:tblLook w:val="04A0" w:firstRow="1" w:lastRow="0" w:firstColumn="1" w:lastColumn="0" w:noHBand="0" w:noVBand="1"/>
+      </w:tblPr>
+      <w:tblGrid>
+        <w:gridCol w:w="9016"/>
+      </w:tblGrid>
       <w:tr>
         <w:tc>
           <w:tcPr>
@@ -863,7 +1148,7 @@
                           </pic:cNvPicPr>
                         </pic:nvPicPr>
                         <pic:blipFill>
-                          <a:blip r:embed="rId11">
+                          <a:blip r:embed="rId13">
                             <a:extLst>
                               <a:ext uri="{28A0092B-C50C-407E-A947-70E740481C1C}">
                                 <a14:useLocalDpi xmlns:a14="http://schemas.microsoft.com/office/drawing/2010/main" val="0"/>
@@ -908,7 +1193,7 @@
                 <w:rPr>
                   <w:noProof/>
                 </w:rPr>
-                <w:t>7</w:t>
+                <w:t>9</w:t>
               </w:r>
             </w:fldSimple>
             <w:r>
@@ -918,7 +1203,6 @@
         </w:tc>
       </w:tr>
     </w:tbl>
-    <w:p/>
     <w:p>
       <w:pPr>
         <w:pStyle w:val="Heading2"/>
@@ -1140,7 +1424,6 @@
         </w:numPr>
       </w:pPr>
       <w:r>
-        <w:lastRenderedPageBreak/>
         <w:t>Technologies used</w:t>
       </w:r>
     </w:p>
@@ -1153,6 +1436,7 @@
         </w:numPr>
       </w:pPr>
       <w:r>
+        <w:lastRenderedPageBreak/>
         <w:t>SQLite</w:t>
       </w:r>
       <w:r>
@@ -1208,143 +1492,1340 @@
         <w:t>Functional Requirements of the Application</w:t>
       </w:r>
     </w:p>
-    <w:p>
-      <w:pPr>
-        <w:pStyle w:val="ListParagraph"/>
-        <w:numPr>
-          <w:ilvl w:val="0"/>
-          <w:numId w:val="2"/>
-        </w:numPr>
-      </w:pPr>
-      <w:r>
-        <w:t>Admin</w:t>
-      </w:r>
-    </w:p>
-    <w:p>
-      <w:pPr>
-        <w:pStyle w:val="ListParagraph"/>
-        <w:numPr>
-          <w:ilvl w:val="1"/>
-          <w:numId w:val="2"/>
-        </w:numPr>
-      </w:pPr>
-      <w:r>
-        <w:t xml:space="preserve"> As an administrator I wish to add employees’ details </w:t>
-      </w:r>
-    </w:p>
-    <w:p>
-      <w:pPr>
-        <w:pStyle w:val="ListParagraph"/>
-        <w:numPr>
-          <w:ilvl w:val="1"/>
-          <w:numId w:val="2"/>
-        </w:numPr>
-      </w:pPr>
-      <w:r>
-        <w:t xml:space="preserve">As an administrator I wish to check the employees’ details have been uploaded. </w:t>
-      </w:r>
-    </w:p>
-    <w:p>
-      <w:pPr>
-        <w:pStyle w:val="ListParagraph"/>
-        <w:numPr>
-          <w:ilvl w:val="1"/>
-          <w:numId w:val="2"/>
-        </w:numPr>
-      </w:pPr>
-      <w:r>
-        <w:t>As an administrator I wish to edit employees’ details.</w:t>
-      </w:r>
-    </w:p>
-    <w:p>
-      <w:pPr>
-        <w:pStyle w:val="ListParagraph"/>
-        <w:numPr>
-          <w:ilvl w:val="1"/>
-          <w:numId w:val="2"/>
-        </w:numPr>
-      </w:pPr>
-      <w:r>
-        <w:t xml:space="preserve">As an administrator I wish to delete an employee’s details. </w:t>
-      </w:r>
-    </w:p>
-    <w:p>
-      <w:pPr>
-        <w:pStyle w:val="ListParagraph"/>
-        <w:numPr>
-          <w:ilvl w:val="1"/>
-          <w:numId w:val="2"/>
-        </w:numPr>
-      </w:pPr>
-      <w:r>
-        <w:t>The app should also apply an automatic increment by 5% on the employee salary when they complete one year.</w:t>
-      </w:r>
-      <w:r>
-        <w:t xml:space="preserve"> NOT IMPLEMENTED</w:t>
-      </w:r>
-    </w:p>
-    <w:p>
-      <w:pPr>
-        <w:pStyle w:val="ListParagraph"/>
-        <w:numPr>
-          <w:ilvl w:val="0"/>
-          <w:numId w:val="2"/>
-        </w:numPr>
-      </w:pPr>
-      <w:r>
-        <w:t>Employee</w:t>
-      </w:r>
-    </w:p>
-    <w:p>
-      <w:pPr>
-        <w:pStyle w:val="ListParagraph"/>
-        <w:numPr>
-          <w:ilvl w:val="1"/>
-          <w:numId w:val="2"/>
-        </w:numPr>
-      </w:pPr>
-      <w:r>
-        <w:t xml:space="preserve">As an employee I wish to view my details. </w:t>
-      </w:r>
-    </w:p>
-    <w:p>
-      <w:pPr>
-        <w:pStyle w:val="ListParagraph"/>
-        <w:numPr>
-          <w:ilvl w:val="1"/>
-          <w:numId w:val="2"/>
-        </w:numPr>
-      </w:pPr>
-      <w:r>
-        <w:t xml:space="preserve">As an employee I wish to edit my details. </w:t>
-      </w:r>
-    </w:p>
-    <w:p>
-      <w:pPr>
-        <w:pStyle w:val="ListParagraph"/>
-        <w:numPr>
-          <w:ilvl w:val="1"/>
-          <w:numId w:val="2"/>
-        </w:numPr>
-      </w:pPr>
-      <w:r>
-        <w:t>As an employee I wish to book/ manage my annual leave/ holiday (the allowance is 30 days per year).</w:t>
+    <w:tbl>
+      <w:tblPr>
+        <w:tblStyle w:val="TableGrid"/>
+        <w:tblW w:w="0" w:type="auto"/>
+        <w:tblLook w:val="04A0" w:firstRow="1" w:lastRow="0" w:firstColumn="1" w:lastColumn="0" w:noHBand="0" w:noVBand="1"/>
+      </w:tblPr>
+      <w:tblGrid>
+        <w:gridCol w:w="6010"/>
+        <w:gridCol w:w="3006"/>
+      </w:tblGrid>
+      <w:tr>
+        <w:tc>
+          <w:tcPr>
+            <w:tcW w:w="9016" w:type="dxa"/>
+            <w:gridSpan w:val="2"/>
+          </w:tcPr>
+          <w:p>
+            <w:pPr>
+              <w:jc w:val="center"/>
+              <w:rPr>
+                <w:b/>
+                <w:bCs/>
+              </w:rPr>
+            </w:pPr>
+            <w:r>
+              <w:rPr>
+                <w:b/>
+                <w:bCs/>
+              </w:rPr>
+              <w:t>Admin Users</w:t>
+            </w:r>
+          </w:p>
+        </w:tc>
+      </w:tr>
+      <w:tr>
+        <w:tc>
+          <w:tcPr>
+            <w:tcW w:w="6010" w:type="dxa"/>
+          </w:tcPr>
+          <w:p>
+            <w:r>
+              <w:t>As an administrator I wish to add employees’ details</w:t>
+            </w:r>
+            <w:r>
+              <w:t>.</w:t>
+            </w:r>
+          </w:p>
+        </w:tc>
+        <w:tc>
+          <w:tcPr>
+            <w:tcW w:w="3006" w:type="dxa"/>
+          </w:tcPr>
+          <w:p>
+            <w:pPr>
+              <w:jc w:val="center"/>
+            </w:pPr>
+            <w:r>
+              <w:t>Implemented</w:t>
+            </w:r>
+          </w:p>
+        </w:tc>
+      </w:tr>
+      <w:tr>
+        <w:tc>
+          <w:tcPr>
+            <w:tcW w:w="6010" w:type="dxa"/>
+          </w:tcPr>
+          <w:p>
+            <w:r>
+              <w:t>As an administrator I wish to check the employees’ details have been uploaded.</w:t>
+            </w:r>
+          </w:p>
+        </w:tc>
+        <w:tc>
+          <w:tcPr>
+            <w:tcW w:w="3006" w:type="dxa"/>
+          </w:tcPr>
+          <w:p>
+            <w:pPr>
+              <w:jc w:val="center"/>
+            </w:pPr>
+            <w:r>
+              <w:t>Implemented</w:t>
+            </w:r>
+          </w:p>
+        </w:tc>
+      </w:tr>
+      <w:tr>
+        <w:tc>
+          <w:tcPr>
+            <w:tcW w:w="6010" w:type="dxa"/>
+          </w:tcPr>
+          <w:p>
+            <w:r>
+              <w:t>As an administrator I wish to edit employees’ details.</w:t>
+            </w:r>
+          </w:p>
+        </w:tc>
+        <w:tc>
+          <w:tcPr>
+            <w:tcW w:w="3006" w:type="dxa"/>
+          </w:tcPr>
+          <w:p>
+            <w:pPr>
+              <w:jc w:val="center"/>
+            </w:pPr>
+            <w:r>
+              <w:t>Implemented</w:t>
+            </w:r>
+          </w:p>
+        </w:tc>
+      </w:tr>
+      <w:tr>
+        <w:tc>
+          <w:tcPr>
+            <w:tcW w:w="6010" w:type="dxa"/>
+          </w:tcPr>
+          <w:p>
+            <w:r>
+              <w:t>As an administrator I wish to delete an employee’s details.</w:t>
+            </w:r>
+          </w:p>
+        </w:tc>
+        <w:tc>
+          <w:tcPr>
+            <w:tcW w:w="3006" w:type="dxa"/>
+          </w:tcPr>
+          <w:p>
+            <w:pPr>
+              <w:jc w:val="center"/>
+            </w:pPr>
+            <w:r>
+              <w:t>Implemented</w:t>
+            </w:r>
+          </w:p>
+        </w:tc>
+      </w:tr>
+      <w:tr>
+        <w:tc>
+          <w:tcPr>
+            <w:tcW w:w="6010" w:type="dxa"/>
+          </w:tcPr>
+          <w:p>
+            <w:r>
+              <w:t>The app should also apply an automatic increment by 5% on the employee salary when they complete one year.</w:t>
+            </w:r>
+          </w:p>
+        </w:tc>
+        <w:tc>
+          <w:tcPr>
+            <w:tcW w:w="3006" w:type="dxa"/>
+          </w:tcPr>
+          <w:p>
+            <w:pPr>
+              <w:jc w:val="center"/>
+            </w:pPr>
+            <w:r>
+              <w:t>Not implemented</w:t>
+            </w:r>
+          </w:p>
+        </w:tc>
+      </w:tr>
+    </w:tbl>
+    <w:p/>
+    <w:tbl>
+      <w:tblPr>
+        <w:tblStyle w:val="TableGrid"/>
+        <w:tblW w:w="0" w:type="auto"/>
+        <w:tblLook w:val="04A0" w:firstRow="1" w:lastRow="0" w:firstColumn="1" w:lastColumn="0" w:noHBand="0" w:noVBand="1"/>
+      </w:tblPr>
+      <w:tblGrid>
+        <w:gridCol w:w="6010"/>
+        <w:gridCol w:w="3006"/>
+      </w:tblGrid>
+      <w:tr>
+        <w:tc>
+          <w:tcPr>
+            <w:tcW w:w="9016" w:type="dxa"/>
+            <w:gridSpan w:val="2"/>
+          </w:tcPr>
+          <w:p>
+            <w:pPr>
+              <w:jc w:val="center"/>
+              <w:rPr>
+                <w:b/>
+                <w:bCs/>
+              </w:rPr>
+            </w:pPr>
+            <w:r>
+              <w:rPr>
+                <w:b/>
+                <w:bCs/>
+              </w:rPr>
+              <w:t>Employee Users</w:t>
+            </w:r>
+          </w:p>
+        </w:tc>
+      </w:tr>
+      <w:tr>
+        <w:tc>
+          <w:tcPr>
+            <w:tcW w:w="6010" w:type="dxa"/>
+          </w:tcPr>
+          <w:p>
+            <w:r>
+              <w:t>As an employee I wish to view my details.</w:t>
+            </w:r>
+          </w:p>
+        </w:tc>
+        <w:tc>
+          <w:tcPr>
+            <w:tcW w:w="3006" w:type="dxa"/>
+          </w:tcPr>
+          <w:p>
+            <w:pPr>
+              <w:jc w:val="center"/>
+            </w:pPr>
+            <w:r>
+              <w:t>Implemented</w:t>
+            </w:r>
+          </w:p>
+        </w:tc>
+      </w:tr>
+      <w:tr>
+        <w:tc>
+          <w:tcPr>
+            <w:tcW w:w="6010" w:type="dxa"/>
+          </w:tcPr>
+          <w:p>
+            <w:r>
+              <w:t>As an employee I wish to edit my details.</w:t>
+            </w:r>
+          </w:p>
+        </w:tc>
+        <w:tc>
+          <w:tcPr>
+            <w:tcW w:w="3006" w:type="dxa"/>
+          </w:tcPr>
+          <w:p>
+            <w:pPr>
+              <w:jc w:val="center"/>
+            </w:pPr>
+            <w:r>
+              <w:t>Implemented</w:t>
+            </w:r>
+          </w:p>
+        </w:tc>
+      </w:tr>
+      <w:tr>
+        <w:tc>
+          <w:tcPr>
+            <w:tcW w:w="6010" w:type="dxa"/>
+          </w:tcPr>
+          <w:p>
+            <w:r>
+              <w:t>As an employee I wish to book/ manage my annual leave/ holiday (the allowance is 30 days per year).</w:t>
+            </w:r>
+          </w:p>
+        </w:tc>
+        <w:tc>
+          <w:tcPr>
+            <w:tcW w:w="3006" w:type="dxa"/>
+          </w:tcPr>
+          <w:p>
+            <w:pPr>
+              <w:jc w:val="center"/>
+            </w:pPr>
+            <w:r>
+              <w:t>Implemented</w:t>
+            </w:r>
+          </w:p>
+        </w:tc>
+      </w:tr>
+    </w:tbl>
+    <w:p/>
+    <w:p>
+      <w:r>
+        <w:br w:type="page"/>
       </w:r>
     </w:p>
     <w:p>
       <w:pPr>
         <w:pStyle w:val="Heading3"/>
-      </w:pPr>
-      <w:r>
+        <w:sectPr>
+          <w:pgSz w:w="11906" w:h="16838"/>
+          <w:pgMar w:top="1440" w:right="1440" w:bottom="1440" w:left="1440" w:header="708" w:footer="708" w:gutter="0"/>
+          <w:cols w:space="708"/>
+          <w:docGrid w:linePitch="360"/>
+        </w:sectPr>
+      </w:pPr>
+    </w:p>
+    <w:p>
+      <w:pPr>
+        <w:pStyle w:val="Heading3"/>
+      </w:pPr>
+      <w:r>
+        <w:lastRenderedPageBreak/>
         <w:t>Activities</w:t>
       </w:r>
     </w:p>
+    <w:p>
+      <w:r>
+        <w:t xml:space="preserve">Activities are created with a combination of an XML file defining the layout of page to display, and a Java file which handles the dynamic content-generation. The application starts at the </w:t>
+      </w:r>
+      <w:r>
+        <w:rPr>
+          <w:b/>
+          <w:bCs/>
+        </w:rPr>
+        <w:t>MainActivity</w:t>
+      </w:r>
+      <w:r>
+        <w:t>.</w:t>
+      </w:r>
+    </w:p>
+    <w:tbl>
+      <w:tblPr>
+        <w:tblStyle w:val="TableGrid"/>
+        <w:tblW w:w="0" w:type="auto"/>
+        <w:tblLook w:val="04A0" w:firstRow="1" w:lastRow="0" w:firstColumn="1" w:lastColumn="0" w:noHBand="0" w:noVBand="1"/>
+      </w:tblPr>
+      <w:tblGrid>
+        <w:gridCol w:w="2271"/>
+        <w:gridCol w:w="3439"/>
+        <w:gridCol w:w="2529"/>
+        <w:gridCol w:w="5709"/>
+      </w:tblGrid>
+      <w:tr>
+        <w:tc>
+          <w:tcPr>
+            <w:tcW w:w="2324" w:type="dxa"/>
+          </w:tcPr>
+          <w:p>
+            <w:pPr>
+              <w:jc w:val="center"/>
+              <w:rPr>
+                <w:b/>
+                <w:bCs/>
+              </w:rPr>
+            </w:pPr>
+            <w:r>
+              <w:rPr>
+                <w:b/>
+                <w:bCs/>
+              </w:rPr>
+              <w:t>Activity</w:t>
+            </w:r>
+          </w:p>
+        </w:tc>
+        <w:tc>
+          <w:tcPr>
+            <w:tcW w:w="2324" w:type="dxa"/>
+          </w:tcPr>
+          <w:p>
+            <w:pPr>
+              <w:jc w:val="center"/>
+              <w:rPr>
+                <w:b/>
+                <w:bCs/>
+              </w:rPr>
+            </w:pPr>
+            <w:r>
+              <w:rPr>
+                <w:b/>
+                <w:bCs/>
+              </w:rPr>
+              <w:t>XML File</w:t>
+            </w:r>
+          </w:p>
+        </w:tc>
+        <w:tc>
+          <w:tcPr>
+            <w:tcW w:w="2325" w:type="dxa"/>
+          </w:tcPr>
+          <w:p>
+            <w:pPr>
+              <w:jc w:val="center"/>
+              <w:rPr>
+                <w:b/>
+                <w:bCs/>
+              </w:rPr>
+            </w:pPr>
+            <w:r>
+              <w:rPr>
+                <w:b/>
+                <w:bCs/>
+              </w:rPr>
+              <w:t>Java File</w:t>
+            </w:r>
+          </w:p>
+        </w:tc>
+        <w:tc>
+          <w:tcPr>
+            <w:tcW w:w="6975" w:type="dxa"/>
+          </w:tcPr>
+          <w:p>
+            <w:pPr>
+              <w:jc w:val="center"/>
+              <w:rPr>
+                <w:b/>
+                <w:bCs/>
+              </w:rPr>
+            </w:pPr>
+            <w:r>
+              <w:rPr>
+                <w:b/>
+                <w:bCs/>
+              </w:rPr>
+              <w:t>Explained</w:t>
+            </w:r>
+          </w:p>
+        </w:tc>
+      </w:tr>
+      <w:tr>
+        <w:tc>
+          <w:tcPr>
+            <w:tcW w:w="2324" w:type="dxa"/>
+          </w:tcPr>
+          <w:p>
+            <w:pPr>
+              <w:jc w:val="center"/>
+            </w:pPr>
+            <w:r>
+              <w:t>MainActivity</w:t>
+            </w:r>
+          </w:p>
+        </w:tc>
+        <w:tc>
+          <w:tcPr>
+            <w:tcW w:w="2324" w:type="dxa"/>
+          </w:tcPr>
+          <w:p>
+            <w:pPr>
+              <w:jc w:val="center"/>
+            </w:pPr>
+            <w:r>
+              <w:t>activity_main.xml</w:t>
+            </w:r>
+          </w:p>
+        </w:tc>
+        <w:tc>
+          <w:tcPr>
+            <w:tcW w:w="2325" w:type="dxa"/>
+          </w:tcPr>
+          <w:p>
+            <w:pPr>
+              <w:jc w:val="center"/>
+            </w:pPr>
+            <w:r>
+              <w:t>MainActivity.java</w:t>
+            </w:r>
+          </w:p>
+        </w:tc>
+        <w:tc>
+          <w:tcPr>
+            <w:tcW w:w="6975" w:type="dxa"/>
+          </w:tcPr>
+          <w:p>
+            <w:pPr>
+              <w:jc w:val="center"/>
+            </w:pPr>
+          </w:p>
+        </w:tc>
+      </w:tr>
+      <w:tr>
+        <w:tc>
+          <w:tcPr>
+            <w:tcW w:w="2324" w:type="dxa"/>
+          </w:tcPr>
+          <w:p>
+            <w:pPr>
+              <w:jc w:val="center"/>
+            </w:pPr>
+            <w:proofErr w:type="spellStart"/>
+            <w:r>
+              <w:t>aAddEmployee</w:t>
+            </w:r>
+            <w:proofErr w:type="spellEnd"/>
+          </w:p>
+        </w:tc>
+        <w:tc>
+          <w:tcPr>
+            <w:tcW w:w="2324" w:type="dxa"/>
+          </w:tcPr>
+          <w:p>
+            <w:pPr>
+              <w:jc w:val="center"/>
+            </w:pPr>
+            <w:r>
+              <w:t>activity_aadd_employee.xml</w:t>
+            </w:r>
+          </w:p>
+        </w:tc>
+        <w:tc>
+          <w:tcPr>
+            <w:tcW w:w="2325" w:type="dxa"/>
+          </w:tcPr>
+          <w:p>
+            <w:pPr>
+              <w:jc w:val="center"/>
+            </w:pPr>
+            <w:r>
+              <w:t>aAddEmployee.java</w:t>
+            </w:r>
+          </w:p>
+        </w:tc>
+        <w:tc>
+          <w:tcPr>
+            <w:tcW w:w="6975" w:type="dxa"/>
+          </w:tcPr>
+          <w:p>
+            <w:pPr>
+              <w:jc w:val="center"/>
+            </w:pPr>
+          </w:p>
+        </w:tc>
+      </w:tr>
+      <w:tr>
+        <w:tc>
+          <w:tcPr>
+            <w:tcW w:w="2324" w:type="dxa"/>
+          </w:tcPr>
+          <w:p>
+            <w:pPr>
+              <w:jc w:val="center"/>
+            </w:pPr>
+            <w:proofErr w:type="spellStart"/>
+            <w:r>
+              <w:t>aEditEmployee</w:t>
+            </w:r>
+            <w:proofErr w:type="spellEnd"/>
+          </w:p>
+        </w:tc>
+        <w:tc>
+          <w:tcPr>
+            <w:tcW w:w="2324" w:type="dxa"/>
+          </w:tcPr>
+          <w:p>
+            <w:pPr>
+              <w:jc w:val="center"/>
+            </w:pPr>
+            <w:r>
+              <w:t>activity_aedit_employee.xml</w:t>
+            </w:r>
+          </w:p>
+        </w:tc>
+        <w:tc>
+          <w:tcPr>
+            <w:tcW w:w="2325" w:type="dxa"/>
+          </w:tcPr>
+          <w:p>
+            <w:pPr>
+              <w:jc w:val="center"/>
+            </w:pPr>
+            <w:r>
+              <w:t>aEditEmployee.java</w:t>
+            </w:r>
+          </w:p>
+        </w:tc>
+        <w:tc>
+          <w:tcPr>
+            <w:tcW w:w="6975" w:type="dxa"/>
+          </w:tcPr>
+          <w:p>
+            <w:pPr>
+              <w:jc w:val="center"/>
+            </w:pPr>
+          </w:p>
+        </w:tc>
+      </w:tr>
+      <w:tr>
+        <w:tc>
+          <w:tcPr>
+            <w:tcW w:w="2324" w:type="dxa"/>
+          </w:tcPr>
+          <w:p>
+            <w:pPr>
+              <w:jc w:val="center"/>
+            </w:pPr>
+            <w:proofErr w:type="spellStart"/>
+            <w:r>
+              <w:t>aEmployeeDetails</w:t>
+            </w:r>
+            <w:proofErr w:type="spellEnd"/>
+          </w:p>
+        </w:tc>
+        <w:tc>
+          <w:tcPr>
+            <w:tcW w:w="2324" w:type="dxa"/>
+          </w:tcPr>
+          <w:p>
+            <w:pPr>
+              <w:jc w:val="center"/>
+            </w:pPr>
+            <w:r>
+              <w:t>activity_aemployee_details</w:t>
+            </w:r>
+            <w:r>
+              <w:t>.xml</w:t>
+            </w:r>
+          </w:p>
+        </w:tc>
+        <w:tc>
+          <w:tcPr>
+            <w:tcW w:w="2325" w:type="dxa"/>
+          </w:tcPr>
+          <w:p>
+            <w:pPr>
+              <w:jc w:val="center"/>
+            </w:pPr>
+            <w:r>
+              <w:t>aEmployeeDetails.java</w:t>
+            </w:r>
+          </w:p>
+        </w:tc>
+        <w:tc>
+          <w:tcPr>
+            <w:tcW w:w="6975" w:type="dxa"/>
+          </w:tcPr>
+          <w:p>
+            <w:pPr>
+              <w:jc w:val="center"/>
+            </w:pPr>
+          </w:p>
+        </w:tc>
+      </w:tr>
+      <w:tr>
+        <w:tc>
+          <w:tcPr>
+            <w:tcW w:w="2324" w:type="dxa"/>
+          </w:tcPr>
+          <w:p>
+            <w:pPr>
+              <w:jc w:val="center"/>
+            </w:pPr>
+            <w:proofErr w:type="spellStart"/>
+            <w:r>
+              <w:t>aPtoRequests</w:t>
+            </w:r>
+            <w:proofErr w:type="spellEnd"/>
+          </w:p>
+        </w:tc>
+        <w:tc>
+          <w:tcPr>
+            <w:tcW w:w="2324" w:type="dxa"/>
+          </w:tcPr>
+          <w:p>
+            <w:pPr>
+              <w:jc w:val="center"/>
+            </w:pPr>
+            <w:r>
+              <w:t>activity_apto_requests</w:t>
+            </w:r>
+            <w:r>
+              <w:t>.xml</w:t>
+            </w:r>
+          </w:p>
+        </w:tc>
+        <w:tc>
+          <w:tcPr>
+            <w:tcW w:w="2325" w:type="dxa"/>
+          </w:tcPr>
+          <w:p>
+            <w:pPr>
+              <w:jc w:val="center"/>
+            </w:pPr>
+            <w:r>
+              <w:t>aPtoRequests.java</w:t>
+            </w:r>
+          </w:p>
+        </w:tc>
+        <w:tc>
+          <w:tcPr>
+            <w:tcW w:w="6975" w:type="dxa"/>
+          </w:tcPr>
+          <w:p>
+            <w:pPr>
+              <w:jc w:val="center"/>
+            </w:pPr>
+          </w:p>
+        </w:tc>
+      </w:tr>
+      <w:tr>
+        <w:tc>
+          <w:tcPr>
+            <w:tcW w:w="2324" w:type="dxa"/>
+          </w:tcPr>
+          <w:p>
+            <w:pPr>
+              <w:jc w:val="center"/>
+            </w:pPr>
+            <w:r>
+              <w:t>Dashboard</w:t>
+            </w:r>
+          </w:p>
+        </w:tc>
+        <w:tc>
+          <w:tcPr>
+            <w:tcW w:w="2324" w:type="dxa"/>
+          </w:tcPr>
+          <w:p>
+            <w:pPr>
+              <w:jc w:val="center"/>
+            </w:pPr>
+            <w:r>
+              <w:t>activity_dashboard.xml</w:t>
+            </w:r>
+          </w:p>
+        </w:tc>
+        <w:tc>
+          <w:tcPr>
+            <w:tcW w:w="2325" w:type="dxa"/>
+          </w:tcPr>
+          <w:p>
+            <w:pPr>
+              <w:jc w:val="center"/>
+            </w:pPr>
+            <w:r>
+              <w:t>Dashboard.java</w:t>
+            </w:r>
+          </w:p>
+        </w:tc>
+        <w:tc>
+          <w:tcPr>
+            <w:tcW w:w="6975" w:type="dxa"/>
+          </w:tcPr>
+          <w:p>
+            <w:pPr>
+              <w:jc w:val="center"/>
+            </w:pPr>
+          </w:p>
+        </w:tc>
+      </w:tr>
+      <w:tr>
+        <w:tc>
+          <w:tcPr>
+            <w:tcW w:w="2324" w:type="dxa"/>
+          </w:tcPr>
+          <w:p>
+            <w:pPr>
+              <w:jc w:val="center"/>
+            </w:pPr>
+            <w:proofErr w:type="spellStart"/>
+            <w:r>
+              <w:t>EditPersonalDetails</w:t>
+            </w:r>
+            <w:proofErr w:type="spellEnd"/>
+          </w:p>
+        </w:tc>
+        <w:tc>
+          <w:tcPr>
+            <w:tcW w:w="2324" w:type="dxa"/>
+          </w:tcPr>
+          <w:p>
+            <w:pPr>
+              <w:jc w:val="center"/>
+            </w:pPr>
+            <w:r>
+              <w:t>activity_edit_personal_details.xml</w:t>
+            </w:r>
+          </w:p>
+        </w:tc>
+        <w:tc>
+          <w:tcPr>
+            <w:tcW w:w="2325" w:type="dxa"/>
+          </w:tcPr>
+          <w:p>
+            <w:pPr>
+              <w:jc w:val="center"/>
+            </w:pPr>
+            <w:r>
+              <w:t>EditPersonalDetails.java</w:t>
+            </w:r>
+          </w:p>
+        </w:tc>
+        <w:tc>
+          <w:tcPr>
+            <w:tcW w:w="6975" w:type="dxa"/>
+          </w:tcPr>
+          <w:p>
+            <w:pPr>
+              <w:jc w:val="center"/>
+            </w:pPr>
+          </w:p>
+        </w:tc>
+      </w:tr>
+      <w:tr>
+        <w:tc>
+          <w:tcPr>
+            <w:tcW w:w="2324" w:type="dxa"/>
+          </w:tcPr>
+          <w:p>
+            <w:pPr>
+              <w:jc w:val="center"/>
+            </w:pPr>
+            <w:proofErr w:type="spellStart"/>
+            <w:r>
+              <w:t>EditPtoRequests</w:t>
+            </w:r>
+            <w:proofErr w:type="spellEnd"/>
+          </w:p>
+        </w:tc>
+        <w:tc>
+          <w:tcPr>
+            <w:tcW w:w="2324" w:type="dxa"/>
+          </w:tcPr>
+          <w:p>
+            <w:pPr>
+              <w:jc w:val="center"/>
+            </w:pPr>
+            <w:r>
+              <w:t>activity_edit_pto_request.xml</w:t>
+            </w:r>
+          </w:p>
+        </w:tc>
+        <w:tc>
+          <w:tcPr>
+            <w:tcW w:w="2325" w:type="dxa"/>
+          </w:tcPr>
+          <w:p>
+            <w:pPr>
+              <w:jc w:val="center"/>
+            </w:pPr>
+            <w:r>
+              <w:t>EditPtoRequests.java</w:t>
+            </w:r>
+          </w:p>
+        </w:tc>
+        <w:tc>
+          <w:tcPr>
+            <w:tcW w:w="6975" w:type="dxa"/>
+          </w:tcPr>
+          <w:p>
+            <w:pPr>
+              <w:jc w:val="center"/>
+            </w:pPr>
+          </w:p>
+        </w:tc>
+      </w:tr>
+      <w:tr>
+        <w:tc>
+          <w:tcPr>
+            <w:tcW w:w="2324" w:type="dxa"/>
+          </w:tcPr>
+          <w:p>
+            <w:pPr>
+              <w:jc w:val="center"/>
+            </w:pPr>
+            <w:proofErr w:type="spellStart"/>
+            <w:r>
+              <w:t>ForgotPassword</w:t>
+            </w:r>
+            <w:proofErr w:type="spellEnd"/>
+          </w:p>
+        </w:tc>
+        <w:tc>
+          <w:tcPr>
+            <w:tcW w:w="2324" w:type="dxa"/>
+          </w:tcPr>
+          <w:p>
+            <w:pPr>
+              <w:jc w:val="center"/>
+            </w:pPr>
+            <w:r>
+              <w:t>activity_forgot_password.xml</w:t>
+            </w:r>
+          </w:p>
+        </w:tc>
+        <w:tc>
+          <w:tcPr>
+            <w:tcW w:w="2325" w:type="dxa"/>
+          </w:tcPr>
+          <w:p>
+            <w:pPr>
+              <w:jc w:val="center"/>
+            </w:pPr>
+            <w:r>
+              <w:t>ForgotPassword.java</w:t>
+            </w:r>
+          </w:p>
+        </w:tc>
+        <w:tc>
+          <w:tcPr>
+            <w:tcW w:w="6975" w:type="dxa"/>
+          </w:tcPr>
+          <w:p>
+            <w:pPr>
+              <w:jc w:val="center"/>
+            </w:pPr>
+          </w:p>
+        </w:tc>
+      </w:tr>
+      <w:tr>
+        <w:tc>
+          <w:tcPr>
+            <w:tcW w:w="2324" w:type="dxa"/>
+          </w:tcPr>
+          <w:p>
+            <w:pPr>
+              <w:jc w:val="center"/>
+            </w:pPr>
+            <w:proofErr w:type="spellStart"/>
+            <w:r>
+              <w:t>ptoMenu</w:t>
+            </w:r>
+            <w:proofErr w:type="spellEnd"/>
+          </w:p>
+        </w:tc>
+        <w:tc>
+          <w:tcPr>
+            <w:tcW w:w="2324" w:type="dxa"/>
+          </w:tcPr>
+          <w:p>
+            <w:pPr>
+              <w:jc w:val="center"/>
+            </w:pPr>
+            <w:r>
+              <w:t>activity_pto_menu.xml</w:t>
+            </w:r>
+          </w:p>
+        </w:tc>
+        <w:tc>
+          <w:tcPr>
+            <w:tcW w:w="2325" w:type="dxa"/>
+          </w:tcPr>
+          <w:p>
+            <w:pPr>
+              <w:jc w:val="center"/>
+            </w:pPr>
+            <w:r>
+              <w:t>ptoMenu.java</w:t>
+            </w:r>
+          </w:p>
+        </w:tc>
+        <w:tc>
+          <w:tcPr>
+            <w:tcW w:w="6975" w:type="dxa"/>
+          </w:tcPr>
+          <w:p>
+            <w:pPr>
+              <w:jc w:val="center"/>
+            </w:pPr>
+          </w:p>
+        </w:tc>
+      </w:tr>
+      <w:tr>
+        <w:tc>
+          <w:tcPr>
+            <w:tcW w:w="2324" w:type="dxa"/>
+          </w:tcPr>
+          <w:p>
+            <w:pPr>
+              <w:jc w:val="center"/>
+            </w:pPr>
+            <w:proofErr w:type="spellStart"/>
+            <w:r>
+              <w:t>RequestPto</w:t>
+            </w:r>
+            <w:proofErr w:type="spellEnd"/>
+          </w:p>
+        </w:tc>
+        <w:tc>
+          <w:tcPr>
+            <w:tcW w:w="2324" w:type="dxa"/>
+          </w:tcPr>
+          <w:p>
+            <w:pPr>
+              <w:jc w:val="center"/>
+            </w:pPr>
+            <w:r>
+              <w:t>activity_request_pto.xml</w:t>
+            </w:r>
+          </w:p>
+        </w:tc>
+        <w:tc>
+          <w:tcPr>
+            <w:tcW w:w="2325" w:type="dxa"/>
+          </w:tcPr>
+          <w:p>
+            <w:pPr>
+              <w:jc w:val="center"/>
+            </w:pPr>
+            <w:r>
+              <w:t>RequestPTO.java</w:t>
+            </w:r>
+          </w:p>
+        </w:tc>
+        <w:tc>
+          <w:tcPr>
+            <w:tcW w:w="6975" w:type="dxa"/>
+          </w:tcPr>
+          <w:p>
+            <w:pPr>
+              <w:jc w:val="center"/>
+            </w:pPr>
+          </w:p>
+        </w:tc>
+      </w:tr>
+      <w:tr>
+        <w:tc>
+          <w:tcPr>
+            <w:tcW w:w="2324" w:type="dxa"/>
+          </w:tcPr>
+          <w:p>
+            <w:pPr>
+              <w:jc w:val="center"/>
+            </w:pPr>
+            <w:r>
+              <w:t>Settings</w:t>
+            </w:r>
+          </w:p>
+        </w:tc>
+        <w:tc>
+          <w:tcPr>
+            <w:tcW w:w="2324" w:type="dxa"/>
+          </w:tcPr>
+          <w:p>
+            <w:pPr>
+              <w:jc w:val="center"/>
+            </w:pPr>
+            <w:r>
+              <w:t>activity_settings.xml</w:t>
+            </w:r>
+          </w:p>
+        </w:tc>
+        <w:tc>
+          <w:tcPr>
+            <w:tcW w:w="2325" w:type="dxa"/>
+          </w:tcPr>
+          <w:p>
+            <w:pPr>
+              <w:jc w:val="center"/>
+            </w:pPr>
+            <w:r>
+              <w:t>Settings.java</w:t>
+            </w:r>
+          </w:p>
+        </w:tc>
+        <w:tc>
+          <w:tcPr>
+            <w:tcW w:w="6975" w:type="dxa"/>
+          </w:tcPr>
+          <w:p>
+            <w:pPr>
+              <w:jc w:val="center"/>
+            </w:pPr>
+          </w:p>
+        </w:tc>
+      </w:tr>
+      <w:tr>
+        <w:tc>
+          <w:tcPr>
+            <w:tcW w:w="2324" w:type="dxa"/>
+          </w:tcPr>
+          <w:p>
+            <w:pPr>
+              <w:jc w:val="center"/>
+            </w:pPr>
+            <w:proofErr w:type="spellStart"/>
+            <w:r>
+              <w:t>ViewHoliday</w:t>
+            </w:r>
+            <w:proofErr w:type="spellEnd"/>
+          </w:p>
+        </w:tc>
+        <w:tc>
+          <w:tcPr>
+            <w:tcW w:w="2324" w:type="dxa"/>
+          </w:tcPr>
+          <w:p>
+            <w:pPr>
+              <w:jc w:val="center"/>
+            </w:pPr>
+            <w:r>
+              <w:t>activity_view_holiday.xml</w:t>
+            </w:r>
+          </w:p>
+        </w:tc>
+        <w:tc>
+          <w:tcPr>
+            <w:tcW w:w="2325" w:type="dxa"/>
+          </w:tcPr>
+          <w:p>
+            <w:pPr>
+              <w:jc w:val="center"/>
+            </w:pPr>
+            <w:r>
+              <w:t>ViewHoliday.java</w:t>
+            </w:r>
+          </w:p>
+        </w:tc>
+        <w:tc>
+          <w:tcPr>
+            <w:tcW w:w="6975" w:type="dxa"/>
+          </w:tcPr>
+          <w:p>
+            <w:pPr>
+              <w:jc w:val="center"/>
+            </w:pPr>
+          </w:p>
+        </w:tc>
+      </w:tr>
+    </w:tbl>
     <w:p/>
     <w:p>
       <w:pPr>
         <w:pStyle w:val="Heading3"/>
       </w:pPr>
       <w:r>
+        <w:t>List</w:t>
+      </w:r>
+      <w:r>
+        <w:t>View</w:t>
+      </w:r>
+      <w:r>
+        <w:t xml:space="preserve"> Items</w:t>
+      </w:r>
+    </w:p>
+    <w:tbl>
+      <w:tblPr>
+        <w:tblStyle w:val="TableGrid"/>
+        <w:tblW w:w="0" w:type="auto"/>
+        <w:tblLook w:val="04A0" w:firstRow="1" w:lastRow="0" w:firstColumn="1" w:lastColumn="0" w:noHBand="0" w:noVBand="1"/>
+      </w:tblPr>
+      <w:tblGrid>
+        <w:gridCol w:w="2338"/>
+        <w:gridCol w:w="4645"/>
+        <w:gridCol w:w="6965"/>
+      </w:tblGrid>
+      <w:tr>
+        <w:tc>
+          <w:tcPr>
+            <w:tcW w:w="2324" w:type="dxa"/>
+          </w:tcPr>
+          <w:p>
+            <w:pPr>
+              <w:jc w:val="center"/>
+              <w:rPr>
+                <w:b/>
+                <w:bCs/>
+              </w:rPr>
+            </w:pPr>
+            <w:r>
+              <w:rPr>
+                <w:b/>
+                <w:bCs/>
+              </w:rPr>
+              <w:t xml:space="preserve">Adapter </w:t>
+            </w:r>
+            <w:r>
+              <w:rPr>
+                <w:b/>
+                <w:bCs/>
+              </w:rPr>
+              <w:t>Utilised By</w:t>
+            </w:r>
+          </w:p>
+        </w:tc>
+        <w:tc>
+          <w:tcPr>
+            <w:tcW w:w="4649" w:type="dxa"/>
+          </w:tcPr>
+          <w:p>
+            <w:pPr>
+              <w:jc w:val="center"/>
+              <w:rPr>
+                <w:b/>
+                <w:bCs/>
+              </w:rPr>
+            </w:pPr>
+            <w:r>
+              <w:rPr>
+                <w:b/>
+                <w:bCs/>
+              </w:rPr>
+              <w:t>XML File</w:t>
+            </w:r>
+          </w:p>
+        </w:tc>
+        <w:tc>
+          <w:tcPr>
+            <w:tcW w:w="6975" w:type="dxa"/>
+          </w:tcPr>
+          <w:p>
+            <w:pPr>
+              <w:jc w:val="center"/>
+              <w:rPr>
+                <w:b/>
+                <w:bCs/>
+              </w:rPr>
+            </w:pPr>
+            <w:r>
+              <w:rPr>
+                <w:b/>
+                <w:bCs/>
+              </w:rPr>
+              <w:t>Explained</w:t>
+            </w:r>
+          </w:p>
+        </w:tc>
+      </w:tr>
+      <w:tr>
+        <w:tc>
+          <w:tcPr>
+            <w:tcW w:w="2324" w:type="dxa"/>
+          </w:tcPr>
+          <w:p>
+            <w:pPr>
+              <w:jc w:val="center"/>
+            </w:pPr>
+            <w:r>
+              <w:t>aPtoAdapter.java</w:t>
+            </w:r>
+          </w:p>
+        </w:tc>
+        <w:tc>
+          <w:tcPr>
+            <w:tcW w:w="4649" w:type="dxa"/>
+          </w:tcPr>
+          <w:p>
+            <w:pPr>
+              <w:jc w:val="center"/>
+            </w:pPr>
+            <w:r>
+              <w:t>admin_pto_list_item.xml</w:t>
+            </w:r>
+          </w:p>
+        </w:tc>
+        <w:tc>
+          <w:tcPr>
+            <w:tcW w:w="6975" w:type="dxa"/>
+          </w:tcPr>
+          <w:p>
+            <w:pPr>
+              <w:jc w:val="center"/>
+            </w:pPr>
+          </w:p>
+        </w:tc>
+      </w:tr>
+      <w:tr>
+        <w:tc>
+          <w:tcPr>
+            <w:tcW w:w="2324" w:type="dxa"/>
+          </w:tcPr>
+          <w:p>
+            <w:pPr>
+              <w:jc w:val="center"/>
+            </w:pPr>
+            <w:r>
+              <w:t>EmployeeAdapter.java</w:t>
+            </w:r>
+          </w:p>
+        </w:tc>
+        <w:tc>
+          <w:tcPr>
+            <w:tcW w:w="4649" w:type="dxa"/>
+          </w:tcPr>
+          <w:p>
+            <w:pPr>
+              <w:jc w:val="center"/>
+            </w:pPr>
+            <w:r>
+              <w:t>employee_list_item.xml</w:t>
+            </w:r>
+          </w:p>
+        </w:tc>
+        <w:tc>
+          <w:tcPr>
+            <w:tcW w:w="6975" w:type="dxa"/>
+          </w:tcPr>
+          <w:p>
+            <w:pPr>
+              <w:jc w:val="center"/>
+            </w:pPr>
+          </w:p>
+        </w:tc>
+      </w:tr>
+      <w:tr>
+        <w:tc>
+          <w:tcPr>
+            <w:tcW w:w="2324" w:type="dxa"/>
+          </w:tcPr>
+          <w:p>
+            <w:pPr>
+              <w:jc w:val="center"/>
+            </w:pPr>
+            <w:r>
+              <w:t>PtoAdapter.java</w:t>
+            </w:r>
+          </w:p>
+        </w:tc>
+        <w:tc>
+          <w:tcPr>
+            <w:tcW w:w="4649" w:type="dxa"/>
+          </w:tcPr>
+          <w:p>
+            <w:pPr>
+              <w:jc w:val="center"/>
+            </w:pPr>
+            <w:r>
+              <w:t>pto_list_item.xml</w:t>
+            </w:r>
+          </w:p>
+        </w:tc>
+        <w:tc>
+          <w:tcPr>
+            <w:tcW w:w="6975" w:type="dxa"/>
+          </w:tcPr>
+          <w:p>
+            <w:pPr>
+              <w:jc w:val="center"/>
+            </w:pPr>
+          </w:p>
+        </w:tc>
+      </w:tr>
+    </w:tbl>
+    <w:p/>
+    <w:p/>
+    <w:p>
+      <w:pPr>
+        <w:sectPr>
+          <w:pgSz w:w="16838" w:h="11906" w:orient="landscape"/>
+          <w:pgMar w:top="1440" w:right="1440" w:bottom="1440" w:left="1440" w:header="709" w:footer="709" w:gutter="0"/>
+          <w:cols w:space="708"/>
+          <w:docGrid w:linePitch="360"/>
+        </w:sectPr>
+      </w:pPr>
+    </w:p>
+    <w:p>
+      <w:pPr>
+        <w:pStyle w:val="Heading3"/>
+      </w:pPr>
+      <w:r>
+        <w:lastRenderedPageBreak/>
         <w:t>Local Database Implementation</w:t>
       </w:r>
     </w:p>
@@ -1377,8 +2858,8 @@
       </w:tblPr>
       <w:tblGrid>
         <w:gridCol w:w="3005"/>
-        <w:gridCol w:w="3005"/>
-        <w:gridCol w:w="3006"/>
+        <w:gridCol w:w="1385"/>
+        <w:gridCol w:w="4626"/>
       </w:tblGrid>
       <w:tr>
         <w:tc>
@@ -1441,7 +2922,7 @@
         </w:tc>
         <w:tc>
           <w:tcPr>
-            <w:tcW w:w="3005" w:type="dxa"/>
+            <w:tcW w:w="1385" w:type="dxa"/>
           </w:tcPr>
           <w:p>
             <w:pPr>
@@ -1462,7 +2943,7 @@
         </w:tc>
         <w:tc>
           <w:tcPr>
-            <w:tcW w:w="3006" w:type="dxa"/>
+            <w:tcW w:w="4626" w:type="dxa"/>
           </w:tcPr>
           <w:p>
             <w:pPr>
@@ -1487,19 +2968,51 @@
           <w:tcPr>
             <w:tcW w:w="3005" w:type="dxa"/>
           </w:tcPr>
-          <w:p/>
-        </w:tc>
-        <w:tc>
-          <w:tcPr>
-            <w:tcW w:w="3005" w:type="dxa"/>
-          </w:tcPr>
-          <w:p/>
-        </w:tc>
-        <w:tc>
-          <w:tcPr>
-            <w:tcW w:w="3006" w:type="dxa"/>
-          </w:tcPr>
-          <w:p/>
+          <w:p>
+            <w:pPr>
+              <w:jc w:val="center"/>
+            </w:pPr>
+            <w:r>
+              <w:t>/</w:t>
+            </w:r>
+            <w:proofErr w:type="gramStart"/>
+            <w:r>
+              <w:t>employees</w:t>
+            </w:r>
+            <w:proofErr w:type="gramEnd"/>
+          </w:p>
+        </w:tc>
+        <w:tc>
+          <w:tcPr>
+            <w:tcW w:w="1385" w:type="dxa"/>
+          </w:tcPr>
+          <w:p>
+            <w:pPr>
+              <w:jc w:val="center"/>
+            </w:pPr>
+            <w:r>
+              <w:t>GET</w:t>
+            </w:r>
+          </w:p>
+        </w:tc>
+        <w:tc>
+          <w:tcPr>
+            <w:tcW w:w="4626" w:type="dxa"/>
+          </w:tcPr>
+          <w:p>
+            <w:pPr>
+              <w:jc w:val="center"/>
+            </w:pPr>
+            <w:r>
+              <w:t>Retrieve a list of all employees</w:t>
+            </w:r>
+            <w:r>
+              <w:t xml:space="preserve"> in JSON format</w:t>
+            </w:r>
+            <w:r>
+              <w:t>.</w:t>
+            </w:r>
+          </w:p>
         </w:tc>
       </w:tr>
       <w:tr>
@@ -1507,19 +3020,48 @@
           <w:tcPr>
             <w:tcW w:w="3005" w:type="dxa"/>
           </w:tcPr>
-          <w:p/>
-        </w:tc>
-        <w:tc>
-          <w:tcPr>
-            <w:tcW w:w="3005" w:type="dxa"/>
-          </w:tcPr>
-          <w:p/>
-        </w:tc>
-        <w:tc>
-          <w:tcPr>
-            <w:tcW w:w="3006" w:type="dxa"/>
-          </w:tcPr>
-          <w:p/>
+          <w:p>
+            <w:pPr>
+              <w:jc w:val="center"/>
+            </w:pPr>
+            <w:r>
+              <w:t>/employees/get/&lt;</w:t>
+            </w:r>
+            <w:proofErr w:type="spellStart"/>
+            <w:r>
+              <w:t>int:id</w:t>
+            </w:r>
+            <w:proofErr w:type="spellEnd"/>
+            <w:r>
+              <w:t>&gt;</w:t>
+            </w:r>
+          </w:p>
+        </w:tc>
+        <w:tc>
+          <w:tcPr>
+            <w:tcW w:w="1385" w:type="dxa"/>
+          </w:tcPr>
+          <w:p>
+            <w:pPr>
+              <w:jc w:val="center"/>
+            </w:pPr>
+            <w:r>
+              <w:t>GET</w:t>
+            </w:r>
+          </w:p>
+        </w:tc>
+        <w:tc>
+          <w:tcPr>
+            <w:tcW w:w="4626" w:type="dxa"/>
+          </w:tcPr>
+          <w:p>
+            <w:pPr>
+              <w:jc w:val="center"/>
+            </w:pPr>
+            <w:r>
+              <w:t>Retrieve details of a specific employee by their ID.</w:t>
+            </w:r>
+          </w:p>
         </w:tc>
       </w:tr>
       <w:tr>
@@ -1527,19 +3069,67 @@
           <w:tcPr>
             <w:tcW w:w="3005" w:type="dxa"/>
           </w:tcPr>
-          <w:p/>
-        </w:tc>
-        <w:tc>
-          <w:tcPr>
-            <w:tcW w:w="3005" w:type="dxa"/>
-          </w:tcPr>
-          <w:p/>
-        </w:tc>
-        <w:tc>
-          <w:tcPr>
-            <w:tcW w:w="3006" w:type="dxa"/>
-          </w:tcPr>
-          <w:p/>
+          <w:p>
+            <w:pPr>
+              <w:jc w:val="center"/>
+            </w:pPr>
+            <w:r>
+              <w:t>/employees/add</w:t>
+            </w:r>
+          </w:p>
+        </w:tc>
+        <w:tc>
+          <w:tcPr>
+            <w:tcW w:w="1385" w:type="dxa"/>
+          </w:tcPr>
+          <w:p>
+            <w:pPr>
+              <w:jc w:val="center"/>
+            </w:pPr>
+            <w:r>
+              <w:t>POST</w:t>
+            </w:r>
+          </w:p>
+        </w:tc>
+        <w:tc>
+          <w:tcPr>
+            <w:tcW w:w="4626" w:type="dxa"/>
+          </w:tcPr>
+          <w:p>
+            <w:pPr>
+              <w:jc w:val="center"/>
+            </w:pPr>
+            <w:r>
+              <w:t>Add a new employee to the system.</w:t>
+            </w:r>
+            <w:r>
+              <w:t xml:space="preserve"> ‘</w:t>
+            </w:r>
+            <w:proofErr w:type="spellStart"/>
+            <w:r>
+              <w:t>firstname</w:t>
+            </w:r>
+            <w:proofErr w:type="spellEnd"/>
+            <w:r>
+              <w:t>’, ‘</w:t>
+            </w:r>
+            <w:proofErr w:type="spellStart"/>
+            <w:r>
+              <w:t>lastname</w:t>
+            </w:r>
+            <w:proofErr w:type="spellEnd"/>
+            <w:r>
+              <w:t>’, ‘email’, ‘department’, ‘salary’ and ‘</w:t>
+            </w:r>
+            <w:proofErr w:type="spellStart"/>
+            <w:r>
+              <w:t>joiningdate</w:t>
+            </w:r>
+            <w:proofErr w:type="spellEnd"/>
+            <w:r>
+              <w:t>’ fields must be present in the request body.</w:t>
+            </w:r>
+          </w:p>
         </w:tc>
       </w:tr>
       <w:tr>
@@ -1547,19 +3137,75 @@
           <w:tcPr>
             <w:tcW w:w="3005" w:type="dxa"/>
           </w:tcPr>
-          <w:p/>
-        </w:tc>
-        <w:tc>
-          <w:tcPr>
-            <w:tcW w:w="3005" w:type="dxa"/>
-          </w:tcPr>
-          <w:p/>
-        </w:tc>
-        <w:tc>
-          <w:tcPr>
-            <w:tcW w:w="3006" w:type="dxa"/>
-          </w:tcPr>
-          <w:p/>
+          <w:p>
+            <w:pPr>
+              <w:jc w:val="center"/>
+            </w:pPr>
+            <w:r>
+              <w:t>/employees/edit/&lt;</w:t>
+            </w:r>
+            <w:proofErr w:type="spellStart"/>
+            <w:r>
+              <w:t>int:id</w:t>
+            </w:r>
+            <w:proofErr w:type="spellEnd"/>
+            <w:r>
+              <w:t>&gt;</w:t>
+            </w:r>
+          </w:p>
+        </w:tc>
+        <w:tc>
+          <w:tcPr>
+            <w:tcW w:w="1385" w:type="dxa"/>
+          </w:tcPr>
+          <w:p>
+            <w:pPr>
+              <w:jc w:val="center"/>
+            </w:pPr>
+            <w:r>
+              <w:t>PUT</w:t>
+            </w:r>
+          </w:p>
+        </w:tc>
+        <w:tc>
+          <w:tcPr>
+            <w:tcW w:w="4626" w:type="dxa"/>
+          </w:tcPr>
+          <w:p>
+            <w:pPr>
+              <w:jc w:val="center"/>
+            </w:pPr>
+            <w:r>
+              <w:t xml:space="preserve">Updates an existing employee’s information. </w:t>
+            </w:r>
+            <w:r>
+              <w:t>‘</w:t>
+            </w:r>
+            <w:proofErr w:type="spellStart"/>
+            <w:r>
+              <w:t>firstname</w:t>
+            </w:r>
+            <w:proofErr w:type="spellEnd"/>
+            <w:r>
+              <w:t>’, ‘</w:t>
+            </w:r>
+            <w:proofErr w:type="spellStart"/>
+            <w:r>
+              <w:t>lastname</w:t>
+            </w:r>
+            <w:proofErr w:type="spellEnd"/>
+            <w:r>
+              <w:t>’, ‘email’, ‘department’, ‘salary’ and ‘</w:t>
+            </w:r>
+            <w:proofErr w:type="spellStart"/>
+            <w:r>
+              <w:t>joiningdate</w:t>
+            </w:r>
+            <w:proofErr w:type="spellEnd"/>
+            <w:r>
+              <w:t>’ fields must be present in the request body.</w:t>
+            </w:r>
+          </w:p>
         </w:tc>
       </w:tr>
       <w:tr>
@@ -1567,19 +3213,103 @@
           <w:tcPr>
             <w:tcW w:w="3005" w:type="dxa"/>
           </w:tcPr>
-          <w:p/>
-        </w:tc>
+          <w:p>
+            <w:pPr>
+              <w:jc w:val="center"/>
+            </w:pPr>
+            <w:r>
+              <w:t>/employees/delete/&lt;</w:t>
+            </w:r>
+            <w:proofErr w:type="spellStart"/>
+            <w:r>
+              <w:t>int:id</w:t>
+            </w:r>
+            <w:proofErr w:type="spellEnd"/>
+            <w:r>
+              <w:t>&gt;</w:t>
+            </w:r>
+          </w:p>
+        </w:tc>
+        <w:tc>
+          <w:tcPr>
+            <w:tcW w:w="1385" w:type="dxa"/>
+          </w:tcPr>
+          <w:p>
+            <w:pPr>
+              <w:jc w:val="center"/>
+            </w:pPr>
+            <w:r>
+              <w:t>DELETE</w:t>
+            </w:r>
+          </w:p>
+        </w:tc>
+        <w:tc>
+          <w:tcPr>
+            <w:tcW w:w="4626" w:type="dxa"/>
+          </w:tcPr>
+          <w:p>
+            <w:pPr>
+              <w:tabs>
+                <w:tab w:val="left" w:pos="1680"/>
+              </w:tabs>
+              <w:jc w:val="center"/>
+            </w:pPr>
+            <w:r>
+              <w:t>Delete an employee by their ID.</w:t>
+            </w:r>
+            <w:r>
+              <w:t xml:space="preserve"> The ID of the employee to delete must be present in the request body.</w:t>
+            </w:r>
+          </w:p>
+        </w:tc>
+      </w:tr>
+      <w:tr>
         <w:tc>
           <w:tcPr>
             <w:tcW w:w="3005" w:type="dxa"/>
           </w:tcPr>
-          <w:p/>
-        </w:tc>
-        <w:tc>
-          <w:tcPr>
-            <w:tcW w:w="3006" w:type="dxa"/>
-          </w:tcPr>
-          <w:p/>
+          <w:p>
+            <w:pPr>
+              <w:jc w:val="center"/>
+            </w:pPr>
+            <w:r>
+              <w:t>/</w:t>
+            </w:r>
+            <w:proofErr w:type="gramStart"/>
+            <w:r>
+              <w:t>health</w:t>
+            </w:r>
+            <w:proofErr w:type="gramEnd"/>
+          </w:p>
+        </w:tc>
+        <w:tc>
+          <w:tcPr>
+            <w:tcW w:w="1385" w:type="dxa"/>
+          </w:tcPr>
+          <w:p>
+            <w:pPr>
+              <w:jc w:val="center"/>
+            </w:pPr>
+            <w:r>
+              <w:t>GET</w:t>
+            </w:r>
+          </w:p>
+        </w:tc>
+        <w:tc>
+          <w:tcPr>
+            <w:tcW w:w="4626" w:type="dxa"/>
+          </w:tcPr>
+          <w:p>
+            <w:pPr>
+              <w:tabs>
+                <w:tab w:val="left" w:pos="1680"/>
+              </w:tabs>
+              <w:jc w:val="center"/>
+            </w:pPr>
+            <w:r>
+              <w:t>Check if the API is running. On a 200 OK response, the API returns a status message “API is working”.</w:t>
+            </w:r>
+          </w:p>
         </w:tc>
       </w:tr>
     </w:tbl>
@@ -1625,7 +3355,6 @@
         </w:numPr>
       </w:pPr>
       <w:r>
-        <w:lastRenderedPageBreak/>
         <w:t>Service Helpers: Modularised code for database, API, and notification handling, reducing redundancy.</w:t>
       </w:r>
     </w:p>
@@ -1712,6 +3441,7 @@
         </w:numPr>
       </w:pPr>
       <w:r>
+        <w:lastRenderedPageBreak/>
         <w:t>Testing?</w:t>
       </w:r>
     </w:p>
@@ -2926,7 +4656,6 @@
   <w:style w:type="character" w:default="1" w:styleId="DefaultParagraphFont">
     <w:name w:val="Default Paragraph Font"/>
     <w:uiPriority w:val="1"/>
-    <w:semiHidden/>
     <w:unhideWhenUsed/>
   </w:style>
   <w:style w:type="table" w:default="1" w:styleId="TableNormal">

</xml_diff>

<commit_message>
Local Database and API Service sections of the report, with code snippets
</commit_message>
<xml_diff>
--- a/Report/Report.docx
+++ b/Report/Report.docx
@@ -1409,11 +1409,9 @@
           <w:numId w:val="2"/>
         </w:numPr>
       </w:pPr>
-      <w:proofErr w:type="spellStart"/>
       <w:r>
         <w:t>NotificationService</w:t>
       </w:r>
-      <w:proofErr w:type="spellEnd"/>
     </w:p>
     <w:p>
       <w:pPr>
@@ -1463,19 +1461,9 @@
           <w:numId w:val="2"/>
         </w:numPr>
       </w:pPr>
-      <w:proofErr w:type="spellStart"/>
-      <w:r>
-        <w:t>NotificationManager</w:t>
-      </w:r>
-      <w:proofErr w:type="spellEnd"/>
-      <w:r>
-        <w:t xml:space="preserve"> and </w:t>
-      </w:r>
-      <w:proofErr w:type="spellStart"/>
-      <w:r>
-        <w:t>NotificationCompat</w:t>
-      </w:r>
-      <w:proofErr w:type="spellEnd"/>
+      <w:r>
+        <w:t>NotificationManager and NotificationCompat</w:t>
+      </w:r>
     </w:p>
     <w:p>
       <w:pPr>
@@ -1965,11 +1953,9 @@
             <w:pPr>
               <w:jc w:val="center"/>
             </w:pPr>
-            <w:proofErr w:type="spellStart"/>
             <w:r>
               <w:t>aAddEmployee</w:t>
             </w:r>
-            <w:proofErr w:type="spellEnd"/>
           </w:p>
         </w:tc>
         <w:tc>
@@ -2018,11 +2004,9 @@
             <w:pPr>
               <w:jc w:val="center"/>
             </w:pPr>
-            <w:proofErr w:type="spellStart"/>
             <w:r>
               <w:t>aEditEmployee</w:t>
             </w:r>
-            <w:proofErr w:type="spellEnd"/>
           </w:p>
         </w:tc>
         <w:tc>
@@ -2071,11 +2055,9 @@
             <w:pPr>
               <w:jc w:val="center"/>
             </w:pPr>
-            <w:proofErr w:type="spellStart"/>
             <w:r>
               <w:t>aEmployeeDetails</w:t>
             </w:r>
-            <w:proofErr w:type="spellEnd"/>
           </w:p>
         </w:tc>
         <w:tc>
@@ -2127,11 +2109,9 @@
             <w:pPr>
               <w:jc w:val="center"/>
             </w:pPr>
-            <w:proofErr w:type="spellStart"/>
             <w:r>
               <w:t>aPtoRequests</w:t>
             </w:r>
-            <w:proofErr w:type="spellEnd"/>
           </w:p>
         </w:tc>
         <w:tc>
@@ -2234,11 +2214,9 @@
             <w:pPr>
               <w:jc w:val="center"/>
             </w:pPr>
-            <w:proofErr w:type="spellStart"/>
             <w:r>
               <w:t>EditPersonalDetails</w:t>
             </w:r>
-            <w:proofErr w:type="spellEnd"/>
           </w:p>
         </w:tc>
         <w:tc>
@@ -2287,11 +2265,9 @@
             <w:pPr>
               <w:jc w:val="center"/>
             </w:pPr>
-            <w:proofErr w:type="spellStart"/>
             <w:r>
               <w:t>EditPtoRequests</w:t>
             </w:r>
-            <w:proofErr w:type="spellEnd"/>
           </w:p>
         </w:tc>
         <w:tc>
@@ -2340,11 +2316,9 @@
             <w:pPr>
               <w:jc w:val="center"/>
             </w:pPr>
-            <w:proofErr w:type="spellStart"/>
             <w:r>
               <w:t>ForgotPassword</w:t>
             </w:r>
-            <w:proofErr w:type="spellEnd"/>
           </w:p>
         </w:tc>
         <w:tc>
@@ -2393,11 +2367,9 @@
             <w:pPr>
               <w:jc w:val="center"/>
             </w:pPr>
-            <w:proofErr w:type="spellStart"/>
             <w:r>
               <w:t>ptoMenu</w:t>
             </w:r>
-            <w:proofErr w:type="spellEnd"/>
           </w:p>
         </w:tc>
         <w:tc>
@@ -2446,11 +2418,9 @@
             <w:pPr>
               <w:jc w:val="center"/>
             </w:pPr>
-            <w:proofErr w:type="spellStart"/>
             <w:r>
               <w:t>RequestPto</w:t>
             </w:r>
-            <w:proofErr w:type="spellEnd"/>
           </w:p>
         </w:tc>
         <w:tc>
@@ -2550,11 +2520,9 @@
             <w:pPr>
               <w:jc w:val="center"/>
             </w:pPr>
-            <w:proofErr w:type="spellStart"/>
             <w:r>
               <w:t>ViewHoliday</w:t>
             </w:r>
-            <w:proofErr w:type="spellEnd"/>
           </w:p>
         </w:tc>
         <w:tc>
@@ -2831,9 +2799,681 @@
     </w:p>
     <w:p>
       <w:r>
-        <w:t>The application uses a local SQLite database for storing employee records, along with additional information not held by the API such as the Employee’s role and login information, as a short-term but persistent storage medium to minimise the number of GET requests sent to the API Web Service.</w:t>
-      </w:r>
-    </w:p>
+        <w:t>The application uses a local SQLite database for storing employee records, along with additional information not held by the API such as the Employee’s role and login information, as a short-term but persistent storage medium to minimise the number of GET requests sent to the API Web Service</w:t>
+      </w:r>
+      <w:r>
+        <w:t>, reducing reliance for repetitive retrievals</w:t>
+      </w:r>
+      <w:r>
+        <w:t>.</w:t>
+      </w:r>
+      <w:r>
+        <w:t xml:space="preserve"> This allows users read-access to their data even without an internet connection. SQLite was the chosen technology here due to its simple and lightweight implementation due to native support for Android.</w:t>
+      </w:r>
+    </w:p>
+    <w:p>
+      <w:r>
+        <w:t xml:space="preserve">The schema consists of three </w:t>
+      </w:r>
+      <w:r>
+        <w:t>tables:</w:t>
+      </w:r>
+      <w:r>
+        <w:t xml:space="preserve"> User, UserSettings and PtoRequest.</w:t>
+      </w:r>
+    </w:p>
+    <w:tbl>
+      <w:tblPr>
+        <w:tblStyle w:val="TableGrid"/>
+        <w:tblW w:w="0" w:type="auto"/>
+        <w:tblBorders>
+          <w:top w:val="none" w:sz="0" w:space="0" w:color="auto"/>
+          <w:left w:val="none" w:sz="0" w:space="0" w:color="auto"/>
+          <w:bottom w:val="none" w:sz="0" w:space="0" w:color="auto"/>
+          <w:right w:val="none" w:sz="0" w:space="0" w:color="auto"/>
+          <w:insideH w:val="none" w:sz="0" w:space="0" w:color="auto"/>
+          <w:insideV w:val="none" w:sz="0" w:space="0" w:color="auto"/>
+        </w:tblBorders>
+        <w:tblLook w:val="04A0" w:firstRow="1" w:lastRow="0" w:firstColumn="1" w:lastColumn="0" w:noHBand="0" w:noVBand="1"/>
+      </w:tblPr>
+      <w:tblGrid>
+        <w:gridCol w:w="9016"/>
+      </w:tblGrid>
+      <w:tr>
+        <w:tc>
+          <w:tcPr>
+            <w:tcW w:w="9016" w:type="dxa"/>
+          </w:tcPr>
+          <w:p>
+            <w:pPr>
+              <w:keepNext/>
+              <w:jc w:val="center"/>
+            </w:pPr>
+            <w:r>
+              <w:rPr>
+                <w:noProof/>
+              </w:rPr>
+              <w:drawing>
+                <wp:inline distT="0" distB="0" distL="0" distR="0" wp14:anchorId="469D6A42" wp14:editId="14852F97">
+                  <wp:extent cx="5400000" cy="6483600"/>
+                  <wp:effectExtent l="0" t="0" r="0" b="0"/>
+                  <wp:docPr id="596572649" name="Picture 10"/>
+                  <wp:cNvGraphicFramePr>
+                    <a:graphicFrameLocks xmlns:a="http://schemas.openxmlformats.org/drawingml/2006/main" noChangeAspect="1"/>
+                  </wp:cNvGraphicFramePr>
+                  <a:graphic xmlns:a="http://schemas.openxmlformats.org/drawingml/2006/main">
+                    <a:graphicData uri="http://schemas.openxmlformats.org/drawingml/2006/picture">
+                      <pic:pic xmlns:pic="http://schemas.openxmlformats.org/drawingml/2006/picture">
+                        <pic:nvPicPr>
+                          <pic:cNvPr id="0" name="Picture 10"/>
+                          <pic:cNvPicPr>
+                            <a:picLocks noChangeAspect="1" noChangeArrowheads="1"/>
+                          </pic:cNvPicPr>
+                        </pic:nvPicPr>
+                        <pic:blipFill>
+                          <a:blip r:embed="rId14" cstate="print">
+                            <a:extLst>
+                              <a:ext uri="{28A0092B-C50C-407E-A947-70E740481C1C}">
+                                <a14:useLocalDpi xmlns:a14="http://schemas.microsoft.com/office/drawing/2010/main" val="0"/>
+                              </a:ext>
+                            </a:extLst>
+                          </a:blip>
+                          <a:srcRect/>
+                          <a:stretch>
+                            <a:fillRect/>
+                          </a:stretch>
+                        </pic:blipFill>
+                        <pic:spPr bwMode="auto">
+                          <a:xfrm>
+                            <a:off x="0" y="0"/>
+                            <a:ext cx="5400000" cy="6483600"/>
+                          </a:xfrm>
+                          <a:prstGeom prst="rect">
+                            <a:avLst/>
+                          </a:prstGeom>
+                          <a:noFill/>
+                          <a:ln>
+                            <a:noFill/>
+                          </a:ln>
+                        </pic:spPr>
+                      </pic:pic>
+                    </a:graphicData>
+                  </a:graphic>
+                </wp:inline>
+              </w:drawing>
+            </w:r>
+          </w:p>
+          <w:p>
+            <w:pPr>
+              <w:pStyle w:val="Caption"/>
+              <w:jc w:val="center"/>
+            </w:pPr>
+            <w:r>
+              <w:t xml:space="preserve">Figure </w:t>
+            </w:r>
+            <w:fldSimple w:instr=" SEQ Figure \* ARABIC ">
+              <w:r>
+                <w:rPr>
+                  <w:noProof/>
+                </w:rPr>
+                <w:t>10</w:t>
+              </w:r>
+            </w:fldSimple>
+            <w:r>
+              <w:t>: SQLite Database Schema</w:t>
+            </w:r>
+          </w:p>
+        </w:tc>
+      </w:tr>
+    </w:tbl>
+    <w:p/>
+    <w:p>
+      <w:r>
+        <w:lastRenderedPageBreak/>
+        <w:t>The SQLiteOpenHelper class is extended by DatabaseHelper to manage database creation, upgrade and functions.</w:t>
+      </w:r>
+    </w:p>
+    <w:tbl>
+      <w:tblPr>
+        <w:tblStyle w:val="TableGrid"/>
+        <w:tblW w:w="0" w:type="auto"/>
+        <w:tblBorders>
+          <w:top w:val="none" w:sz="0" w:space="0" w:color="auto"/>
+          <w:left w:val="none" w:sz="0" w:space="0" w:color="auto"/>
+          <w:bottom w:val="none" w:sz="0" w:space="0" w:color="auto"/>
+          <w:right w:val="none" w:sz="0" w:space="0" w:color="auto"/>
+          <w:insideH w:val="none" w:sz="0" w:space="0" w:color="auto"/>
+          <w:insideV w:val="none" w:sz="0" w:space="0" w:color="auto"/>
+        </w:tblBorders>
+        <w:tblLook w:val="04A0" w:firstRow="1" w:lastRow="0" w:firstColumn="1" w:lastColumn="0" w:noHBand="0" w:noVBand="1"/>
+      </w:tblPr>
+      <w:tblGrid>
+        <w:gridCol w:w="9016"/>
+      </w:tblGrid>
+      <w:tr>
+        <w:tc>
+          <w:tcPr>
+            <w:tcW w:w="9016" w:type="dxa"/>
+          </w:tcPr>
+          <w:p>
+            <w:pPr>
+              <w:keepNext/>
+              <w:jc w:val="center"/>
+            </w:pPr>
+            <w:r>
+              <w:rPr>
+                <w:noProof/>
+              </w:rPr>
+              <w:drawing>
+                <wp:inline distT="0" distB="0" distL="0" distR="0" wp14:anchorId="3659F8F8" wp14:editId="4D569465">
+                  <wp:extent cx="5400000" cy="7898400"/>
+                  <wp:effectExtent l="0" t="0" r="0" b="7620"/>
+                  <wp:docPr id="354725286" name="Picture 11"/>
+                  <wp:cNvGraphicFramePr>
+                    <a:graphicFrameLocks xmlns:a="http://schemas.openxmlformats.org/drawingml/2006/main" noChangeAspect="1"/>
+                  </wp:cNvGraphicFramePr>
+                  <a:graphic xmlns:a="http://schemas.openxmlformats.org/drawingml/2006/main">
+                    <a:graphicData uri="http://schemas.openxmlformats.org/drawingml/2006/picture">
+                      <pic:pic xmlns:pic="http://schemas.openxmlformats.org/drawingml/2006/picture">
+                        <pic:nvPicPr>
+                          <pic:cNvPr id="0" name="Picture 11"/>
+                          <pic:cNvPicPr>
+                            <a:picLocks noChangeAspect="1" noChangeArrowheads="1"/>
+                          </pic:cNvPicPr>
+                        </pic:nvPicPr>
+                        <pic:blipFill>
+                          <a:blip r:embed="rId15" cstate="print">
+                            <a:extLst>
+                              <a:ext uri="{28A0092B-C50C-407E-A947-70E740481C1C}">
+                                <a14:useLocalDpi xmlns:a14="http://schemas.microsoft.com/office/drawing/2010/main" val="0"/>
+                              </a:ext>
+                            </a:extLst>
+                          </a:blip>
+                          <a:srcRect/>
+                          <a:stretch>
+                            <a:fillRect/>
+                          </a:stretch>
+                        </pic:blipFill>
+                        <pic:spPr bwMode="auto">
+                          <a:xfrm>
+                            <a:off x="0" y="0"/>
+                            <a:ext cx="5400000" cy="7898400"/>
+                          </a:xfrm>
+                          <a:prstGeom prst="rect">
+                            <a:avLst/>
+                          </a:prstGeom>
+                          <a:noFill/>
+                          <a:ln>
+                            <a:noFill/>
+                          </a:ln>
+                        </pic:spPr>
+                      </pic:pic>
+                    </a:graphicData>
+                  </a:graphic>
+                </wp:inline>
+              </w:drawing>
+            </w:r>
+          </w:p>
+          <w:p>
+            <w:pPr>
+              <w:pStyle w:val="Caption"/>
+              <w:jc w:val="center"/>
+            </w:pPr>
+            <w:r>
+              <w:t xml:space="preserve">Figure </w:t>
+            </w:r>
+            <w:fldSimple w:instr=" SEQ Figure \* ARABIC ">
+              <w:r>
+                <w:rPr>
+                  <w:noProof/>
+                </w:rPr>
+                <w:t>11</w:t>
+              </w:r>
+            </w:fldSimple>
+            <w:r>
+              <w:t>: DatabaseHelper extends SQLiteOpenHelper</w:t>
+            </w:r>
+          </w:p>
+        </w:tc>
+      </w:tr>
+    </w:tbl>
+    <w:p/>
+    <w:p>
+      <w:r>
+        <w:lastRenderedPageBreak/>
+        <w:t>Data operations are handled through Data Access Object methods to Create, Read, Update or Delete records across the three tables.</w:t>
+      </w:r>
+      <w:r>
+        <w:t xml:space="preserve"> </w:t>
+      </w:r>
+    </w:p>
+    <w:p>
+      <w:r>
+        <w:t>Here are the CRUD methods for the `Employee` table:</w:t>
+      </w:r>
+    </w:p>
+    <w:tbl>
+      <w:tblPr>
+        <w:tblStyle w:val="TableGrid"/>
+        <w:tblW w:w="0" w:type="auto"/>
+        <w:tblBorders>
+          <w:top w:val="none" w:sz="0" w:space="0" w:color="auto"/>
+          <w:left w:val="none" w:sz="0" w:space="0" w:color="auto"/>
+          <w:bottom w:val="none" w:sz="0" w:space="0" w:color="auto"/>
+          <w:right w:val="none" w:sz="0" w:space="0" w:color="auto"/>
+          <w:insideH w:val="none" w:sz="0" w:space="0" w:color="auto"/>
+          <w:insideV w:val="none" w:sz="0" w:space="0" w:color="auto"/>
+        </w:tblBorders>
+        <w:tblLook w:val="04A0" w:firstRow="1" w:lastRow="0" w:firstColumn="1" w:lastColumn="0" w:noHBand="0" w:noVBand="1"/>
+      </w:tblPr>
+      <w:tblGrid>
+        <w:gridCol w:w="9016"/>
+      </w:tblGrid>
+      <w:tr>
+        <w:tc>
+          <w:tcPr>
+            <w:tcW w:w="9016" w:type="dxa"/>
+          </w:tcPr>
+          <w:p>
+            <w:pPr>
+              <w:keepNext/>
+              <w:jc w:val="center"/>
+            </w:pPr>
+            <w:r>
+              <w:rPr>
+                <w:noProof/>
+              </w:rPr>
+              <w:drawing>
+                <wp:inline distT="0" distB="0" distL="0" distR="0" wp14:anchorId="650C09F2" wp14:editId="306A3163">
+                  <wp:extent cx="5400000" cy="6458400"/>
+                  <wp:effectExtent l="0" t="0" r="0" b="0"/>
+                  <wp:docPr id="772637088" name="Picture 12"/>
+                  <wp:cNvGraphicFramePr>
+                    <a:graphicFrameLocks xmlns:a="http://schemas.openxmlformats.org/drawingml/2006/main" noChangeAspect="1"/>
+                  </wp:cNvGraphicFramePr>
+                  <a:graphic xmlns:a="http://schemas.openxmlformats.org/drawingml/2006/main">
+                    <a:graphicData uri="http://schemas.openxmlformats.org/drawingml/2006/picture">
+                      <pic:pic xmlns:pic="http://schemas.openxmlformats.org/drawingml/2006/picture">
+                        <pic:nvPicPr>
+                          <pic:cNvPr id="0" name="Picture 12"/>
+                          <pic:cNvPicPr>
+                            <a:picLocks noChangeAspect="1" noChangeArrowheads="1"/>
+                          </pic:cNvPicPr>
+                        </pic:nvPicPr>
+                        <pic:blipFill>
+                          <a:blip r:embed="rId16" cstate="print">
+                            <a:extLst>
+                              <a:ext uri="{28A0092B-C50C-407E-A947-70E740481C1C}">
+                                <a14:useLocalDpi xmlns:a14="http://schemas.microsoft.com/office/drawing/2010/main" val="0"/>
+                              </a:ext>
+                            </a:extLst>
+                          </a:blip>
+                          <a:srcRect/>
+                          <a:stretch>
+                            <a:fillRect/>
+                          </a:stretch>
+                        </pic:blipFill>
+                        <pic:spPr bwMode="auto">
+                          <a:xfrm>
+                            <a:off x="0" y="0"/>
+                            <a:ext cx="5400000" cy="6458400"/>
+                          </a:xfrm>
+                          <a:prstGeom prst="rect">
+                            <a:avLst/>
+                          </a:prstGeom>
+                          <a:noFill/>
+                          <a:ln>
+                            <a:noFill/>
+                          </a:ln>
+                        </pic:spPr>
+                      </pic:pic>
+                    </a:graphicData>
+                  </a:graphic>
+                </wp:inline>
+              </w:drawing>
+            </w:r>
+          </w:p>
+          <w:p>
+            <w:pPr>
+              <w:pStyle w:val="Caption"/>
+              <w:jc w:val="center"/>
+            </w:pPr>
+            <w:r>
+              <w:t xml:space="preserve">Figure </w:t>
+            </w:r>
+            <w:fldSimple w:instr=" SEQ Figure \* ARABIC ">
+              <w:r>
+                <w:rPr>
+                  <w:noProof/>
+                </w:rPr>
+                <w:t>12</w:t>
+              </w:r>
+            </w:fldSimple>
+            <w:r>
+              <w:t>: Example CREATE Operation - insertUser()</w:t>
+            </w:r>
+          </w:p>
+        </w:tc>
+      </w:tr>
+    </w:tbl>
+    <w:p/>
+    <w:tbl>
+      <w:tblPr>
+        <w:tblStyle w:val="TableGrid"/>
+        <w:tblW w:w="0" w:type="auto"/>
+        <w:tblBorders>
+          <w:top w:val="none" w:sz="0" w:space="0" w:color="auto"/>
+          <w:left w:val="none" w:sz="0" w:space="0" w:color="auto"/>
+          <w:bottom w:val="none" w:sz="0" w:space="0" w:color="auto"/>
+          <w:right w:val="none" w:sz="0" w:space="0" w:color="auto"/>
+          <w:insideH w:val="none" w:sz="0" w:space="0" w:color="auto"/>
+          <w:insideV w:val="none" w:sz="0" w:space="0" w:color="auto"/>
+        </w:tblBorders>
+        <w:tblLook w:val="04A0" w:firstRow="1" w:lastRow="0" w:firstColumn="1" w:lastColumn="0" w:noHBand="0" w:noVBand="1"/>
+      </w:tblPr>
+      <w:tblGrid>
+        <w:gridCol w:w="9016"/>
+      </w:tblGrid>
+      <w:tr>
+        <w:tc>
+          <w:tcPr>
+            <w:tcW w:w="9016" w:type="dxa"/>
+          </w:tcPr>
+          <w:p>
+            <w:pPr>
+              <w:keepNext/>
+              <w:jc w:val="center"/>
+            </w:pPr>
+            <w:r>
+              <w:rPr>
+                <w:noProof/>
+              </w:rPr>
+              <w:lastRenderedPageBreak/>
+              <w:drawing>
+                <wp:inline distT="0" distB="0" distL="0" distR="0" wp14:anchorId="2B147C94" wp14:editId="5B27CE99">
+                  <wp:extent cx="5400000" cy="3988800"/>
+                  <wp:effectExtent l="0" t="0" r="0" b="0"/>
+                  <wp:docPr id="2035377469" name="Picture 14"/>
+                  <wp:cNvGraphicFramePr>
+                    <a:graphicFrameLocks xmlns:a="http://schemas.openxmlformats.org/drawingml/2006/main" noChangeAspect="1"/>
+                  </wp:cNvGraphicFramePr>
+                  <a:graphic xmlns:a="http://schemas.openxmlformats.org/drawingml/2006/main">
+                    <a:graphicData uri="http://schemas.openxmlformats.org/drawingml/2006/picture">
+                      <pic:pic xmlns:pic="http://schemas.openxmlformats.org/drawingml/2006/picture">
+                        <pic:nvPicPr>
+                          <pic:cNvPr id="0" name="Picture 14"/>
+                          <pic:cNvPicPr>
+                            <a:picLocks noChangeAspect="1" noChangeArrowheads="1"/>
+                          </pic:cNvPicPr>
+                        </pic:nvPicPr>
+                        <pic:blipFill>
+                          <a:blip r:embed="rId17">
+                            <a:extLst>
+                              <a:ext uri="{28A0092B-C50C-407E-A947-70E740481C1C}">
+                                <a14:useLocalDpi xmlns:a14="http://schemas.microsoft.com/office/drawing/2010/main" val="0"/>
+                              </a:ext>
+                            </a:extLst>
+                          </a:blip>
+                          <a:srcRect/>
+                          <a:stretch>
+                            <a:fillRect/>
+                          </a:stretch>
+                        </pic:blipFill>
+                        <pic:spPr bwMode="auto">
+                          <a:xfrm>
+                            <a:off x="0" y="0"/>
+                            <a:ext cx="5400000" cy="3988800"/>
+                          </a:xfrm>
+                          <a:prstGeom prst="rect">
+                            <a:avLst/>
+                          </a:prstGeom>
+                          <a:noFill/>
+                          <a:ln>
+                            <a:noFill/>
+                          </a:ln>
+                        </pic:spPr>
+                      </pic:pic>
+                    </a:graphicData>
+                  </a:graphic>
+                </wp:inline>
+              </w:drawing>
+            </w:r>
+          </w:p>
+          <w:p>
+            <w:pPr>
+              <w:pStyle w:val="Caption"/>
+              <w:jc w:val="center"/>
+            </w:pPr>
+            <w:r>
+              <w:t xml:space="preserve">Figure </w:t>
+            </w:r>
+            <w:fldSimple w:instr=" SEQ Figure \* ARABIC ">
+              <w:r>
+                <w:rPr>
+                  <w:noProof/>
+                </w:rPr>
+                <w:t>13</w:t>
+              </w:r>
+            </w:fldSimple>
+            <w:r>
+              <w:t>: Example READ Operation - getAllEmployees()</w:t>
+            </w:r>
+          </w:p>
+        </w:tc>
+      </w:tr>
+    </w:tbl>
+    <w:p/>
+    <w:tbl>
+      <w:tblPr>
+        <w:tblStyle w:val="TableGrid"/>
+        <w:tblW w:w="0" w:type="auto"/>
+        <w:tblBorders>
+          <w:top w:val="none" w:sz="0" w:space="0" w:color="auto"/>
+          <w:left w:val="none" w:sz="0" w:space="0" w:color="auto"/>
+          <w:bottom w:val="none" w:sz="0" w:space="0" w:color="auto"/>
+          <w:right w:val="none" w:sz="0" w:space="0" w:color="auto"/>
+          <w:insideH w:val="none" w:sz="0" w:space="0" w:color="auto"/>
+          <w:insideV w:val="none" w:sz="0" w:space="0" w:color="auto"/>
+        </w:tblBorders>
+        <w:tblLook w:val="04A0" w:firstRow="1" w:lastRow="0" w:firstColumn="1" w:lastColumn="0" w:noHBand="0" w:noVBand="1"/>
+      </w:tblPr>
+      <w:tblGrid>
+        <w:gridCol w:w="9016"/>
+      </w:tblGrid>
+      <w:tr>
+        <w:tc>
+          <w:tcPr>
+            <w:tcW w:w="9016" w:type="dxa"/>
+          </w:tcPr>
+          <w:p>
+            <w:pPr>
+              <w:keepNext/>
+              <w:jc w:val="center"/>
+            </w:pPr>
+            <w:r>
+              <w:rPr>
+                <w:noProof/>
+              </w:rPr>
+              <w:drawing>
+                <wp:inline distT="0" distB="0" distL="0" distR="0" wp14:anchorId="0D9102AA" wp14:editId="24E9979D">
+                  <wp:extent cx="5400000" cy="3805200"/>
+                  <wp:effectExtent l="0" t="0" r="0" b="5080"/>
+                  <wp:docPr id="198878732" name="Picture 15"/>
+                  <wp:cNvGraphicFramePr>
+                    <a:graphicFrameLocks xmlns:a="http://schemas.openxmlformats.org/drawingml/2006/main" noChangeAspect="1"/>
+                  </wp:cNvGraphicFramePr>
+                  <a:graphic xmlns:a="http://schemas.openxmlformats.org/drawingml/2006/main">
+                    <a:graphicData uri="http://schemas.openxmlformats.org/drawingml/2006/picture">
+                      <pic:pic xmlns:pic="http://schemas.openxmlformats.org/drawingml/2006/picture">
+                        <pic:nvPicPr>
+                          <pic:cNvPr id="0" name="Picture 15"/>
+                          <pic:cNvPicPr>
+                            <a:picLocks noChangeAspect="1" noChangeArrowheads="1"/>
+                          </pic:cNvPicPr>
+                        </pic:nvPicPr>
+                        <pic:blipFill>
+                          <a:blip r:embed="rId18" cstate="print">
+                            <a:extLst>
+                              <a:ext uri="{28A0092B-C50C-407E-A947-70E740481C1C}">
+                                <a14:useLocalDpi xmlns:a14="http://schemas.microsoft.com/office/drawing/2010/main" val="0"/>
+                              </a:ext>
+                            </a:extLst>
+                          </a:blip>
+                          <a:srcRect/>
+                          <a:stretch>
+                            <a:fillRect/>
+                          </a:stretch>
+                        </pic:blipFill>
+                        <pic:spPr bwMode="auto">
+                          <a:xfrm>
+                            <a:off x="0" y="0"/>
+                            <a:ext cx="5400000" cy="3805200"/>
+                          </a:xfrm>
+                          <a:prstGeom prst="rect">
+                            <a:avLst/>
+                          </a:prstGeom>
+                          <a:noFill/>
+                          <a:ln>
+                            <a:noFill/>
+                          </a:ln>
+                        </pic:spPr>
+                      </pic:pic>
+                    </a:graphicData>
+                  </a:graphic>
+                </wp:inline>
+              </w:drawing>
+            </w:r>
+          </w:p>
+          <w:p>
+            <w:pPr>
+              <w:pStyle w:val="Caption"/>
+              <w:jc w:val="center"/>
+            </w:pPr>
+            <w:r>
+              <w:t xml:space="preserve">Figure </w:t>
+            </w:r>
+            <w:fldSimple w:instr=" SEQ Figure \* ARABIC ">
+              <w:r>
+                <w:rPr>
+                  <w:noProof/>
+                </w:rPr>
+                <w:t>14</w:t>
+              </w:r>
+            </w:fldSimple>
+            <w:r>
+              <w:t>: Example UPDATE Operation - updateUserInDatabase()</w:t>
+            </w:r>
+          </w:p>
+        </w:tc>
+      </w:tr>
+    </w:tbl>
+    <w:p/>
+    <w:tbl>
+      <w:tblPr>
+        <w:tblStyle w:val="TableGrid"/>
+        <w:tblW w:w="0" w:type="auto"/>
+        <w:tblBorders>
+          <w:top w:val="none" w:sz="0" w:space="0" w:color="auto"/>
+          <w:left w:val="none" w:sz="0" w:space="0" w:color="auto"/>
+          <w:bottom w:val="none" w:sz="0" w:space="0" w:color="auto"/>
+          <w:right w:val="none" w:sz="0" w:space="0" w:color="auto"/>
+          <w:insideH w:val="none" w:sz="0" w:space="0" w:color="auto"/>
+          <w:insideV w:val="none" w:sz="0" w:space="0" w:color="auto"/>
+        </w:tblBorders>
+        <w:tblLook w:val="04A0" w:firstRow="1" w:lastRow="0" w:firstColumn="1" w:lastColumn="0" w:noHBand="0" w:noVBand="1"/>
+      </w:tblPr>
+      <w:tblGrid>
+        <w:gridCol w:w="9016"/>
+      </w:tblGrid>
+      <w:tr>
+        <w:tc>
+          <w:tcPr>
+            <w:tcW w:w="9016" w:type="dxa"/>
+          </w:tcPr>
+          <w:p>
+            <w:pPr>
+              <w:keepNext/>
+              <w:jc w:val="center"/>
+            </w:pPr>
+            <w:r>
+              <w:rPr>
+                <w:noProof/>
+              </w:rPr>
+              <w:lastRenderedPageBreak/>
+              <w:drawing>
+                <wp:inline distT="0" distB="0" distL="0" distR="0" wp14:anchorId="603A216C" wp14:editId="74B37DAF">
+                  <wp:extent cx="5400000" cy="1778400"/>
+                  <wp:effectExtent l="0" t="0" r="0" b="0"/>
+                  <wp:docPr id="404995549" name="Picture 16"/>
+                  <wp:cNvGraphicFramePr>
+                    <a:graphicFrameLocks xmlns:a="http://schemas.openxmlformats.org/drawingml/2006/main" noChangeAspect="1"/>
+                  </wp:cNvGraphicFramePr>
+                  <a:graphic xmlns:a="http://schemas.openxmlformats.org/drawingml/2006/main">
+                    <a:graphicData uri="http://schemas.openxmlformats.org/drawingml/2006/picture">
+                      <pic:pic xmlns:pic="http://schemas.openxmlformats.org/drawingml/2006/picture">
+                        <pic:nvPicPr>
+                          <pic:cNvPr id="0" name="Picture 16"/>
+                          <pic:cNvPicPr>
+                            <a:picLocks noChangeAspect="1" noChangeArrowheads="1"/>
+                          </pic:cNvPicPr>
+                        </pic:nvPicPr>
+                        <pic:blipFill>
+                          <a:blip r:embed="rId19" cstate="print">
+                            <a:extLst>
+                              <a:ext uri="{28A0092B-C50C-407E-A947-70E740481C1C}">
+                                <a14:useLocalDpi xmlns:a14="http://schemas.microsoft.com/office/drawing/2010/main" val="0"/>
+                              </a:ext>
+                            </a:extLst>
+                          </a:blip>
+                          <a:srcRect/>
+                          <a:stretch>
+                            <a:fillRect/>
+                          </a:stretch>
+                        </pic:blipFill>
+                        <pic:spPr bwMode="auto">
+                          <a:xfrm>
+                            <a:off x="0" y="0"/>
+                            <a:ext cx="5400000" cy="1778400"/>
+                          </a:xfrm>
+                          <a:prstGeom prst="rect">
+                            <a:avLst/>
+                          </a:prstGeom>
+                          <a:noFill/>
+                          <a:ln>
+                            <a:noFill/>
+                          </a:ln>
+                        </pic:spPr>
+                      </pic:pic>
+                    </a:graphicData>
+                  </a:graphic>
+                </wp:inline>
+              </w:drawing>
+            </w:r>
+          </w:p>
+          <w:p>
+            <w:pPr>
+              <w:pStyle w:val="Caption"/>
+              <w:jc w:val="center"/>
+            </w:pPr>
+            <w:r>
+              <w:t xml:space="preserve">Figure </w:t>
+            </w:r>
+            <w:fldSimple w:instr=" SEQ Figure \* ARABIC ">
+              <w:r>
+                <w:rPr>
+                  <w:noProof/>
+                </w:rPr>
+                <w:t>15</w:t>
+              </w:r>
+            </w:fldSimple>
+            <w:r>
+              <w:t>: Example DELETE Operation - deleteEmployee()</w:t>
+            </w:r>
+          </w:p>
+        </w:tc>
+      </w:tr>
+    </w:tbl>
+    <w:p/>
     <w:p>
       <w:pPr>
         <w:pStyle w:val="Heading3"/>
@@ -2848,6 +3488,144 @@
       </w:r>
       <w:r>
         <w:t xml:space="preserve"> Periodic fetches from the API to the Local Database ensure the data is consistent and up to date.</w:t>
+      </w:r>
+    </w:p>
+    <w:p>
+      <w:r>
+        <w:t>On app startup, employee records are fetched from the API and stored locally. These records are then re-</w:t>
+      </w:r>
+      <w:r>
+        <w:t>fetched,</w:t>
+      </w:r>
+      <w:r>
+        <w:t xml:space="preserve"> and new records are inserted into the local database each time the admin user adds a new user to the database.</w:t>
+      </w:r>
+      <w:r>
+        <w:t xml:space="preserve"> </w:t>
+      </w:r>
+      <w:r>
+        <w:t>This uses lazy loading, meaning that new data is only loaded on demand to reduce the background memory usage of the application</w:t>
+      </w:r>
+      <w:r>
+        <w:t>, at the cost of slowing the loading of this operation</w:t>
+      </w:r>
+      <w:r>
+        <w:t>.</w:t>
+      </w:r>
+    </w:p>
+    <w:p>
+      <w:r>
+        <w:t>This approach comes with a few issues, namely, how to ensure a consistent data sync with the API when the user switches between online and offline web connections, how to manage data migrations between different schema versions and how to handle other users of the API deleting employee records.</w:t>
+      </w:r>
+    </w:p>
+    <w:tbl>
+      <w:tblPr>
+        <w:tblStyle w:val="TableGrid"/>
+        <w:tblW w:w="0" w:type="auto"/>
+        <w:tblBorders>
+          <w:top w:val="none" w:sz="0" w:space="0" w:color="auto"/>
+          <w:left w:val="none" w:sz="0" w:space="0" w:color="auto"/>
+          <w:bottom w:val="none" w:sz="0" w:space="0" w:color="auto"/>
+          <w:right w:val="none" w:sz="0" w:space="0" w:color="auto"/>
+          <w:insideH w:val="none" w:sz="0" w:space="0" w:color="auto"/>
+          <w:insideV w:val="none" w:sz="0" w:space="0" w:color="auto"/>
+        </w:tblBorders>
+        <w:tblLook w:val="04A0" w:firstRow="1" w:lastRow="0" w:firstColumn="1" w:lastColumn="0" w:noHBand="0" w:noVBand="1"/>
+      </w:tblPr>
+      <w:tblGrid>
+        <w:gridCol w:w="9016"/>
+      </w:tblGrid>
+      <w:tr>
+        <w:tc>
+          <w:tcPr>
+            <w:tcW w:w="9016" w:type="dxa"/>
+          </w:tcPr>
+          <w:p>
+            <w:pPr>
+              <w:keepNext/>
+              <w:jc w:val="center"/>
+            </w:pPr>
+            <w:r>
+              <w:rPr>
+                <w:noProof/>
+              </w:rPr>
+              <w:lastRenderedPageBreak/>
+              <w:drawing>
+                <wp:inline distT="0" distB="0" distL="0" distR="0" wp14:anchorId="09CCE0D7" wp14:editId="13E981F5">
+                  <wp:extent cx="5400000" cy="8269200"/>
+                  <wp:effectExtent l="0" t="0" r="0" b="0"/>
+                  <wp:docPr id="680329412" name="Picture 17"/>
+                  <wp:cNvGraphicFramePr>
+                    <a:graphicFrameLocks xmlns:a="http://schemas.openxmlformats.org/drawingml/2006/main" noChangeAspect="1"/>
+                  </wp:cNvGraphicFramePr>
+                  <a:graphic xmlns:a="http://schemas.openxmlformats.org/drawingml/2006/main">
+                    <a:graphicData uri="http://schemas.openxmlformats.org/drawingml/2006/picture">
+                      <pic:pic xmlns:pic="http://schemas.openxmlformats.org/drawingml/2006/picture">
+                        <pic:nvPicPr>
+                          <pic:cNvPr id="0" name="Picture 17"/>
+                          <pic:cNvPicPr>
+                            <a:picLocks noChangeAspect="1" noChangeArrowheads="1"/>
+                          </pic:cNvPicPr>
+                        </pic:nvPicPr>
+                        <pic:blipFill>
+                          <a:blip r:embed="rId20" cstate="print">
+                            <a:extLst>
+                              <a:ext uri="{28A0092B-C50C-407E-A947-70E740481C1C}">
+                                <a14:useLocalDpi xmlns:a14="http://schemas.microsoft.com/office/drawing/2010/main" val="0"/>
+                              </a:ext>
+                            </a:extLst>
+                          </a:blip>
+                          <a:srcRect/>
+                          <a:stretch>
+                            <a:fillRect/>
+                          </a:stretch>
+                        </pic:blipFill>
+                        <pic:spPr bwMode="auto">
+                          <a:xfrm>
+                            <a:off x="0" y="0"/>
+                            <a:ext cx="5400000" cy="8269200"/>
+                          </a:xfrm>
+                          <a:prstGeom prst="rect">
+                            <a:avLst/>
+                          </a:prstGeom>
+                          <a:noFill/>
+                          <a:ln>
+                            <a:noFill/>
+                          </a:ln>
+                        </pic:spPr>
+                      </pic:pic>
+                    </a:graphicData>
+                  </a:graphic>
+                </wp:inline>
+              </w:drawing>
+            </w:r>
+          </w:p>
+          <w:p>
+            <w:pPr>
+              <w:pStyle w:val="Caption"/>
+              <w:jc w:val="center"/>
+            </w:pPr>
+            <w:r>
+              <w:t xml:space="preserve">Figure </w:t>
+            </w:r>
+            <w:fldSimple w:instr=" SEQ Figure \* ARABIC ">
+              <w:r>
+                <w:rPr>
+                  <w:noProof/>
+                </w:rPr>
+                <w:t>16</w:t>
+              </w:r>
+            </w:fldSimple>
+            <w:r>
+              <w:t>: fetchAndStoreEmployees()</w:t>
+            </w:r>
+          </w:p>
+        </w:tc>
+      </w:tr>
+    </w:tbl>
+    <w:p>
+      <w:r>
+        <w:t xml:space="preserve"> </w:t>
       </w:r>
     </w:p>
     <w:tbl>
@@ -2879,6 +3657,7 @@
                 <w:b/>
                 <w:bCs/>
               </w:rPr>
+              <w:lastRenderedPageBreak/>
               <w:t>Base URL:</w:t>
             </w:r>
           </w:p>
@@ -2973,13 +3752,8 @@
               <w:jc w:val="center"/>
             </w:pPr>
             <w:r>
-              <w:t>/</w:t>
-            </w:r>
-            <w:proofErr w:type="gramStart"/>
-            <w:r>
-              <w:t>employees</w:t>
-            </w:r>
-            <w:proofErr w:type="gramEnd"/>
+              <w:t>/employees</w:t>
+            </w:r>
           </w:p>
         </w:tc>
         <w:tc>
@@ -3025,15 +3799,7 @@
               <w:jc w:val="center"/>
             </w:pPr>
             <w:r>
-              <w:t>/employees/get/&lt;</w:t>
-            </w:r>
-            <w:proofErr w:type="spellStart"/>
-            <w:r>
-              <w:t>int:id</w:t>
-            </w:r>
-            <w:proofErr w:type="spellEnd"/>
-            <w:r>
-              <w:t>&gt;</w:t>
+              <w:t>/employees/get/&lt;int:id&gt;</w:t>
             </w:r>
           </w:p>
         </w:tc>
@@ -3103,31 +3869,7 @@
               <w:t>Add a new employee to the system.</w:t>
             </w:r>
             <w:r>
-              <w:t xml:space="preserve"> ‘</w:t>
-            </w:r>
-            <w:proofErr w:type="spellStart"/>
-            <w:r>
-              <w:t>firstname</w:t>
-            </w:r>
-            <w:proofErr w:type="spellEnd"/>
-            <w:r>
-              <w:t>’, ‘</w:t>
-            </w:r>
-            <w:proofErr w:type="spellStart"/>
-            <w:r>
-              <w:t>lastname</w:t>
-            </w:r>
-            <w:proofErr w:type="spellEnd"/>
-            <w:r>
-              <w:t>’, ‘email’, ‘department’, ‘salary’ and ‘</w:t>
-            </w:r>
-            <w:proofErr w:type="spellStart"/>
-            <w:r>
-              <w:t>joiningdate</w:t>
-            </w:r>
-            <w:proofErr w:type="spellEnd"/>
-            <w:r>
-              <w:t>’ fields must be present in the request body.</w:t>
+              <w:t xml:space="preserve"> ‘firstname’, ‘lastname’, ‘email’, ‘department’, ‘salary’ and ‘joiningdate’ fields must be present in the request body.</w:t>
             </w:r>
           </w:p>
         </w:tc>
@@ -3142,15 +3884,7 @@
               <w:jc w:val="center"/>
             </w:pPr>
             <w:r>
-              <w:t>/employees/edit/&lt;</w:t>
-            </w:r>
-            <w:proofErr w:type="spellStart"/>
-            <w:r>
-              <w:t>int:id</w:t>
-            </w:r>
-            <w:proofErr w:type="spellEnd"/>
-            <w:r>
-              <w:t>&gt;</w:t>
+              <w:t>/employees/edit/&lt;int:id&gt;</w:t>
             </w:r>
           </w:p>
         </w:tc>
@@ -3179,31 +3913,7 @@
               <w:t xml:space="preserve">Updates an existing employee’s information. </w:t>
             </w:r>
             <w:r>
-              <w:t>‘</w:t>
-            </w:r>
-            <w:proofErr w:type="spellStart"/>
-            <w:r>
-              <w:t>firstname</w:t>
-            </w:r>
-            <w:proofErr w:type="spellEnd"/>
-            <w:r>
-              <w:t>’, ‘</w:t>
-            </w:r>
-            <w:proofErr w:type="spellStart"/>
-            <w:r>
-              <w:t>lastname</w:t>
-            </w:r>
-            <w:proofErr w:type="spellEnd"/>
-            <w:r>
-              <w:t>’, ‘email’, ‘department’, ‘salary’ and ‘</w:t>
-            </w:r>
-            <w:proofErr w:type="spellStart"/>
-            <w:r>
-              <w:t>joiningdate</w:t>
-            </w:r>
-            <w:proofErr w:type="spellEnd"/>
-            <w:r>
-              <w:t>’ fields must be present in the request body.</w:t>
+              <w:t>‘firstname’, ‘lastname’, ‘email’, ‘department’, ‘salary’ and ‘joiningdate’ fields must be present in the request body.</w:t>
             </w:r>
           </w:p>
         </w:tc>
@@ -3218,15 +3928,7 @@
               <w:jc w:val="center"/>
             </w:pPr>
             <w:r>
-              <w:t>/employees/delete/&lt;</w:t>
-            </w:r>
-            <w:proofErr w:type="spellStart"/>
-            <w:r>
-              <w:t>int:id</w:t>
-            </w:r>
-            <w:proofErr w:type="spellEnd"/>
-            <w:r>
-              <w:t>&gt;</w:t>
+              <w:t>/employees/delete/&lt;int:id&gt;</w:t>
             </w:r>
           </w:p>
         </w:tc>
@@ -3273,13 +3975,8 @@
               <w:jc w:val="center"/>
             </w:pPr>
             <w:r>
-              <w:t>/</w:t>
-            </w:r>
-            <w:proofErr w:type="gramStart"/>
-            <w:r>
-              <w:t>health</w:t>
-            </w:r>
-            <w:proofErr w:type="gramEnd"/>
+              <w:t>/health</w:t>
+            </w:r>
           </w:p>
         </w:tc>
         <w:tc>
@@ -3400,13 +4097,8 @@
         </w:numPr>
       </w:pPr>
       <w:r>
-        <w:t xml:space="preserve">Worker Threads using </w:t>
-      </w:r>
-      <w:proofErr w:type="spellStart"/>
-      <w:r>
-        <w:t>AsyncTask</w:t>
-      </w:r>
-      <w:proofErr w:type="spellEnd"/>
+        <w:t>Worker Threads using AsyncTask</w:t>
+      </w:r>
       <w:r>
         <w:t>, maintains a responsive UI even when executing intensive tasks (such as the API fetch) in the background</w:t>
       </w:r>
@@ -3441,7 +4133,6 @@
         </w:numPr>
       </w:pPr>
       <w:r>
-        <w:lastRenderedPageBreak/>
         <w:t>Testing?</w:t>
       </w:r>
     </w:p>
@@ -3466,15 +4157,7 @@
         </w:numPr>
       </w:pPr>
       <w:r>
-        <w:t xml:space="preserve">True </w:t>
-      </w:r>
-      <w:proofErr w:type="gramStart"/>
-      <w:r>
-        <w:t>role based</w:t>
-      </w:r>
-      <w:proofErr w:type="gramEnd"/>
-      <w:r>
-        <w:t xml:space="preserve"> access, rather than hiding activity navigation links</w:t>
+        <w:t>True role based access, rather than hiding activity navigation links</w:t>
       </w:r>
     </w:p>
     <w:p/>
@@ -3502,6 +4185,7 @@
         <w:pStyle w:val="Heading2"/>
       </w:pPr>
       <w:r>
+        <w:lastRenderedPageBreak/>
         <w:t>References</w:t>
       </w:r>
     </w:p>
@@ -3537,11 +4221,9 @@
           <w:numId w:val="2"/>
         </w:numPr>
       </w:pPr>
-      <w:proofErr w:type="spellStart"/>
       <w:r>
         <w:t>AlertDialog</w:t>
       </w:r>
-      <w:proofErr w:type="spellEnd"/>
     </w:p>
     <w:p>
       <w:pPr>
@@ -3595,13 +4277,8 @@
           <w:numId w:val="1"/>
         </w:numPr>
       </w:pPr>
-      <w:proofErr w:type="spellStart"/>
-      <w:r>
-        <w:t>WakaTime</w:t>
-      </w:r>
-      <w:proofErr w:type="spellEnd"/>
-      <w:r>
-        <w:t xml:space="preserve"> Project</w:t>
+      <w:r>
+        <w:t>WakaTime Project</w:t>
       </w:r>
     </w:p>
     <w:sectPr>

</xml_diff>

<commit_message>
Report: Worker Threads on AsyncTask
</commit_message>
<xml_diff>
--- a/Report/Report.docx
+++ b/Report/Report.docx
@@ -1409,9 +1409,11 @@
           <w:numId w:val="2"/>
         </w:numPr>
       </w:pPr>
+      <w:proofErr w:type="spellStart"/>
       <w:r>
         <w:t>NotificationService</w:t>
       </w:r>
+      <w:proofErr w:type="spellEnd"/>
     </w:p>
     <w:p>
       <w:pPr>
@@ -1461,9 +1463,19 @@
           <w:numId w:val="2"/>
         </w:numPr>
       </w:pPr>
-      <w:r>
-        <w:t>NotificationManager and NotificationCompat</w:t>
-      </w:r>
+      <w:proofErr w:type="spellStart"/>
+      <w:r>
+        <w:t>NotificationManager</w:t>
+      </w:r>
+      <w:proofErr w:type="spellEnd"/>
+      <w:r>
+        <w:t xml:space="preserve"> and </w:t>
+      </w:r>
+      <w:proofErr w:type="spellStart"/>
+      <w:r>
+        <w:t>NotificationCompat</w:t>
+      </w:r>
+      <w:proofErr w:type="spellEnd"/>
     </w:p>
     <w:p>
       <w:pPr>
@@ -1953,9 +1965,11 @@
             <w:pPr>
               <w:jc w:val="center"/>
             </w:pPr>
+            <w:proofErr w:type="spellStart"/>
             <w:r>
               <w:t>aAddEmployee</w:t>
             </w:r>
+            <w:proofErr w:type="spellEnd"/>
           </w:p>
         </w:tc>
         <w:tc>
@@ -2004,9 +2018,11 @@
             <w:pPr>
               <w:jc w:val="center"/>
             </w:pPr>
+            <w:proofErr w:type="spellStart"/>
             <w:r>
               <w:t>aEditEmployee</w:t>
             </w:r>
+            <w:proofErr w:type="spellEnd"/>
           </w:p>
         </w:tc>
         <w:tc>
@@ -2055,9 +2071,11 @@
             <w:pPr>
               <w:jc w:val="center"/>
             </w:pPr>
+            <w:proofErr w:type="spellStart"/>
             <w:r>
               <w:t>aEmployeeDetails</w:t>
             </w:r>
+            <w:proofErr w:type="spellEnd"/>
           </w:p>
         </w:tc>
         <w:tc>
@@ -2109,9 +2127,11 @@
             <w:pPr>
               <w:jc w:val="center"/>
             </w:pPr>
+            <w:proofErr w:type="spellStart"/>
             <w:r>
               <w:t>aPtoRequests</w:t>
             </w:r>
+            <w:proofErr w:type="spellEnd"/>
           </w:p>
         </w:tc>
         <w:tc>
@@ -2214,9 +2234,11 @@
             <w:pPr>
               <w:jc w:val="center"/>
             </w:pPr>
+            <w:proofErr w:type="spellStart"/>
             <w:r>
               <w:t>EditPersonalDetails</w:t>
             </w:r>
+            <w:proofErr w:type="spellEnd"/>
           </w:p>
         </w:tc>
         <w:tc>
@@ -2265,9 +2287,11 @@
             <w:pPr>
               <w:jc w:val="center"/>
             </w:pPr>
+            <w:proofErr w:type="spellStart"/>
             <w:r>
               <w:t>EditPtoRequests</w:t>
             </w:r>
+            <w:proofErr w:type="spellEnd"/>
           </w:p>
         </w:tc>
         <w:tc>
@@ -2316,9 +2340,11 @@
             <w:pPr>
               <w:jc w:val="center"/>
             </w:pPr>
+            <w:proofErr w:type="spellStart"/>
             <w:r>
               <w:t>ForgotPassword</w:t>
             </w:r>
+            <w:proofErr w:type="spellEnd"/>
           </w:p>
         </w:tc>
         <w:tc>
@@ -2367,9 +2393,11 @@
             <w:pPr>
               <w:jc w:val="center"/>
             </w:pPr>
+            <w:proofErr w:type="spellStart"/>
             <w:r>
               <w:t>ptoMenu</w:t>
             </w:r>
+            <w:proofErr w:type="spellEnd"/>
           </w:p>
         </w:tc>
         <w:tc>
@@ -2418,9 +2446,11 @@
             <w:pPr>
               <w:jc w:val="center"/>
             </w:pPr>
+            <w:proofErr w:type="spellStart"/>
             <w:r>
               <w:t>RequestPto</w:t>
             </w:r>
+            <w:proofErr w:type="spellEnd"/>
           </w:p>
         </w:tc>
         <w:tc>
@@ -2520,9 +2550,11 @@
             <w:pPr>
               <w:jc w:val="center"/>
             </w:pPr>
+            <w:proofErr w:type="spellStart"/>
             <w:r>
               <w:t>ViewHoliday</w:t>
             </w:r>
+            <w:proofErr w:type="spellEnd"/>
           </w:p>
         </w:tc>
         <w:tc>
@@ -3752,8 +3784,13 @@
               <w:jc w:val="center"/>
             </w:pPr>
             <w:r>
-              <w:t>/employees</w:t>
-            </w:r>
+              <w:t>/</w:t>
+            </w:r>
+            <w:proofErr w:type="gramStart"/>
+            <w:r>
+              <w:t>employees</w:t>
+            </w:r>
+            <w:proofErr w:type="gramEnd"/>
           </w:p>
         </w:tc>
         <w:tc>
@@ -3799,7 +3836,15 @@
               <w:jc w:val="center"/>
             </w:pPr>
             <w:r>
-              <w:t>/employees/get/&lt;int:id&gt;</w:t>
+              <w:t>/employees/get/&lt;</w:t>
+            </w:r>
+            <w:proofErr w:type="spellStart"/>
+            <w:r>
+              <w:t>int:id</w:t>
+            </w:r>
+            <w:proofErr w:type="spellEnd"/>
+            <w:r>
+              <w:t>&gt;</w:t>
             </w:r>
           </w:p>
         </w:tc>
@@ -3869,7 +3914,31 @@
               <w:t>Add a new employee to the system.</w:t>
             </w:r>
             <w:r>
-              <w:t xml:space="preserve"> ‘firstname’, ‘lastname’, ‘email’, ‘department’, ‘salary’ and ‘joiningdate’ fields must be present in the request body.</w:t>
+              <w:t xml:space="preserve"> ‘</w:t>
+            </w:r>
+            <w:proofErr w:type="spellStart"/>
+            <w:r>
+              <w:t>firstname</w:t>
+            </w:r>
+            <w:proofErr w:type="spellEnd"/>
+            <w:r>
+              <w:t>’, ‘</w:t>
+            </w:r>
+            <w:proofErr w:type="spellStart"/>
+            <w:r>
+              <w:t>lastname</w:t>
+            </w:r>
+            <w:proofErr w:type="spellEnd"/>
+            <w:r>
+              <w:t>’, ‘email’, ‘department’, ‘salary’ and ‘</w:t>
+            </w:r>
+            <w:proofErr w:type="spellStart"/>
+            <w:r>
+              <w:t>joiningdate</w:t>
+            </w:r>
+            <w:proofErr w:type="spellEnd"/>
+            <w:r>
+              <w:t>’ fields must be present in the request body.</w:t>
             </w:r>
           </w:p>
         </w:tc>
@@ -3884,7 +3953,15 @@
               <w:jc w:val="center"/>
             </w:pPr>
             <w:r>
-              <w:t>/employees/edit/&lt;int:id&gt;</w:t>
+              <w:t>/employees/edit/&lt;</w:t>
+            </w:r>
+            <w:proofErr w:type="spellStart"/>
+            <w:r>
+              <w:t>int:id</w:t>
+            </w:r>
+            <w:proofErr w:type="spellEnd"/>
+            <w:r>
+              <w:t>&gt;</w:t>
             </w:r>
           </w:p>
         </w:tc>
@@ -3913,7 +3990,31 @@
               <w:t xml:space="preserve">Updates an existing employee’s information. </w:t>
             </w:r>
             <w:r>
-              <w:t>‘firstname’, ‘lastname’, ‘email’, ‘department’, ‘salary’ and ‘joiningdate’ fields must be present in the request body.</w:t>
+              <w:t>‘</w:t>
+            </w:r>
+            <w:proofErr w:type="spellStart"/>
+            <w:r>
+              <w:t>firstname</w:t>
+            </w:r>
+            <w:proofErr w:type="spellEnd"/>
+            <w:r>
+              <w:t>’, ‘</w:t>
+            </w:r>
+            <w:proofErr w:type="spellStart"/>
+            <w:r>
+              <w:t>lastname</w:t>
+            </w:r>
+            <w:proofErr w:type="spellEnd"/>
+            <w:r>
+              <w:t>’, ‘email’, ‘department’, ‘salary’ and ‘</w:t>
+            </w:r>
+            <w:proofErr w:type="spellStart"/>
+            <w:r>
+              <w:t>joiningdate</w:t>
+            </w:r>
+            <w:proofErr w:type="spellEnd"/>
+            <w:r>
+              <w:t>’ fields must be present in the request body.</w:t>
             </w:r>
           </w:p>
         </w:tc>
@@ -3928,7 +4029,15 @@
               <w:jc w:val="center"/>
             </w:pPr>
             <w:r>
-              <w:t>/employees/delete/&lt;int:id&gt;</w:t>
+              <w:t>/employees/delete/&lt;</w:t>
+            </w:r>
+            <w:proofErr w:type="spellStart"/>
+            <w:r>
+              <w:t>int:id</w:t>
+            </w:r>
+            <w:proofErr w:type="spellEnd"/>
+            <w:r>
+              <w:t>&gt;</w:t>
             </w:r>
           </w:p>
         </w:tc>
@@ -3975,8 +4084,13 @@
               <w:jc w:val="center"/>
             </w:pPr>
             <w:r>
-              <w:t>/health</w:t>
-            </w:r>
+              <w:t>/</w:t>
+            </w:r>
+            <w:proofErr w:type="gramStart"/>
+            <w:r>
+              <w:t>health</w:t>
+            </w:r>
+            <w:proofErr w:type="gramEnd"/>
           </w:p>
         </w:tc>
         <w:tc>
@@ -4033,6 +4147,19 @@
     </w:p>
     <w:p>
       <w:pPr>
+        <w:pStyle w:val="Heading3"/>
+      </w:pPr>
+      <w:r>
+        <w:t>SOLID Principles</w:t>
+      </w:r>
+    </w:p>
+    <w:p>
+      <w:r>
+        <w:t>I used SOLID principles to ensure that my application was maintainable, scalable and robust.</w:t>
+      </w:r>
+    </w:p>
+    <w:p>
+      <w:pPr>
         <w:pStyle w:val="ListParagraph"/>
         <w:numPr>
           <w:ilvl w:val="0"/>
@@ -4040,7 +4167,7 @@
         </w:numPr>
       </w:pPr>
       <w:r>
-        <w:t>SOLID</w:t>
+        <w:t>Single Responsibility Principle</w:t>
       </w:r>
     </w:p>
     <w:p>
@@ -4052,7 +4179,7 @@
         </w:numPr>
       </w:pPr>
       <w:r>
-        <w:t>Service Helpers: Modularised code for database, API, and notification handling, reducing redundancy.</w:t>
+        <w:t>Open-Closed Principle</w:t>
       </w:r>
     </w:p>
     <w:p>
@@ -4064,16 +4191,7 @@
         </w:numPr>
       </w:pPr>
       <w:r>
-        <w:t>Separation of Concerns</w:t>
-      </w:r>
-      <w:r>
-        <w:t xml:space="preserve"> and Single Responsibility</w:t>
-      </w:r>
-      <w:r>
-        <w:t xml:space="preserve"> enforced by </w:t>
-      </w:r>
-      <w:r>
-        <w:t>Helpers/Services for Database, API and Notifications</w:t>
+        <w:t>Liskov Substitution Principle</w:t>
       </w:r>
     </w:p>
     <w:p>
@@ -4085,7 +4203,7 @@
         </w:numPr>
       </w:pPr>
       <w:r>
-        <w:t>Dependency Inversion: Service “interfaces” are used to decouple classes from implementation</w:t>
+        <w:t>Interface Segregation Principle</w:t>
       </w:r>
     </w:p>
     <w:p>
@@ -4097,10 +4215,88 @@
         </w:numPr>
       </w:pPr>
       <w:r>
-        <w:t>Worker Threads using AsyncTask</w:t>
-      </w:r>
-      <w:r>
-        <w:t>, maintains a responsive UI even when executing intensive tasks (such as the API fetch) in the background</w:t>
+        <w:t>Dependency Inversion Principle</w:t>
+      </w:r>
+    </w:p>
+    <w:p>
+      <w:r>
+        <w:t xml:space="preserve">Following Single Responsibility Principle, each class in the application is designed to have a single responsibility. The </w:t>
+      </w:r>
+      <w:r>
+        <w:rPr>
+          <w:b/>
+          <w:bCs/>
+        </w:rPr>
+        <w:t>DatabaseHelper</w:t>
+      </w:r>
+      <w:r>
+        <w:t xml:space="preserve"> class handles all operations relating to the local SQLite database, such as the CRUD operations for employees and holiday requests. The </w:t>
+      </w:r>
+      <w:r>
+        <w:rPr>
+          <w:b/>
+          <w:bCs/>
+        </w:rPr>
+        <w:t>ApiHelper</w:t>
+      </w:r>
+      <w:r>
+        <w:t xml:space="preserve"> class manages communication with the API and utilises methods from the DatabaseHelper class to ensure data synchronisation between the two stores. The </w:t>
+      </w:r>
+      <w:r>
+        <w:rPr>
+          <w:b/>
+          <w:bCs/>
+        </w:rPr>
+        <w:t>NotificationHelper</w:t>
+      </w:r>
+      <w:r>
+        <w:t xml:space="preserve"> class handles the creation and display of notifications. This separation of concerns ensures loose coupling between classes, meaning that changes to one ‘responsibility’, does not have secondary impacts of unrelated areas of the codebase.</w:t>
+      </w:r>
+      <w:r>
+        <w:t xml:space="preserve"> This use of abstracted layers also means that the codebase follows the Open-Closed Principle, as extending these functionalities and classes does not change the core implementation of the application.</w:t>
+      </w:r>
+    </w:p>
+    <w:p>
+      <w:r>
+        <w:t xml:space="preserve">As an aspect of Liskov Substitution Principle, any object of a superclass can be </w:t>
+      </w:r>
+      <w:r>
+        <w:t>replaced</w:t>
+      </w:r>
+      <w:r>
+        <w:t xml:space="preserve"> by an object of a subclass without impacting the program. This could be useful, especially during </w:t>
+      </w:r>
+      <w:r>
+        <w:t xml:space="preserve"> </w:t>
+      </w:r>
+      <w:r>
+        <w:t xml:space="preserve">testing, to substitute the </w:t>
+      </w:r>
+      <w:r>
+        <w:rPr>
+          <w:b/>
+          <w:bCs/>
+        </w:rPr>
+        <w:t>ApiHelper</w:t>
+      </w:r>
+      <w:r>
+        <w:rPr>
+          <w:b/>
+          <w:bCs/>
+        </w:rPr>
+        <w:t xml:space="preserve"> </w:t>
+      </w:r>
+      <w:r>
+        <w:t>class with a</w:t>
+      </w:r>
+      <w:r>
+        <w:t>n interface mocking the implementation.</w:t>
+      </w:r>
+    </w:p>
+    <w:p>
+      <w:r>
+        <w:lastRenderedPageBreak/>
+        <w:t>The Interface Segregation Principle ensures interfaces/classes are designed to be specific and only have methods relevant to their needs, in an effort to avoid bloated classes with unnecessary methods.</w:t>
       </w:r>
     </w:p>
     <w:p>
@@ -4108,12 +4304,54 @@
         <w:pStyle w:val="Heading3"/>
       </w:pPr>
       <w:r>
-        <w:t>SOLID Principles</w:t>
-      </w:r>
-    </w:p>
-    <w:p>
-      <w:r>
-        <w:t>I used SOLID principles to ensure that my application was maintainable, scalable and robust.</w:t>
+        <w:t>Use of Worker Threads via AsyncTask</w:t>
+      </w:r>
+    </w:p>
+    <w:p>
+      <w:r>
+        <w:t xml:space="preserve">The application uses worker threads using </w:t>
+      </w:r>
+      <w:r>
+        <w:rPr>
+          <w:b/>
+          <w:bCs/>
+        </w:rPr>
+        <w:t>AsyncTasks</w:t>
+      </w:r>
+      <w:r>
+        <w:t xml:space="preserve"> to</w:t>
+      </w:r>
+      <w:r>
+        <w:t xml:space="preserve"> handle API operations in the background, ensuring that the Android UI remains responsive even during intensive, long running operations. If intensive tasks are performed on the main thread, the UI can freeze, degrading user experience or leading to application crashes. AsyncTasks execute tasks in the background and updates the UI upon completion, enabling the application to handle these intensive tasks without affecting performance.</w:t>
+      </w:r>
+    </w:p>
+    <w:p>
+      <w:r>
+        <w:t xml:space="preserve">Fetching </w:t>
+      </w:r>
+      <w:proofErr w:type="gramStart"/>
+      <w:r>
+        <w:t>all of</w:t>
+      </w:r>
+      <w:proofErr w:type="gramEnd"/>
+      <w:r>
+        <w:t xml:space="preserve"> the employee records stored on the API takes a longer time period, therefore an AsyncTask process was used to perform this network request on the background thread.</w:t>
+      </w:r>
+      <w:r>
+        <w:t xml:space="preserve"> Loading this dataset, or performing many CRUD operations at a similar time, could block the UI thread if it wasn’t executed in the background.</w:t>
+      </w:r>
+    </w:p>
+    <w:p>
+      <w:r>
+        <w:t>AsyncTask has been deprecated from the Android API and so ExecutorService should be preferred in future projects. Unlike AsyncTask, ExecutorService can handle multiple threads allowing it to handle multiple concurrent tasks.</w:t>
+      </w:r>
+    </w:p>
+    <w:p>
+      <w:pPr>
+        <w:pStyle w:val="Heading2"/>
+      </w:pPr>
+      <w:r>
+        <w:t>Evaluation</w:t>
       </w:r>
     </w:p>
     <w:p>
@@ -4125,7 +4363,7 @@
         </w:numPr>
       </w:pPr>
       <w:r>
-        <w:t>Single Responsibility Principle</w:t>
+        <w:t>Post-design evaluation on usability and functionality</w:t>
       </w:r>
     </w:p>
     <w:p>
@@ -4137,7 +4375,7 @@
         </w:numPr>
       </w:pPr>
       <w:r>
-        <w:t>Open-Closed Principle</w:t>
+        <w:t>Testing?</w:t>
       </w:r>
     </w:p>
     <w:p>
@@ -4149,7 +4387,55 @@
         </w:numPr>
       </w:pPr>
       <w:r>
-        <w:t>Liskov Substitution Principle</w:t>
+        <w:t>Recommendations for future improvements</w:t>
+      </w:r>
+    </w:p>
+    <w:p>
+      <w:pPr>
+        <w:pStyle w:val="ListParagraph"/>
+        <w:numPr>
+          <w:ilvl w:val="1"/>
+          <w:numId w:val="2"/>
+        </w:numPr>
+      </w:pPr>
+      <w:r>
+        <w:t xml:space="preserve">True </w:t>
+      </w:r>
+      <w:proofErr w:type="gramStart"/>
+      <w:r>
+        <w:t>role based</w:t>
+      </w:r>
+      <w:proofErr w:type="gramEnd"/>
+      <w:r>
+        <w:t xml:space="preserve"> access, rather than hiding activity navigation links</w:t>
+      </w:r>
+    </w:p>
+    <w:p/>
+    <w:p>
+      <w:pPr>
+        <w:pStyle w:val="Heading2"/>
+      </w:pPr>
+      <w:r>
+        <w:t>Summary</w:t>
+      </w:r>
+    </w:p>
+    <w:p>
+      <w:r>
+        <w:t>The project successfully delivered a functional, user-friendly application for employee and PTO management. The adoption of best practices ensured scalability</w:t>
+      </w:r>
+      <w:r>
+        <w:t xml:space="preserve"> and</w:t>
+      </w:r>
+      <w:r>
+        <w:t xml:space="preserve"> maintainability.</w:t>
+      </w:r>
+    </w:p>
+    <w:p>
+      <w:pPr>
+        <w:pStyle w:val="Heading2"/>
+      </w:pPr>
+      <w:r>
+        <w:t>References</w:t>
       </w:r>
     </w:p>
     <w:p>
@@ -4161,7 +4447,7 @@
         </w:numPr>
       </w:pPr>
       <w:r>
-        <w:t>Interface Segregation Principle</w:t>
+        <w:t>Include some Android documentation used here? Currently included as code comments</w:t>
       </w:r>
     </w:p>
     <w:p>
@@ -4173,107 +4459,7 @@
         </w:numPr>
       </w:pPr>
       <w:r>
-        <w:t>Dependency Inversion Principle</w:t>
-      </w:r>
-    </w:p>
-    <w:p>
-      <w:r>
-        <w:t xml:space="preserve">Following Single Responsibility Principle, each class in the application is designed to have a single responsibility. The </w:t>
-      </w:r>
-      <w:r>
-        <w:rPr>
-          <w:b/>
-          <w:bCs/>
-        </w:rPr>
-        <w:t>DatabaseHelper</w:t>
-      </w:r>
-      <w:r>
-        <w:t xml:space="preserve"> class handles all operations relating to the local SQLite database, such as the CRUD operations for employees and holiday requests. The </w:t>
-      </w:r>
-      <w:r>
-        <w:rPr>
-          <w:b/>
-          <w:bCs/>
-        </w:rPr>
-        <w:t>ApiHelper</w:t>
-      </w:r>
-      <w:r>
-        <w:t xml:space="preserve"> class manages communication with the API and utilises methods from the DatabaseHelper class to ensure data synchronisation between the two stores. The </w:t>
-      </w:r>
-      <w:r>
-        <w:rPr>
-          <w:b/>
-          <w:bCs/>
-        </w:rPr>
-        <w:t>NotificationHelper</w:t>
-      </w:r>
-      <w:r>
-        <w:t xml:space="preserve"> class handles the creation and display of notifications. This separation of concerns ensures loose coupling between classes, meaning that changes to one </w:t>
-      </w:r>
-      <w:r>
-        <w:lastRenderedPageBreak/>
-        <w:t>‘responsibility’, does not have secondary impacts of unrelated areas of the codebase.</w:t>
-      </w:r>
-      <w:r>
-        <w:t xml:space="preserve"> This use of abstracted layers also means that the codebase follows the Open-Closed Principle, as extending these functionalities and classes does not change the core implementation of the application.</w:t>
-      </w:r>
-    </w:p>
-    <w:p>
-      <w:r>
-        <w:t xml:space="preserve">As an aspect of Liskov Substitution Principle, any object of a superclass can be </w:t>
-      </w:r>
-      <w:r>
-        <w:t>replaced</w:t>
-      </w:r>
-      <w:r>
-        <w:t xml:space="preserve"> by an object of a subclass without impacting the program. This could be useful, especially during </w:t>
-      </w:r>
-      <w:r>
-        <w:t xml:space="preserve"> </w:t>
-      </w:r>
-      <w:r>
-        <w:t xml:space="preserve">testing, to substitute the </w:t>
-      </w:r>
-      <w:r>
-        <w:rPr>
-          <w:b/>
-          <w:bCs/>
-        </w:rPr>
-        <w:t>ApiHelper</w:t>
-      </w:r>
-      <w:r>
-        <w:rPr>
-          <w:b/>
-          <w:bCs/>
-        </w:rPr>
-        <w:t xml:space="preserve"> </w:t>
-      </w:r>
-      <w:r>
-        <w:t>class with a</w:t>
-      </w:r>
-      <w:r>
-        <w:t>n interface mocking the implementation.</w:t>
-      </w:r>
-    </w:p>
-    <w:p>
-      <w:r>
-        <w:t>The Interface Segregation Principle ensures interfaces/classes are designed to be specific and only have methods relevant to their needs, in an effort to avoid bloated classes with unnecessary methods.</w:t>
-      </w:r>
-    </w:p>
-    <w:p>
-      <w:pPr>
-        <w:pStyle w:val="Heading3"/>
-      </w:pPr>
-      <w:r>
-        <w:t>Use of Worker Threads via AsyncTask</w:t>
-      </w:r>
-    </w:p>
-    <w:p>
-      <w:pPr>
-        <w:pStyle w:val="Heading2"/>
-      </w:pPr>
-      <w:r>
-        <w:t>Evaluation</w:t>
+        <w:t>Volley documentation</w:t>
       </w:r>
     </w:p>
     <w:p>
@@ -4284,109 +4470,11 @@
           <w:numId w:val="2"/>
         </w:numPr>
       </w:pPr>
-      <w:r>
-        <w:t>Post-design evaluation on usability and functionality</w:t>
-      </w:r>
-    </w:p>
-    <w:p>
-      <w:pPr>
-        <w:pStyle w:val="ListParagraph"/>
-        <w:numPr>
-          <w:ilvl w:val="0"/>
-          <w:numId w:val="2"/>
-        </w:numPr>
-      </w:pPr>
-      <w:r>
-        <w:t>Testing?</w:t>
-      </w:r>
-    </w:p>
-    <w:p>
-      <w:pPr>
-        <w:pStyle w:val="ListParagraph"/>
-        <w:numPr>
-          <w:ilvl w:val="0"/>
-          <w:numId w:val="2"/>
-        </w:numPr>
-      </w:pPr>
-      <w:r>
-        <w:t>Recommendations for future improvements</w:t>
-      </w:r>
-    </w:p>
-    <w:p>
-      <w:pPr>
-        <w:pStyle w:val="ListParagraph"/>
-        <w:numPr>
-          <w:ilvl w:val="1"/>
-          <w:numId w:val="2"/>
-        </w:numPr>
-      </w:pPr>
-      <w:r>
-        <w:t>True role based access, rather than hiding activity navigation links</w:t>
-      </w:r>
-    </w:p>
-    <w:p/>
-    <w:p>
-      <w:pPr>
-        <w:pStyle w:val="Heading2"/>
-      </w:pPr>
-      <w:r>
-        <w:t>Summary</w:t>
-      </w:r>
-    </w:p>
-    <w:p>
-      <w:r>
-        <w:t>The project successfully delivered a functional, user-friendly application for employee and PTO management. The adoption of best practices ensured scalability</w:t>
-      </w:r>
-      <w:r>
-        <w:t xml:space="preserve"> and</w:t>
-      </w:r>
-      <w:r>
-        <w:t xml:space="preserve"> maintainability.</w:t>
-      </w:r>
-    </w:p>
-    <w:p>
-      <w:pPr>
-        <w:pStyle w:val="Heading2"/>
-      </w:pPr>
-      <w:r>
-        <w:t>References</w:t>
-      </w:r>
-    </w:p>
-    <w:p>
-      <w:pPr>
-        <w:pStyle w:val="ListParagraph"/>
-        <w:numPr>
-          <w:ilvl w:val="0"/>
-          <w:numId w:val="2"/>
-        </w:numPr>
-      </w:pPr>
-      <w:r>
-        <w:t>Include some Android documentation used here? Currently included as code comments</w:t>
-      </w:r>
-    </w:p>
-    <w:p>
-      <w:pPr>
-        <w:pStyle w:val="ListParagraph"/>
-        <w:numPr>
-          <w:ilvl w:val="0"/>
-          <w:numId w:val="2"/>
-        </w:numPr>
-      </w:pPr>
-      <w:r>
-        <w:t>Volley documentation</w:t>
-      </w:r>
-    </w:p>
-    <w:p>
-      <w:pPr>
-        <w:pStyle w:val="ListParagraph"/>
-        <w:numPr>
-          <w:ilvl w:val="0"/>
-          <w:numId w:val="2"/>
-        </w:numPr>
-      </w:pPr>
+      <w:proofErr w:type="spellStart"/>
       <w:r>
         <w:t>AlertDialog</w:t>
       </w:r>
+      <w:proofErr w:type="spellEnd"/>
     </w:p>
     <w:p>
       <w:pPr>
@@ -4440,8 +4528,13 @@
           <w:numId w:val="1"/>
         </w:numPr>
       </w:pPr>
-      <w:r>
-        <w:t>WakaTime Project</w:t>
+      <w:proofErr w:type="spellStart"/>
+      <w:r>
+        <w:t>WakaTime</w:t>
+      </w:r>
+      <w:proofErr w:type="spellEnd"/>
+      <w:r>
+        <w:t xml:space="preserve"> Project</w:t>
       </w:r>
     </w:p>
     <w:sectPr>

</xml_diff>

<commit_message>
Report: Added Volley notes from `learning/` repo
</commit_message>
<xml_diff>
--- a/Report/Report.docx
+++ b/Report/Report.docx
@@ -3081,7 +3081,10 @@
     </w:p>
     <w:p>
       <w:r>
-        <w:t>Here are the CRUD methods for the `Employee` table:</w:t>
+        <w:t>As examples, h</w:t>
+      </w:r>
+      <w:r>
+        <w:t>ere are the CRUD methods for the `Employee` table:</w:t>
       </w:r>
     </w:p>
     <w:tbl>
@@ -3784,13 +3787,8 @@
               <w:jc w:val="center"/>
             </w:pPr>
             <w:r>
-              <w:t>/</w:t>
-            </w:r>
-            <w:proofErr w:type="gramStart"/>
-            <w:r>
-              <w:t>employees</w:t>
-            </w:r>
-            <w:proofErr w:type="gramEnd"/>
+              <w:t>/employees</w:t>
+            </w:r>
           </w:p>
         </w:tc>
         <w:tc>
@@ -4084,13 +4082,8 @@
               <w:jc w:val="center"/>
             </w:pPr>
             <w:r>
-              <w:t>/</w:t>
-            </w:r>
-            <w:proofErr w:type="gramStart"/>
-            <w:r>
-              <w:t>health</w:t>
-            </w:r>
-            <w:proofErr w:type="gramEnd"/>
+              <w:t>/health</w:t>
+            </w:r>
           </w:p>
         </w:tc>
         <w:tc>
@@ -4327,15 +4320,7 @@
     </w:p>
     <w:p>
       <w:r>
-        <w:t xml:space="preserve">Fetching </w:t>
-      </w:r>
-      <w:proofErr w:type="gramStart"/>
-      <w:r>
-        <w:t>all of</w:t>
-      </w:r>
-      <w:proofErr w:type="gramEnd"/>
-      <w:r>
-        <w:t xml:space="preserve"> the employee records stored on the API takes a longer time period, therefore an AsyncTask process was used to perform this network request on the background thread.</w:t>
+        <w:t>Fetching all of the employee records stored on the API takes a longer time period, therefore an AsyncTask process was used to perform this network request on the background thread.</w:t>
       </w:r>
       <w:r>
         <w:t xml:space="preserve"> Loading this dataset, or performing many CRUD operations at a similar time, could block the UI thread if it wasn’t executed in the background.</w:t>
@@ -4399,18 +4384,9 @@
         </w:numPr>
       </w:pPr>
       <w:r>
-        <w:t xml:space="preserve">True </w:t>
-      </w:r>
-      <w:proofErr w:type="gramStart"/>
-      <w:r>
-        <w:t>role based</w:t>
-      </w:r>
-      <w:proofErr w:type="gramEnd"/>
-      <w:r>
-        <w:t xml:space="preserve"> access, rather than hiding activity navigation links</w:t>
-      </w:r>
-    </w:p>
-    <w:p/>
+        <w:t>True role based access, rather than hiding activity navigation links</w:t>
+      </w:r>
+    </w:p>
     <w:p>
       <w:pPr>
         <w:pStyle w:val="Heading2"/>

</xml_diff>

<commit_message>
Report: Activities and ListView Items tables
</commit_message>
<xml_diff>
--- a/Report/Report.docx
+++ b/Report/Report.docx
@@ -1,6 +1,6 @@
 
 <file path=word/document.xml><?xml version="1.0" encoding="utf-8"?>
-<w:document xmlns:wpc="http://schemas.microsoft.com/office/word/2010/wordprocessingCanvas" xmlns:cx="http://schemas.microsoft.com/office/drawing/2014/chartex" xmlns:cx1="http://schemas.microsoft.com/office/drawing/2015/9/8/chartex" xmlns:cx2="http://schemas.microsoft.com/office/drawing/2015/10/21/chartex" xmlns:cx3="http://schemas.microsoft.com/office/drawing/2016/5/9/chartex" xmlns:cx4="http://schemas.microsoft.com/office/drawing/2016/5/10/chartex" xmlns:cx5="http://schemas.microsoft.com/office/drawing/2016/5/11/chartex" xmlns:cx6="http://schemas.microsoft.com/office/drawing/2016/5/12/chartex" xmlns:cx7="http://schemas.microsoft.com/office/drawing/2016/5/13/chartex" xmlns:cx8="http://schemas.microsoft.com/office/drawing/2016/5/14/chartex" xmlns:mc="http://schemas.openxmlformats.org/markup-compatibility/2006" xmlns:aink="http://schemas.microsoft.com/office/drawing/2016/ink" xmlns:am3d="http://schemas.microsoft.com/office/drawing/2017/model3d" xmlns:o="urn:schemas-microsoft-com:office:office" xmlns:oel="http://schemas.microsoft.com/office/2019/extlst" xmlns:r="http://schemas.openxmlformats.org/officeDocument/2006/relationships" xmlns:m="http://schemas.openxmlformats.org/officeDocument/2006/math" xmlns:v="urn:schemas-microsoft-com:vml" xmlns:wp14="http://schemas.microsoft.com/office/word/2010/wordprocessingDrawing" xmlns:wp="http://schemas.openxmlformats.org/drawingml/2006/wordprocessingDrawing" xmlns:w10="urn:schemas-microsoft-com:office:word" xmlns:w="http://schemas.openxmlformats.org/wordprocessingml/2006/main" xmlns:w14="http://schemas.microsoft.com/office/word/2010/wordml" xmlns:w15="http://schemas.microsoft.com/office/word/2012/wordml" xmlns:w16cex="http://schemas.microsoft.com/office/word/2018/wordml/cex" xmlns:w16cid="http://schemas.microsoft.com/office/word/2016/wordml/cid" xmlns:w16="http://schemas.microsoft.com/office/word/2018/wordml" xmlns:w16du="http://schemas.microsoft.com/office/word/2023/wordml/word16du" xmlns:w16sdtdh="http://schemas.microsoft.com/office/word/2020/wordml/sdtdatahash" xmlns:w16se="http://schemas.microsoft.com/office/word/2015/wordml/symex" xmlns:wpg="http://schemas.microsoft.com/office/word/2010/wordprocessingGroup" xmlns:wpi="http://schemas.microsoft.com/office/word/2010/wordprocessingInk" xmlns:wne="http://schemas.microsoft.com/office/word/2006/wordml" xmlns:wps="http://schemas.microsoft.com/office/word/2010/wordprocessingShape" mc:Ignorable="w14 w15 w16se w16cid w16 w16cex w16sdtdh w16du wp14">
+<w:document xmlns:wpc="http://schemas.microsoft.com/office/word/2010/wordprocessingCanvas" xmlns:cx="http://schemas.microsoft.com/office/drawing/2014/chartex" xmlns:cx1="http://schemas.microsoft.com/office/drawing/2015/9/8/chartex" xmlns:cx2="http://schemas.microsoft.com/office/drawing/2015/10/21/chartex" xmlns:cx3="http://schemas.microsoft.com/office/drawing/2016/5/9/chartex" xmlns:cx4="http://schemas.microsoft.com/office/drawing/2016/5/10/chartex" xmlns:cx5="http://schemas.microsoft.com/office/drawing/2016/5/11/chartex" xmlns:cx6="http://schemas.microsoft.com/office/drawing/2016/5/12/chartex" xmlns:cx7="http://schemas.microsoft.com/office/drawing/2016/5/13/chartex" xmlns:cx8="http://schemas.microsoft.com/office/drawing/2016/5/14/chartex" xmlns:mc="http://schemas.openxmlformats.org/markup-compatibility/2006" xmlns:aink="http://schemas.microsoft.com/office/drawing/2016/ink" xmlns:am3d="http://schemas.microsoft.com/office/drawing/2017/model3d" xmlns:o="urn:schemas-microsoft-com:office:office" xmlns:oel="http://schemas.microsoft.com/office/2019/extlst" xmlns:r="http://schemas.openxmlformats.org/officeDocument/2006/relationships" xmlns:m="http://schemas.openxmlformats.org/officeDocument/2006/math" xmlns:v="urn:schemas-microsoft-com:vml" xmlns:wp14="http://schemas.microsoft.com/office/word/2010/wordprocessingDrawing" xmlns:wp="http://schemas.openxmlformats.org/drawingml/2006/wordprocessingDrawing" xmlns:w10="urn:schemas-microsoft-com:office:word" xmlns:w="http://schemas.openxmlformats.org/wordprocessingml/2006/main" xmlns:w14="http://schemas.microsoft.com/office/word/2010/wordml" xmlns:w15="http://schemas.microsoft.com/office/word/2012/wordml" xmlns:w16cex="http://schemas.microsoft.com/office/word/2018/wordml/cex" xmlns:w16cid="http://schemas.microsoft.com/office/word/2016/wordml/cid" xmlns:w16="http://schemas.microsoft.com/office/word/2018/wordml" xmlns:w16du="http://schemas.microsoft.com/office/word/2023/wordml/word16du" xmlns:w16sdtdh="http://schemas.microsoft.com/office/word/2020/wordml/sdtdatahash" xmlns:w16sdtfl="http://schemas.microsoft.com/office/word/2024/wordml/sdtformatlock" xmlns:w16se="http://schemas.microsoft.com/office/word/2015/wordml/symex" xmlns:wpg="http://schemas.microsoft.com/office/word/2010/wordprocessingGroup" xmlns:wpi="http://schemas.microsoft.com/office/word/2010/wordprocessingInk" xmlns:wne="http://schemas.microsoft.com/office/word/2006/wordml" xmlns:wps="http://schemas.microsoft.com/office/word/2010/wordprocessingShape" mc:Ignorable="w14 w15 w16se w16cid w16 w16cex w16sdtdh w16sdtfl w16du wp14">
   <w:body>
     <w:p>
       <w:pPr>
@@ -338,14 +338,27 @@
             <w:r>
               <w:t xml:space="preserve">Figure </w:t>
             </w:r>
-            <w:fldSimple w:instr=" SEQ Figure \* ARABIC ">
-              <w:r>
-                <w:rPr>
-                  <w:noProof/>
-                </w:rPr>
-                <w:t>1</w:t>
-              </w:r>
-            </w:fldSimple>
+            <w:r>
+              <w:fldChar w:fldCharType="begin"/>
+            </w:r>
+            <w:r>
+              <w:instrText xml:space="preserve"> SEQ Figure \* ARABIC </w:instrText>
+            </w:r>
+            <w:r>
+              <w:fldChar w:fldCharType="separate"/>
+            </w:r>
+            <w:r>
+              <w:rPr>
+                <w:noProof/>
+              </w:rPr>
+              <w:t>1</w:t>
+            </w:r>
+            <w:r>
+              <w:rPr>
+                <w:noProof/>
+              </w:rPr>
+              <w:fldChar w:fldCharType="end"/>
+            </w:r>
             <w:r>
               <w:t>: UML Diagram for Employee Class</w:t>
             </w:r>
@@ -422,14 +435,27 @@
             <w:r>
               <w:t xml:space="preserve">Figure </w:t>
             </w:r>
-            <w:fldSimple w:instr=" SEQ Figure \* ARABIC ">
-              <w:r>
-                <w:rPr>
-                  <w:noProof/>
-                </w:rPr>
-                <w:t>2</w:t>
-              </w:r>
-            </w:fldSimple>
+            <w:r>
+              <w:fldChar w:fldCharType="begin"/>
+            </w:r>
+            <w:r>
+              <w:instrText xml:space="preserve"> SEQ Figure \* ARABIC </w:instrText>
+            </w:r>
+            <w:r>
+              <w:fldChar w:fldCharType="separate"/>
+            </w:r>
+            <w:r>
+              <w:rPr>
+                <w:noProof/>
+              </w:rPr>
+              <w:t>2</w:t>
+            </w:r>
+            <w:r>
+              <w:rPr>
+                <w:noProof/>
+              </w:rPr>
+              <w:fldChar w:fldCharType="end"/>
+            </w:r>
             <w:r>
               <w:t>: UML Diagram for PtoRequest Class</w:t>
             </w:r>
@@ -511,14 +537,27 @@
             <w:r>
               <w:t xml:space="preserve">Figure </w:t>
             </w:r>
-            <w:fldSimple w:instr=" SEQ Figure \* ARABIC ">
-              <w:r>
-                <w:rPr>
-                  <w:noProof/>
-                </w:rPr>
-                <w:t>3</w:t>
-              </w:r>
-            </w:fldSimple>
+            <w:r>
+              <w:fldChar w:fldCharType="begin"/>
+            </w:r>
+            <w:r>
+              <w:instrText xml:space="preserve"> SEQ Figure \* ARABIC </w:instrText>
+            </w:r>
+            <w:r>
+              <w:fldChar w:fldCharType="separate"/>
+            </w:r>
+            <w:r>
+              <w:rPr>
+                <w:noProof/>
+              </w:rPr>
+              <w:t>3</w:t>
+            </w:r>
+            <w:r>
+              <w:rPr>
+                <w:noProof/>
+              </w:rPr>
+              <w:fldChar w:fldCharType="end"/>
+            </w:r>
             <w:r>
               <w:t>: UML Diagram for UserSettings Class</w:t>
             </w:r>
@@ -632,14 +671,27 @@
             <w:r>
               <w:t xml:space="preserve">Figure </w:t>
             </w:r>
-            <w:fldSimple w:instr=" SEQ Figure \* ARABIC ">
-              <w:r>
-                <w:rPr>
-                  <w:noProof/>
-                </w:rPr>
-                <w:t>4</w:t>
-              </w:r>
-            </w:fldSimple>
+            <w:r>
+              <w:fldChar w:fldCharType="begin"/>
+            </w:r>
+            <w:r>
+              <w:instrText xml:space="preserve"> SEQ Figure \* ARABIC </w:instrText>
+            </w:r>
+            <w:r>
+              <w:fldChar w:fldCharType="separate"/>
+            </w:r>
+            <w:r>
+              <w:rPr>
+                <w:noProof/>
+              </w:rPr>
+              <w:t>4</w:t>
+            </w:r>
+            <w:r>
+              <w:rPr>
+                <w:noProof/>
+              </w:rPr>
+              <w:fldChar w:fldCharType="end"/>
+            </w:r>
             <w:r>
               <w:t>: UML Diagram for EmployeeAdapter ListView Adapter</w:t>
             </w:r>
@@ -718,14 +770,27 @@
             <w:r>
               <w:t xml:space="preserve">Figure </w:t>
             </w:r>
-            <w:fldSimple w:instr=" SEQ Figure \* ARABIC ">
-              <w:r>
-                <w:rPr>
-                  <w:noProof/>
-                </w:rPr>
-                <w:t>5</w:t>
-              </w:r>
-            </w:fldSimple>
+            <w:r>
+              <w:fldChar w:fldCharType="begin"/>
+            </w:r>
+            <w:r>
+              <w:instrText xml:space="preserve"> SEQ Figure \* ARABIC </w:instrText>
+            </w:r>
+            <w:r>
+              <w:fldChar w:fldCharType="separate"/>
+            </w:r>
+            <w:r>
+              <w:rPr>
+                <w:noProof/>
+              </w:rPr>
+              <w:t>5</w:t>
+            </w:r>
+            <w:r>
+              <w:rPr>
+                <w:noProof/>
+              </w:rPr>
+              <w:fldChar w:fldCharType="end"/>
+            </w:r>
             <w:r>
               <w:t xml:space="preserve">: UML Diagram for </w:t>
             </w:r>
@@ -814,14 +879,27 @@
             <w:r>
               <w:t xml:space="preserve">Figure </w:t>
             </w:r>
-            <w:fldSimple w:instr=" SEQ Figure \* ARABIC ">
-              <w:r>
-                <w:rPr>
-                  <w:noProof/>
-                </w:rPr>
-                <w:t>6</w:t>
-              </w:r>
-            </w:fldSimple>
+            <w:r>
+              <w:fldChar w:fldCharType="begin"/>
+            </w:r>
+            <w:r>
+              <w:instrText xml:space="preserve"> SEQ Figure \* ARABIC </w:instrText>
+            </w:r>
+            <w:r>
+              <w:fldChar w:fldCharType="separate"/>
+            </w:r>
+            <w:r>
+              <w:rPr>
+                <w:noProof/>
+              </w:rPr>
+              <w:t>6</w:t>
+            </w:r>
+            <w:r>
+              <w:rPr>
+                <w:noProof/>
+              </w:rPr>
+              <w:fldChar w:fldCharType="end"/>
+            </w:r>
             <w:r>
               <w:t>: UML Diagram for aPtoAdapter ListView Adapter</w:t>
             </w:r>
@@ -1053,14 +1131,27 @@
             <w:r>
               <w:t xml:space="preserve">Figure </w:t>
             </w:r>
-            <w:fldSimple w:instr=" SEQ Figure \* ARABIC ">
-              <w:r>
-                <w:rPr>
-                  <w:noProof/>
-                </w:rPr>
-                <w:t>8</w:t>
-              </w:r>
-            </w:fldSimple>
+            <w:r>
+              <w:fldChar w:fldCharType="begin"/>
+            </w:r>
+            <w:r>
+              <w:instrText xml:space="preserve"> SEQ Figure \* ARABIC </w:instrText>
+            </w:r>
+            <w:r>
+              <w:fldChar w:fldCharType="separate"/>
+            </w:r>
+            <w:r>
+              <w:rPr>
+                <w:noProof/>
+              </w:rPr>
+              <w:t>8</w:t>
+            </w:r>
+            <w:r>
+              <w:rPr>
+                <w:noProof/>
+              </w:rPr>
+              <w:fldChar w:fldCharType="end"/>
+            </w:r>
             <w:r>
               <w:t>:</w:t>
             </w:r>
@@ -1188,14 +1279,27 @@
             <w:r>
               <w:t xml:space="preserve">Figure </w:t>
             </w:r>
-            <w:fldSimple w:instr=" SEQ Figure \* ARABIC ">
-              <w:r>
-                <w:rPr>
-                  <w:noProof/>
-                </w:rPr>
-                <w:t>9</w:t>
-              </w:r>
-            </w:fldSimple>
+            <w:r>
+              <w:fldChar w:fldCharType="begin"/>
+            </w:r>
+            <w:r>
+              <w:instrText xml:space="preserve"> SEQ Figure \* ARABIC </w:instrText>
+            </w:r>
+            <w:r>
+              <w:fldChar w:fldCharType="separate"/>
+            </w:r>
+            <w:r>
+              <w:rPr>
+                <w:noProof/>
+              </w:rPr>
+              <w:t>9</w:t>
+            </w:r>
+            <w:r>
+              <w:rPr>
+                <w:noProof/>
+              </w:rPr>
+              <w:fldChar w:fldCharType="end"/>
+            </w:r>
             <w:r>
               <w:t>: UML Diagram for NotificationHelper Class</w:t>
             </w:r>
@@ -1354,136 +1458,26 @@
     </w:p>
     <w:p>
       <w:pPr>
+        <w:rPr>
+          <w:rFonts w:asciiTheme="majorHAnsi" w:eastAsiaTheme="majorEastAsia" w:hAnsiTheme="majorHAnsi" w:cstheme="majorBidi"/>
+          <w:color w:val="0F4761" w:themeColor="accent1" w:themeShade="BF"/>
+          <w:sz w:val="32"/>
+          <w:szCs w:val="32"/>
+        </w:rPr>
+      </w:pPr>
+      <w:r>
+        <w:br w:type="page"/>
+      </w:r>
+    </w:p>
+    <w:p>
+      <w:pPr>
         <w:pStyle w:val="Heading2"/>
       </w:pPr>
-    </w:p>
-    <w:p>
-      <w:pPr>
-        <w:pStyle w:val="Heading2"/>
-      </w:pPr>
-      <w:r>
+      <w:r>
+        <w:lastRenderedPageBreak/>
         <w:t>Implementation</w:t>
       </w:r>
     </w:p>
-    <w:p>
-      <w:pPr>
-        <w:pStyle w:val="ListParagraph"/>
-        <w:numPr>
-          <w:ilvl w:val="0"/>
-          <w:numId w:val="2"/>
-        </w:numPr>
-      </w:pPr>
-      <w:r>
-        <w:t>Code snippets in relevant sections</w:t>
-      </w:r>
-    </w:p>
-    <w:p>
-      <w:pPr>
-        <w:pStyle w:val="ListParagraph"/>
-        <w:numPr>
-          <w:ilvl w:val="0"/>
-          <w:numId w:val="2"/>
-        </w:numPr>
-      </w:pPr>
-      <w:r>
-        <w:t>CRUD</w:t>
-      </w:r>
-    </w:p>
-    <w:p>
-      <w:pPr>
-        <w:pStyle w:val="ListParagraph"/>
-        <w:numPr>
-          <w:ilvl w:val="0"/>
-          <w:numId w:val="2"/>
-        </w:numPr>
-      </w:pPr>
-      <w:r>
-        <w:t>API Integration</w:t>
-      </w:r>
-    </w:p>
-    <w:p>
-      <w:pPr>
-        <w:pStyle w:val="ListParagraph"/>
-        <w:numPr>
-          <w:ilvl w:val="0"/>
-          <w:numId w:val="2"/>
-        </w:numPr>
-      </w:pPr>
-      <w:proofErr w:type="spellStart"/>
-      <w:r>
-        <w:t>NotificationService</w:t>
-      </w:r>
-      <w:proofErr w:type="spellEnd"/>
-    </w:p>
-    <w:p>
-      <w:pPr>
-        <w:pStyle w:val="ListParagraph"/>
-        <w:numPr>
-          <w:ilvl w:val="0"/>
-          <w:numId w:val="2"/>
-        </w:numPr>
-      </w:pPr>
-      <w:r>
-        <w:t>Technologies used</w:t>
-      </w:r>
-    </w:p>
-    <w:p>
-      <w:pPr>
-        <w:pStyle w:val="ListParagraph"/>
-        <w:numPr>
-          <w:ilvl w:val="1"/>
-          <w:numId w:val="2"/>
-        </w:numPr>
-      </w:pPr>
-      <w:r>
-        <w:lastRenderedPageBreak/>
-        <w:t>SQLite</w:t>
-      </w:r>
-      <w:r>
-        <w:t xml:space="preserve"> </w:t>
-      </w:r>
-    </w:p>
-    <w:p>
-      <w:pPr>
-        <w:pStyle w:val="ListParagraph"/>
-        <w:numPr>
-          <w:ilvl w:val="1"/>
-          <w:numId w:val="2"/>
-        </w:numPr>
-      </w:pPr>
-      <w:r>
-        <w:t>Volley for API</w:t>
-      </w:r>
-    </w:p>
-    <w:p>
-      <w:pPr>
-        <w:pStyle w:val="ListParagraph"/>
-        <w:numPr>
-          <w:ilvl w:val="1"/>
-          <w:numId w:val="2"/>
-        </w:numPr>
-      </w:pPr>
-      <w:proofErr w:type="spellStart"/>
-      <w:r>
-        <w:t>NotificationManager</w:t>
-      </w:r>
-      <w:proofErr w:type="spellEnd"/>
-      <w:r>
-        <w:t xml:space="preserve"> and </w:t>
-      </w:r>
-      <w:proofErr w:type="spellStart"/>
-      <w:r>
-        <w:t>NotificationCompat</w:t>
-      </w:r>
-      <w:proofErr w:type="spellEnd"/>
-    </w:p>
-    <w:p>
-      <w:pPr>
-        <w:pStyle w:val="ListParagraph"/>
-        <w:ind w:left="1440"/>
-      </w:pPr>
-    </w:p>
-    <w:p/>
     <w:p>
       <w:pPr>
         <w:pStyle w:val="Heading3"/>
@@ -1814,10 +1808,10 @@
         <w:tblLook w:val="04A0" w:firstRow="1" w:lastRow="0" w:firstColumn="1" w:lastColumn="0" w:noHBand="0" w:noVBand="1"/>
       </w:tblPr>
       <w:tblGrid>
-        <w:gridCol w:w="2271"/>
+        <w:gridCol w:w="2254"/>
         <w:gridCol w:w="3439"/>
         <w:gridCol w:w="2529"/>
-        <w:gridCol w:w="5709"/>
+        <w:gridCol w:w="5726"/>
       </w:tblGrid>
       <w:tr>
         <w:tc>
@@ -1953,6 +1947,49 @@
             <w:pPr>
               <w:jc w:val="center"/>
             </w:pPr>
+            <w:r>
+              <w:t>This activity holds the Sign In screen. The tester can use the two pre-defined user accounts (</w:t>
+            </w:r>
+            <w:r>
+              <w:rPr>
+                <w:b/>
+                <w:bCs/>
+              </w:rPr>
+              <w:t>admin@example.com</w:t>
+            </w:r>
+            <w:r>
+              <w:t xml:space="preserve">, </w:t>
+            </w:r>
+            <w:r>
+              <w:rPr>
+                <w:b/>
+                <w:bCs/>
+              </w:rPr>
+              <w:t>admin_password</w:t>
+            </w:r>
+            <w:r>
+              <w:t xml:space="preserve"> or </w:t>
+            </w:r>
+            <w:r>
+              <w:rPr>
+                <w:b/>
+                <w:bCs/>
+              </w:rPr>
+              <w:t>john.doe@example.com</w:t>
+            </w:r>
+            <w:r>
+              <w:t xml:space="preserve">, </w:t>
+            </w:r>
+            <w:r>
+              <w:rPr>
+                <w:b/>
+                <w:bCs/>
+              </w:rPr>
+              <w:t>employee_password</w:t>
+            </w:r>
+            <w:r>
+              <w:t>) to test the applications functionality.</w:t>
+            </w:r>
           </w:p>
         </w:tc>
       </w:tr>
@@ -2004,8 +2041,14 @@
           </w:tcPr>
           <w:p>
             <w:pPr>
-              <w:jc w:val="center"/>
-            </w:pPr>
+              <w:tabs>
+                <w:tab w:val="left" w:pos="3288"/>
+              </w:tabs>
+              <w:jc w:val="center"/>
+            </w:pPr>
+            <w:r>
+              <w:t>This activity can be accessed by Admin users and contains a form to add new users into the local database and API service.</w:t>
+            </w:r>
           </w:p>
         </w:tc>
       </w:tr>
@@ -2018,11 +2061,9 @@
             <w:pPr>
               <w:jc w:val="center"/>
             </w:pPr>
-            <w:proofErr w:type="spellStart"/>
             <w:r>
               <w:t>aEditEmployee</w:t>
             </w:r>
-            <w:proofErr w:type="spellEnd"/>
           </w:p>
         </w:tc>
         <w:tc>
@@ -2059,6 +2100,9 @@
             <w:pPr>
               <w:jc w:val="center"/>
             </w:pPr>
+            <w:r>
+              <w:t>This activity can be accessed by Admin users and contains a prefilled form with the selected user’s information. Here, the admin can edit the information and save the changes to the local database and API service.</w:t>
+            </w:r>
           </w:p>
         </w:tc>
       </w:tr>
@@ -2115,6 +2159,9 @@
             <w:pPr>
               <w:jc w:val="center"/>
             </w:pPr>
+            <w:r>
+              <w:t>This activity holds a ListView item using the EmployeeAdapter which displays user information along with options for opening the aEditEmployee activity, and user record deletion.</w:t>
+            </w:r>
           </w:p>
         </w:tc>
       </w:tr>
@@ -2171,6 +2218,9 @@
             <w:pPr>
               <w:jc w:val="center"/>
             </w:pPr>
+            <w:r>
+              <w:t>This activity holds a ListView item using the aPtoAdapter which allows the Admin user to action employee’s holiday requests.</w:t>
+            </w:r>
           </w:p>
         </w:tc>
       </w:tr>
@@ -2222,6 +2272,9 @@
             <w:pPr>
               <w:jc w:val="center"/>
             </w:pPr>
+            <w:r>
+              <w:t>This is the main navigation hub of the application.</w:t>
+            </w:r>
           </w:p>
         </w:tc>
       </w:tr>
@@ -2275,6 +2328,24 @@
             <w:pPr>
               <w:jc w:val="center"/>
             </w:pPr>
+            <w:r>
+              <w:t xml:space="preserve">This activity </w:t>
+            </w:r>
+            <w:r>
+              <w:t>contains a prefilled form with the user’s information.</w:t>
+            </w:r>
+            <w:r>
+              <w:t xml:space="preserve"> The user </w:t>
+            </w:r>
+            <w:r>
+              <w:t>can edit the</w:t>
+            </w:r>
+            <w:r>
+              <w:t>ir</w:t>
+            </w:r>
+            <w:r>
+              <w:t xml:space="preserve"> information and save the changes to the local database and API service.</w:t>
+            </w:r>
           </w:p>
         </w:tc>
       </w:tr>
@@ -2328,6 +2399,30 @@
             <w:pPr>
               <w:jc w:val="center"/>
             </w:pPr>
+            <w:r>
+              <w:t xml:space="preserve">This activity contains a prefilled form with the </w:t>
+            </w:r>
+            <w:r>
+              <w:t xml:space="preserve">selected holiday requests </w:t>
+            </w:r>
+            <w:r>
+              <w:t>information. The user can edit their</w:t>
+            </w:r>
+            <w:r>
+              <w:t xml:space="preserve"> requests</w:t>
+            </w:r>
+            <w:r>
+              <w:t xml:space="preserve"> </w:t>
+            </w:r>
+            <w:r>
+              <w:t xml:space="preserve">details </w:t>
+            </w:r>
+            <w:r>
+              <w:t>and save the changes to the local database</w:t>
+            </w:r>
+            <w:r>
+              <w:t>.</w:t>
+            </w:r>
           </w:p>
         </w:tc>
       </w:tr>
@@ -2342,6 +2437,7 @@
             </w:pPr>
             <w:proofErr w:type="spellStart"/>
             <w:r>
+              <w:lastRenderedPageBreak/>
               <w:t>ForgotPassword</w:t>
             </w:r>
             <w:proofErr w:type="spellEnd"/>
@@ -2381,6 +2477,9 @@
             <w:pPr>
               <w:jc w:val="center"/>
             </w:pPr>
+            <w:r>
+              <w:t>Not functional.</w:t>
+            </w:r>
           </w:p>
         </w:tc>
       </w:tr>
@@ -2434,6 +2533,9 @@
             <w:pPr>
               <w:jc w:val="center"/>
             </w:pPr>
+            <w:r>
+              <w:t>This activity is a navigation page for selecting activities to Request PTO or Viewing Requests.</w:t>
+            </w:r>
           </w:p>
         </w:tc>
       </w:tr>
@@ -2487,6 +2589,9 @@
             <w:pPr>
               <w:jc w:val="center"/>
             </w:pPr>
+            <w:r>
+              <w:t>This activity contains a form where the user can submit new PTO requests.</w:t>
+            </w:r>
           </w:p>
         </w:tc>
       </w:tr>
@@ -2538,6 +2643,9 @@
             <w:pPr>
               <w:jc w:val="center"/>
             </w:pPr>
+            <w:r>
+              <w:t>This activity lets the user modify the setting Booleans stored in their userSettings attribute.</w:t>
+            </w:r>
           </w:p>
         </w:tc>
       </w:tr>
@@ -2591,6 +2699,21 @@
             <w:pPr>
               <w:jc w:val="center"/>
             </w:pPr>
+            <w:r>
+              <w:t xml:space="preserve">This activity holds a ListView item using the </w:t>
+            </w:r>
+            <w:r>
+              <w:t>p</w:t>
+            </w:r>
+            <w:r>
+              <w:t xml:space="preserve">toAdapter which allows the user to </w:t>
+            </w:r>
+            <w:r>
+              <w:t>see their requested and scheduled holiday</w:t>
+            </w:r>
+            <w:r>
+              <w:t>.</w:t>
+            </w:r>
           </w:p>
         </w:tc>
       </w:tr>
@@ -2613,82 +2736,52 @@
     <w:tbl>
       <w:tblPr>
         <w:tblStyle w:val="TableGrid"/>
-        <w:tblW w:w="0" w:type="auto"/>
+        <w:tblW w:w="13948" w:type="dxa"/>
         <w:tblLook w:val="04A0" w:firstRow="1" w:lastRow="0" w:firstColumn="1" w:lastColumn="0" w:noHBand="0" w:noVBand="1"/>
       </w:tblPr>
       <w:tblGrid>
-        <w:gridCol w:w="2338"/>
-        <w:gridCol w:w="4645"/>
-        <w:gridCol w:w="6965"/>
+        <w:gridCol w:w="6974"/>
+        <w:gridCol w:w="6974"/>
       </w:tblGrid>
       <w:tr>
         <w:tc>
           <w:tcPr>
-            <w:tcW w:w="2324" w:type="dxa"/>
-          </w:tcPr>
-          <w:p>
-            <w:pPr>
-              <w:jc w:val="center"/>
+            <w:tcW w:w="6974" w:type="dxa"/>
+          </w:tcPr>
+          <w:p>
+            <w:pPr>
+              <w:jc w:val="center"/>
+            </w:pPr>
+            <w:r>
               <w:rPr>
                 <w:b/>
                 <w:bCs/>
               </w:rPr>
-            </w:pPr>
+              <w:t xml:space="preserve">Adapter </w:t>
+            </w:r>
             <w:r>
               <w:rPr>
                 <w:b/>
                 <w:bCs/>
               </w:rPr>
-              <w:t xml:space="preserve">Adapter </w:t>
-            </w:r>
+              <w:t>Utilised By</w:t>
+            </w:r>
+          </w:p>
+        </w:tc>
+        <w:tc>
+          <w:tcPr>
+            <w:tcW w:w="6974" w:type="dxa"/>
+          </w:tcPr>
+          <w:p>
+            <w:pPr>
+              <w:jc w:val="center"/>
+            </w:pPr>
             <w:r>
               <w:rPr>
                 <w:b/>
                 <w:bCs/>
               </w:rPr>
-              <w:t>Utilised By</w:t>
-            </w:r>
-          </w:p>
-        </w:tc>
-        <w:tc>
-          <w:tcPr>
-            <w:tcW w:w="4649" w:type="dxa"/>
-          </w:tcPr>
-          <w:p>
-            <w:pPr>
-              <w:jc w:val="center"/>
-              <w:rPr>
-                <w:b/>
-                <w:bCs/>
-              </w:rPr>
-            </w:pPr>
-            <w:r>
-              <w:rPr>
-                <w:b/>
-                <w:bCs/>
-              </w:rPr>
               <w:t>XML File</w:t>
-            </w:r>
-          </w:p>
-        </w:tc>
-        <w:tc>
-          <w:tcPr>
-            <w:tcW w:w="6975" w:type="dxa"/>
-          </w:tcPr>
-          <w:p>
-            <w:pPr>
-              <w:jc w:val="center"/>
-              <w:rPr>
-                <w:b/>
-                <w:bCs/>
-              </w:rPr>
-            </w:pPr>
-            <w:r>
-              <w:rPr>
-                <w:b/>
-                <w:bCs/>
-              </w:rPr>
-              <w:t>Explained</w:t>
             </w:r>
           </w:p>
         </w:tc>
@@ -2696,7 +2789,7 @@
       <w:tr>
         <w:tc>
           <w:tcPr>
-            <w:tcW w:w="2324" w:type="dxa"/>
+            <w:tcW w:w="6974" w:type="dxa"/>
           </w:tcPr>
           <w:p>
             <w:pPr>
@@ -2709,7 +2802,7 @@
         </w:tc>
         <w:tc>
           <w:tcPr>
-            <w:tcW w:w="4649" w:type="dxa"/>
+            <w:tcW w:w="6974" w:type="dxa"/>
           </w:tcPr>
           <w:p>
             <w:pPr>
@@ -2718,23 +2811,13 @@
             <w:r>
               <w:t>admin_pto_list_item.xml</w:t>
             </w:r>
-          </w:p>
-        </w:tc>
-        <w:tc>
-          <w:tcPr>
-            <w:tcW w:w="6975" w:type="dxa"/>
-          </w:tcPr>
-          <w:p>
-            <w:pPr>
-              <w:jc w:val="center"/>
-            </w:pPr>
           </w:p>
         </w:tc>
       </w:tr>
       <w:tr>
         <w:tc>
           <w:tcPr>
-            <w:tcW w:w="2324" w:type="dxa"/>
+            <w:tcW w:w="6974" w:type="dxa"/>
           </w:tcPr>
           <w:p>
             <w:pPr>
@@ -2747,7 +2830,7 @@
         </w:tc>
         <w:tc>
           <w:tcPr>
-            <w:tcW w:w="4649" w:type="dxa"/>
+            <w:tcW w:w="6974" w:type="dxa"/>
           </w:tcPr>
           <w:p>
             <w:pPr>
@@ -2756,23 +2839,16 @@
             <w:r>
               <w:t>employee_list_item.xml</w:t>
             </w:r>
-          </w:p>
-        </w:tc>
-        <w:tc>
-          <w:tcPr>
-            <w:tcW w:w="6975" w:type="dxa"/>
-          </w:tcPr>
-          <w:p>
-            <w:pPr>
-              <w:jc w:val="center"/>
-            </w:pPr>
           </w:p>
         </w:tc>
       </w:tr>
       <w:tr>
-        <w:tc>
-          <w:tcPr>
-            <w:tcW w:w="2324" w:type="dxa"/>
+        <w:trPr>
+          <w:trHeight w:val="280"/>
+        </w:trPr>
+        <w:tc>
+          <w:tcPr>
+            <w:tcW w:w="6974" w:type="dxa"/>
           </w:tcPr>
           <w:p>
             <w:pPr>
@@ -2785,7 +2861,7 @@
         </w:tc>
         <w:tc>
           <w:tcPr>
-            <w:tcW w:w="4649" w:type="dxa"/>
+            <w:tcW w:w="6974" w:type="dxa"/>
           </w:tcPr>
           <w:p>
             <w:pPr>
@@ -2794,22 +2870,10 @@
             <w:r>
               <w:t>pto_list_item.xml</w:t>
             </w:r>
-          </w:p>
-        </w:tc>
-        <w:tc>
-          <w:tcPr>
-            <w:tcW w:w="6975" w:type="dxa"/>
-          </w:tcPr>
-          <w:p>
-            <w:pPr>
-              <w:jc w:val="center"/>
-            </w:pPr>
           </w:p>
         </w:tc>
       </w:tr>
     </w:tbl>
-    <w:p/>
-    <w:p/>
     <w:p>
       <w:pPr>
         <w:sectPr>
@@ -2886,7 +2950,7 @@
                 <w:noProof/>
               </w:rPr>
               <w:drawing>
-                <wp:inline distT="0" distB="0" distL="0" distR="0" wp14:anchorId="469D6A42" wp14:editId="14852F97">
+                <wp:inline distT="0" distB="0" distL="0" distR="0" wp14:anchorId="469D6A42" wp14:editId="2223318C">
                   <wp:extent cx="5400000" cy="6483600"/>
                   <wp:effectExtent l="0" t="0" r="0" b="0"/>
                   <wp:docPr id="596572649" name="Picture 10"/>
@@ -2943,14 +3007,27 @@
             <w:r>
               <w:t xml:space="preserve">Figure </w:t>
             </w:r>
-            <w:fldSimple w:instr=" SEQ Figure \* ARABIC ">
-              <w:r>
-                <w:rPr>
-                  <w:noProof/>
-                </w:rPr>
-                <w:t>10</w:t>
-              </w:r>
-            </w:fldSimple>
+            <w:r>
+              <w:fldChar w:fldCharType="begin"/>
+            </w:r>
+            <w:r>
+              <w:instrText xml:space="preserve"> SEQ Figure \* ARABIC </w:instrText>
+            </w:r>
+            <w:r>
+              <w:fldChar w:fldCharType="separate"/>
+            </w:r>
+            <w:r>
+              <w:rPr>
+                <w:noProof/>
+              </w:rPr>
+              <w:t>10</w:t>
+            </w:r>
+            <w:r>
+              <w:rPr>
+                <w:noProof/>
+              </w:rPr>
+              <w:fldChar w:fldCharType="end"/>
+            </w:r>
             <w:r>
               <w:t>: SQLite Database Schema</w:t>
             </w:r>
@@ -3054,14 +3131,27 @@
             <w:r>
               <w:t xml:space="preserve">Figure </w:t>
             </w:r>
-            <w:fldSimple w:instr=" SEQ Figure \* ARABIC ">
-              <w:r>
-                <w:rPr>
-                  <w:noProof/>
-                </w:rPr>
-                <w:t>11</w:t>
-              </w:r>
-            </w:fldSimple>
+            <w:r>
+              <w:fldChar w:fldCharType="begin"/>
+            </w:r>
+            <w:r>
+              <w:instrText xml:space="preserve"> SEQ Figure \* ARABIC </w:instrText>
+            </w:r>
+            <w:r>
+              <w:fldChar w:fldCharType="separate"/>
+            </w:r>
+            <w:r>
+              <w:rPr>
+                <w:noProof/>
+              </w:rPr>
+              <w:t>11</w:t>
+            </w:r>
+            <w:r>
+              <w:rPr>
+                <w:noProof/>
+              </w:rPr>
+              <w:fldChar w:fldCharType="end"/>
+            </w:r>
             <w:r>
               <w:t>: DatabaseHelper extends SQLiteOpenHelper</w:t>
             </w:r>
@@ -3176,14 +3266,27 @@
             <w:r>
               <w:t xml:space="preserve">Figure </w:t>
             </w:r>
-            <w:fldSimple w:instr=" SEQ Figure \* ARABIC ">
-              <w:r>
-                <w:rPr>
-                  <w:noProof/>
-                </w:rPr>
-                <w:t>12</w:t>
-              </w:r>
-            </w:fldSimple>
+            <w:r>
+              <w:fldChar w:fldCharType="begin"/>
+            </w:r>
+            <w:r>
+              <w:instrText xml:space="preserve"> SEQ Figure \* ARABIC </w:instrText>
+            </w:r>
+            <w:r>
+              <w:fldChar w:fldCharType="separate"/>
+            </w:r>
+            <w:r>
+              <w:rPr>
+                <w:noProof/>
+              </w:rPr>
+              <w:t>12</w:t>
+            </w:r>
+            <w:r>
+              <w:rPr>
+                <w:noProof/>
+              </w:rPr>
+              <w:fldChar w:fldCharType="end"/>
+            </w:r>
             <w:r>
               <w:t>: Example CREATE Operation - insertUser()</w:t>
             </w:r>
@@ -3282,14 +3385,27 @@
             <w:r>
               <w:t xml:space="preserve">Figure </w:t>
             </w:r>
-            <w:fldSimple w:instr=" SEQ Figure \* ARABIC ">
-              <w:r>
-                <w:rPr>
-                  <w:noProof/>
-                </w:rPr>
-                <w:t>13</w:t>
-              </w:r>
-            </w:fldSimple>
+            <w:r>
+              <w:fldChar w:fldCharType="begin"/>
+            </w:r>
+            <w:r>
+              <w:instrText xml:space="preserve"> SEQ Figure \* ARABIC </w:instrText>
+            </w:r>
+            <w:r>
+              <w:fldChar w:fldCharType="separate"/>
+            </w:r>
+            <w:r>
+              <w:rPr>
+                <w:noProof/>
+              </w:rPr>
+              <w:t>13</w:t>
+            </w:r>
+            <w:r>
+              <w:rPr>
+                <w:noProof/>
+              </w:rPr>
+              <w:fldChar w:fldCharType="end"/>
+            </w:r>
             <w:r>
               <w:t>: Example READ Operation - getAllEmployees()</w:t>
             </w:r>
@@ -3387,14 +3503,27 @@
             <w:r>
               <w:t xml:space="preserve">Figure </w:t>
             </w:r>
-            <w:fldSimple w:instr=" SEQ Figure \* ARABIC ">
-              <w:r>
-                <w:rPr>
-                  <w:noProof/>
-                </w:rPr>
-                <w:t>14</w:t>
-              </w:r>
-            </w:fldSimple>
+            <w:r>
+              <w:fldChar w:fldCharType="begin"/>
+            </w:r>
+            <w:r>
+              <w:instrText xml:space="preserve"> SEQ Figure \* ARABIC </w:instrText>
+            </w:r>
+            <w:r>
+              <w:fldChar w:fldCharType="separate"/>
+            </w:r>
+            <w:r>
+              <w:rPr>
+                <w:noProof/>
+              </w:rPr>
+              <w:t>14</w:t>
+            </w:r>
+            <w:r>
+              <w:rPr>
+                <w:noProof/>
+              </w:rPr>
+              <w:fldChar w:fldCharType="end"/>
+            </w:r>
             <w:r>
               <w:t>: Example UPDATE Operation - updateUserInDatabase()</w:t>
             </w:r>
@@ -3493,14 +3622,27 @@
             <w:r>
               <w:t xml:space="preserve">Figure </w:t>
             </w:r>
-            <w:fldSimple w:instr=" SEQ Figure \* ARABIC ">
-              <w:r>
-                <w:rPr>
-                  <w:noProof/>
-                </w:rPr>
-                <w:t>15</w:t>
-              </w:r>
-            </w:fldSimple>
+            <w:r>
+              <w:fldChar w:fldCharType="begin"/>
+            </w:r>
+            <w:r>
+              <w:instrText xml:space="preserve"> SEQ Figure \* ARABIC </w:instrText>
+            </w:r>
+            <w:r>
+              <w:fldChar w:fldCharType="separate"/>
+            </w:r>
+            <w:r>
+              <w:rPr>
+                <w:noProof/>
+              </w:rPr>
+              <w:t>15</w:t>
+            </w:r>
+            <w:r>
+              <w:rPr>
+                <w:noProof/>
+              </w:rPr>
+              <w:fldChar w:fldCharType="end"/>
+            </w:r>
             <w:r>
               <w:t>: Example DELETE Operation - deleteEmployee()</w:t>
             </w:r>
@@ -3643,14 +3785,27 @@
             <w:r>
               <w:t xml:space="preserve">Figure </w:t>
             </w:r>
-            <w:fldSimple w:instr=" SEQ Figure \* ARABIC ">
-              <w:r>
-                <w:rPr>
-                  <w:noProof/>
-                </w:rPr>
-                <w:t>16</w:t>
-              </w:r>
-            </w:fldSimple>
+            <w:r>
+              <w:fldChar w:fldCharType="begin"/>
+            </w:r>
+            <w:r>
+              <w:instrText xml:space="preserve"> SEQ Figure \* ARABIC </w:instrText>
+            </w:r>
+            <w:r>
+              <w:fldChar w:fldCharType="separate"/>
+            </w:r>
+            <w:r>
+              <w:rPr>
+                <w:noProof/>
+              </w:rPr>
+              <w:t>16</w:t>
+            </w:r>
+            <w:r>
+              <w:rPr>
+                <w:noProof/>
+              </w:rPr>
+              <w:fldChar w:fldCharType="end"/>
+            </w:r>
             <w:r>
               <w:t>: fetchAndStoreEmployees()</w:t>
             </w:r>
@@ -3985,10 +4140,7 @@
               <w:jc w:val="center"/>
             </w:pPr>
             <w:r>
-              <w:t xml:space="preserve">Updates an existing employee’s information. </w:t>
-            </w:r>
-            <w:r>
-              <w:t>‘</w:t>
+              <w:t>Updates an existing employee’s information. ‘</w:t>
             </w:r>
             <w:proofErr w:type="spellStart"/>
             <w:r>
@@ -4118,6 +4270,180 @@
       </w:tr>
     </w:tbl>
     <w:p/>
+    <w:p>
+      <w:pPr>
+        <w:pStyle w:val="Heading2"/>
+      </w:pPr>
+      <w:r>
+        <w:t>Key Design Features</w:t>
+      </w:r>
+    </w:p>
+    <w:p>
+      <w:pPr>
+        <w:pStyle w:val="Heading3"/>
+      </w:pPr>
+      <w:r>
+        <w:t>SOLID Principles</w:t>
+      </w:r>
+    </w:p>
+    <w:p>
+      <w:r>
+        <w:t>I used SOLID principles to ensure that my application was maintainable, scalable and robust.</w:t>
+      </w:r>
+    </w:p>
+    <w:p>
+      <w:r>
+        <w:t xml:space="preserve">Following Single Responsibility Principle, each class in the application is designed to have a single responsibility. The </w:t>
+      </w:r>
+      <w:r>
+        <w:rPr>
+          <w:b/>
+          <w:bCs/>
+        </w:rPr>
+        <w:t>DatabaseHelper</w:t>
+      </w:r>
+      <w:r>
+        <w:t xml:space="preserve"> class handles all operations relating to the local SQLite database, such as the CRUD operations for employees and holiday requests. The </w:t>
+      </w:r>
+      <w:r>
+        <w:rPr>
+          <w:b/>
+          <w:bCs/>
+        </w:rPr>
+        <w:t>ApiHelper</w:t>
+      </w:r>
+      <w:r>
+        <w:t xml:space="preserve"> class manages communication with the API and utilises methods from the DatabaseHelper class to ensure data synchronisation between the two stores. The </w:t>
+      </w:r>
+      <w:r>
+        <w:rPr>
+          <w:b/>
+          <w:bCs/>
+        </w:rPr>
+        <w:t>NotificationHelper</w:t>
+      </w:r>
+      <w:r>
+        <w:t xml:space="preserve"> class handles the creation and display of notifications. This separation of concerns ensures loose coupling between classes, meaning that changes to one ‘responsibility’, does not have secondary impacts of unrelated areas of the codebase.</w:t>
+      </w:r>
+      <w:r>
+        <w:t xml:space="preserve"> This use of abstracted layers also means that the codebase follows the Open-Closed Principle, as extending these functionalities and classes does not change the core implementation of the application.</w:t>
+      </w:r>
+    </w:p>
+    <w:p>
+      <w:r>
+        <w:t xml:space="preserve">As an aspect of Liskov Substitution Principle, any object of a superclass can be </w:t>
+      </w:r>
+      <w:r>
+        <w:t>replaced</w:t>
+      </w:r>
+      <w:r>
+        <w:t xml:space="preserve"> by an object of a subclass without impacting the program. This could be useful, especially during </w:t>
+      </w:r>
+      <w:r>
+        <w:t xml:space="preserve"> </w:t>
+      </w:r>
+      <w:r>
+        <w:t xml:space="preserve">testing, to substitute the </w:t>
+      </w:r>
+      <w:r>
+        <w:rPr>
+          <w:b/>
+          <w:bCs/>
+        </w:rPr>
+        <w:t>ApiHelper</w:t>
+      </w:r>
+      <w:r>
+        <w:rPr>
+          <w:b/>
+          <w:bCs/>
+        </w:rPr>
+        <w:t xml:space="preserve"> </w:t>
+      </w:r>
+      <w:r>
+        <w:t>class with a</w:t>
+      </w:r>
+      <w:r>
+        <w:t>n interface mocking the implementation.</w:t>
+      </w:r>
+    </w:p>
+    <w:p>
+      <w:r>
+        <w:t xml:space="preserve">The Interface Segregation Principle ensures interfaces/classes are designed to be specific and only have methods relevant to their needs, </w:t>
+      </w:r>
+      <w:proofErr w:type="gramStart"/>
+      <w:r>
+        <w:t>in an effort to</w:t>
+      </w:r>
+      <w:proofErr w:type="gramEnd"/>
+      <w:r>
+        <w:t xml:space="preserve"> avoid bloated classes with unnecessary methods.</w:t>
+      </w:r>
+    </w:p>
+    <w:p>
+      <w:pPr>
+        <w:pStyle w:val="Heading3"/>
+      </w:pPr>
+      <w:r>
+        <w:t>Use of Worker Threads via AsyncTask</w:t>
+      </w:r>
+    </w:p>
+    <w:p>
+      <w:r>
+        <w:t xml:space="preserve">The application uses worker threads using </w:t>
+      </w:r>
+      <w:r>
+        <w:rPr>
+          <w:b/>
+          <w:bCs/>
+        </w:rPr>
+        <w:t>AsyncTasks</w:t>
+      </w:r>
+      <w:r>
+        <w:t xml:space="preserve"> to</w:t>
+      </w:r>
+      <w:r>
+        <w:t xml:space="preserve"> handle API operations in the background, ensuring that the Android UI remains responsive even during intensive, long running operations. If intensive tasks are performed on the main thread, the UI can freeze, </w:t>
+      </w:r>
+      <w:r>
+        <w:lastRenderedPageBreak/>
+        <w:t>degrading user experience or leading to application crashes. AsyncTasks execute tasks in the background and updates the UI upon completion, enabling the application to handle these intensive tasks without affecting performance.</w:t>
+      </w:r>
+    </w:p>
+    <w:p>
+      <w:r>
+        <w:t xml:space="preserve">Fetching </w:t>
+      </w:r>
+      <w:r>
+        <w:t>all</w:t>
+      </w:r>
+      <w:r>
+        <w:t xml:space="preserve"> the employee records stored on the API takes a longer </w:t>
+      </w:r>
+      <w:proofErr w:type="gramStart"/>
+      <w:r>
+        <w:t>time period</w:t>
+      </w:r>
+      <w:proofErr w:type="gramEnd"/>
+      <w:r>
+        <w:t>, therefore an AsyncTask process was used to perform this network request on the background thread.</w:t>
+      </w:r>
+      <w:r>
+        <w:t xml:space="preserve"> Loading this dataset, or performing many CRUD operations at a similar time, could block the UI thread if it wasn’t executed in the background.</w:t>
+      </w:r>
+    </w:p>
+    <w:p>
+      <w:r>
+        <w:t>AsyncTask has been deprecated from the Android API and so ExecutorService should be preferred in future projects. Unlike AsyncTask, ExecutorService can handle multiple threads allowing it to handle multiple concurrent tasks.</w:t>
+      </w:r>
+    </w:p>
+    <w:p>
+      <w:pPr>
+        <w:pStyle w:val="Heading2"/>
+      </w:pPr>
+      <w:r>
+        <w:t>Evaluation</w:t>
+      </w:r>
+    </w:p>
     <w:p>
       <w:pPr>
         <w:pStyle w:val="ListParagraph"/>
@@ -4127,28 +4453,7 @@
         </w:numPr>
       </w:pPr>
       <w:r>
-        <w:t>How each endpoint was used by Helper and Service classes</w:t>
-      </w:r>
-    </w:p>
-    <w:p>
-      <w:pPr>
-        <w:pStyle w:val="Heading2"/>
-      </w:pPr>
-      <w:r>
-        <w:t>Key Design Features</w:t>
-      </w:r>
-    </w:p>
-    <w:p>
-      <w:pPr>
-        <w:pStyle w:val="Heading3"/>
-      </w:pPr>
-      <w:r>
-        <w:t>SOLID Principles</w:t>
-      </w:r>
-    </w:p>
-    <w:p>
-      <w:r>
-        <w:t>I used SOLID principles to ensure that my application was maintainable, scalable and robust.</w:t>
+        <w:t>Post-design evaluation on usability and functionality</w:t>
       </w:r>
     </w:p>
     <w:p>
@@ -4160,7 +4465,7 @@
         </w:numPr>
       </w:pPr>
       <w:r>
-        <w:t>Single Responsibility Principle</w:t>
+        <w:t>Testing?</w:t>
       </w:r>
     </w:p>
     <w:p>
@@ -4172,206 +4477,6 @@
         </w:numPr>
       </w:pPr>
       <w:r>
-        <w:t>Open-Closed Principle</w:t>
-      </w:r>
-    </w:p>
-    <w:p>
-      <w:pPr>
-        <w:pStyle w:val="ListParagraph"/>
-        <w:numPr>
-          <w:ilvl w:val="0"/>
-          <w:numId w:val="2"/>
-        </w:numPr>
-      </w:pPr>
-      <w:r>
-        <w:t>Liskov Substitution Principle</w:t>
-      </w:r>
-    </w:p>
-    <w:p>
-      <w:pPr>
-        <w:pStyle w:val="ListParagraph"/>
-        <w:numPr>
-          <w:ilvl w:val="0"/>
-          <w:numId w:val="2"/>
-        </w:numPr>
-      </w:pPr>
-      <w:r>
-        <w:t>Interface Segregation Principle</w:t>
-      </w:r>
-    </w:p>
-    <w:p>
-      <w:pPr>
-        <w:pStyle w:val="ListParagraph"/>
-        <w:numPr>
-          <w:ilvl w:val="0"/>
-          <w:numId w:val="2"/>
-        </w:numPr>
-      </w:pPr>
-      <w:r>
-        <w:t>Dependency Inversion Principle</w:t>
-      </w:r>
-    </w:p>
-    <w:p>
-      <w:r>
-        <w:t xml:space="preserve">Following Single Responsibility Principle, each class in the application is designed to have a single responsibility. The </w:t>
-      </w:r>
-      <w:r>
-        <w:rPr>
-          <w:b/>
-          <w:bCs/>
-        </w:rPr>
-        <w:t>DatabaseHelper</w:t>
-      </w:r>
-      <w:r>
-        <w:t xml:space="preserve"> class handles all operations relating to the local SQLite database, such as the CRUD operations for employees and holiday requests. The </w:t>
-      </w:r>
-      <w:r>
-        <w:rPr>
-          <w:b/>
-          <w:bCs/>
-        </w:rPr>
-        <w:t>ApiHelper</w:t>
-      </w:r>
-      <w:r>
-        <w:t xml:space="preserve"> class manages communication with the API and utilises methods from the DatabaseHelper class to ensure data synchronisation between the two stores. The </w:t>
-      </w:r>
-      <w:r>
-        <w:rPr>
-          <w:b/>
-          <w:bCs/>
-        </w:rPr>
-        <w:t>NotificationHelper</w:t>
-      </w:r>
-      <w:r>
-        <w:t xml:space="preserve"> class handles the creation and display of notifications. This separation of concerns ensures loose coupling between classes, meaning that changes to one ‘responsibility’, does not have secondary impacts of unrelated areas of the codebase.</w:t>
-      </w:r>
-      <w:r>
-        <w:t xml:space="preserve"> This use of abstracted layers also means that the codebase follows the Open-Closed Principle, as extending these functionalities and classes does not change the core implementation of the application.</w:t>
-      </w:r>
-    </w:p>
-    <w:p>
-      <w:r>
-        <w:t xml:space="preserve">As an aspect of Liskov Substitution Principle, any object of a superclass can be </w:t>
-      </w:r>
-      <w:r>
-        <w:t>replaced</w:t>
-      </w:r>
-      <w:r>
-        <w:t xml:space="preserve"> by an object of a subclass without impacting the program. This could be useful, especially during </w:t>
-      </w:r>
-      <w:r>
-        <w:t xml:space="preserve"> </w:t>
-      </w:r>
-      <w:r>
-        <w:t xml:space="preserve">testing, to substitute the </w:t>
-      </w:r>
-      <w:r>
-        <w:rPr>
-          <w:b/>
-          <w:bCs/>
-        </w:rPr>
-        <w:t>ApiHelper</w:t>
-      </w:r>
-      <w:r>
-        <w:rPr>
-          <w:b/>
-          <w:bCs/>
-        </w:rPr>
-        <w:t xml:space="preserve"> </w:t>
-      </w:r>
-      <w:r>
-        <w:t>class with a</w:t>
-      </w:r>
-      <w:r>
-        <w:t>n interface mocking the implementation.</w:t>
-      </w:r>
-    </w:p>
-    <w:p>
-      <w:r>
-        <w:lastRenderedPageBreak/>
-        <w:t>The Interface Segregation Principle ensures interfaces/classes are designed to be specific and only have methods relevant to their needs, in an effort to avoid bloated classes with unnecessary methods.</w:t>
-      </w:r>
-    </w:p>
-    <w:p>
-      <w:pPr>
-        <w:pStyle w:val="Heading3"/>
-      </w:pPr>
-      <w:r>
-        <w:t>Use of Worker Threads via AsyncTask</w:t>
-      </w:r>
-    </w:p>
-    <w:p>
-      <w:r>
-        <w:t xml:space="preserve">The application uses worker threads using </w:t>
-      </w:r>
-      <w:r>
-        <w:rPr>
-          <w:b/>
-          <w:bCs/>
-        </w:rPr>
-        <w:t>AsyncTasks</w:t>
-      </w:r>
-      <w:r>
-        <w:t xml:space="preserve"> to</w:t>
-      </w:r>
-      <w:r>
-        <w:t xml:space="preserve"> handle API operations in the background, ensuring that the Android UI remains responsive even during intensive, long running operations. If intensive tasks are performed on the main thread, the UI can freeze, degrading user experience or leading to application crashes. AsyncTasks execute tasks in the background and updates the UI upon completion, enabling the application to handle these intensive tasks without affecting performance.</w:t>
-      </w:r>
-    </w:p>
-    <w:p>
-      <w:r>
-        <w:t>Fetching all of the employee records stored on the API takes a longer time period, therefore an AsyncTask process was used to perform this network request on the background thread.</w:t>
-      </w:r>
-      <w:r>
-        <w:t xml:space="preserve"> Loading this dataset, or performing many CRUD operations at a similar time, could block the UI thread if it wasn’t executed in the background.</w:t>
-      </w:r>
-    </w:p>
-    <w:p>
-      <w:r>
-        <w:t>AsyncTask has been deprecated from the Android API and so ExecutorService should be preferred in future projects. Unlike AsyncTask, ExecutorService can handle multiple threads allowing it to handle multiple concurrent tasks.</w:t>
-      </w:r>
-    </w:p>
-    <w:p>
-      <w:pPr>
-        <w:pStyle w:val="Heading2"/>
-      </w:pPr>
-      <w:r>
-        <w:t>Evaluation</w:t>
-      </w:r>
-    </w:p>
-    <w:p>
-      <w:pPr>
-        <w:pStyle w:val="ListParagraph"/>
-        <w:numPr>
-          <w:ilvl w:val="0"/>
-          <w:numId w:val="2"/>
-        </w:numPr>
-      </w:pPr>
-      <w:r>
-        <w:t>Post-design evaluation on usability and functionality</w:t>
-      </w:r>
-    </w:p>
-    <w:p>
-      <w:pPr>
-        <w:pStyle w:val="ListParagraph"/>
-        <w:numPr>
-          <w:ilvl w:val="0"/>
-          <w:numId w:val="2"/>
-        </w:numPr>
-      </w:pPr>
-      <w:r>
-        <w:t>Testing?</w:t>
-      </w:r>
-    </w:p>
-    <w:p>
-      <w:pPr>
-        <w:pStyle w:val="ListParagraph"/>
-        <w:numPr>
-          <w:ilvl w:val="0"/>
-          <w:numId w:val="2"/>
-        </w:numPr>
-      </w:pPr>
-      <w:r>
         <w:t>Recommendations for future improvements</w:t>
       </w:r>
     </w:p>
@@ -4384,7 +4489,15 @@
         </w:numPr>
       </w:pPr>
       <w:r>
-        <w:t>True role based access, rather than hiding activity navigation links</w:t>
+        <w:t xml:space="preserve">True </w:t>
+      </w:r>
+      <w:proofErr w:type="gramStart"/>
+      <w:r>
+        <w:t>role based</w:t>
+      </w:r>
+      <w:proofErr w:type="gramEnd"/>
+      <w:r>
+        <w:t xml:space="preserve"> access, rather than hiding activity navigation links</w:t>
       </w:r>
     </w:p>
     <w:p>
@@ -4524,7 +4637,7 @@
 </file>
 
 <file path=word/numbering.xml><?xml version="1.0" encoding="utf-8"?>
-<w:numbering xmlns:wpc="http://schemas.microsoft.com/office/word/2010/wordprocessingCanvas" xmlns:cx="http://schemas.microsoft.com/office/drawing/2014/chartex" xmlns:cx1="http://schemas.microsoft.com/office/drawing/2015/9/8/chartex" xmlns:cx2="http://schemas.microsoft.com/office/drawing/2015/10/21/chartex" xmlns:cx3="http://schemas.microsoft.com/office/drawing/2016/5/9/chartex" xmlns:cx4="http://schemas.microsoft.com/office/drawing/2016/5/10/chartex" xmlns:cx5="http://schemas.microsoft.com/office/drawing/2016/5/11/chartex" xmlns:cx6="http://schemas.microsoft.com/office/drawing/2016/5/12/chartex" xmlns:cx7="http://schemas.microsoft.com/office/drawing/2016/5/13/chartex" xmlns:cx8="http://schemas.microsoft.com/office/drawing/2016/5/14/chartex" xmlns:mc="http://schemas.openxmlformats.org/markup-compatibility/2006" xmlns:aink="http://schemas.microsoft.com/office/drawing/2016/ink" xmlns:am3d="http://schemas.microsoft.com/office/drawing/2017/model3d" xmlns:o="urn:schemas-microsoft-com:office:office" xmlns:oel="http://schemas.microsoft.com/office/2019/extlst" xmlns:r="http://schemas.openxmlformats.org/officeDocument/2006/relationships" xmlns:m="http://schemas.openxmlformats.org/officeDocument/2006/math" xmlns:v="urn:schemas-microsoft-com:vml" xmlns:wp14="http://schemas.microsoft.com/office/word/2010/wordprocessingDrawing" xmlns:wp="http://schemas.openxmlformats.org/drawingml/2006/wordprocessingDrawing" xmlns:w10="urn:schemas-microsoft-com:office:word" xmlns:w="http://schemas.openxmlformats.org/wordprocessingml/2006/main" xmlns:w14="http://schemas.microsoft.com/office/word/2010/wordml" xmlns:w15="http://schemas.microsoft.com/office/word/2012/wordml" xmlns:w16cex="http://schemas.microsoft.com/office/word/2018/wordml/cex" xmlns:w16cid="http://schemas.microsoft.com/office/word/2016/wordml/cid" xmlns:w16="http://schemas.microsoft.com/office/word/2018/wordml" xmlns:w16du="http://schemas.microsoft.com/office/word/2023/wordml/word16du" xmlns:w16sdtdh="http://schemas.microsoft.com/office/word/2020/wordml/sdtdatahash" xmlns:w16se="http://schemas.microsoft.com/office/word/2015/wordml/symex" xmlns:wpg="http://schemas.microsoft.com/office/word/2010/wordprocessingGroup" xmlns:wpi="http://schemas.microsoft.com/office/word/2010/wordprocessingInk" xmlns:wne="http://schemas.microsoft.com/office/word/2006/wordml" xmlns:wps="http://schemas.microsoft.com/office/word/2010/wordprocessingShape" mc:Ignorable="w14 w15 w16se w16cid w16 w16cex w16sdtdh w16du wp14">
+<w:numbering xmlns:wpc="http://schemas.microsoft.com/office/word/2010/wordprocessingCanvas" xmlns:cx="http://schemas.microsoft.com/office/drawing/2014/chartex" xmlns:cx1="http://schemas.microsoft.com/office/drawing/2015/9/8/chartex" xmlns:cx2="http://schemas.microsoft.com/office/drawing/2015/10/21/chartex" xmlns:cx3="http://schemas.microsoft.com/office/drawing/2016/5/9/chartex" xmlns:cx4="http://schemas.microsoft.com/office/drawing/2016/5/10/chartex" xmlns:cx5="http://schemas.microsoft.com/office/drawing/2016/5/11/chartex" xmlns:cx6="http://schemas.microsoft.com/office/drawing/2016/5/12/chartex" xmlns:cx7="http://schemas.microsoft.com/office/drawing/2016/5/13/chartex" xmlns:cx8="http://schemas.microsoft.com/office/drawing/2016/5/14/chartex" xmlns:mc="http://schemas.openxmlformats.org/markup-compatibility/2006" xmlns:aink="http://schemas.microsoft.com/office/drawing/2016/ink" xmlns:am3d="http://schemas.microsoft.com/office/drawing/2017/model3d" xmlns:o="urn:schemas-microsoft-com:office:office" xmlns:oel="http://schemas.microsoft.com/office/2019/extlst" xmlns:r="http://schemas.openxmlformats.org/officeDocument/2006/relationships" xmlns:m="http://schemas.openxmlformats.org/officeDocument/2006/math" xmlns:v="urn:schemas-microsoft-com:vml" xmlns:wp14="http://schemas.microsoft.com/office/word/2010/wordprocessingDrawing" xmlns:wp="http://schemas.openxmlformats.org/drawingml/2006/wordprocessingDrawing" xmlns:w10="urn:schemas-microsoft-com:office:word" xmlns:w="http://schemas.openxmlformats.org/wordprocessingml/2006/main" xmlns:w14="http://schemas.microsoft.com/office/word/2010/wordml" xmlns:w15="http://schemas.microsoft.com/office/word/2012/wordml" xmlns:w16cex="http://schemas.microsoft.com/office/word/2018/wordml/cex" xmlns:w16cid="http://schemas.microsoft.com/office/word/2016/wordml/cid" xmlns:w16="http://schemas.microsoft.com/office/word/2018/wordml" xmlns:w16du="http://schemas.microsoft.com/office/word/2023/wordml/word16du" xmlns:w16sdtdh="http://schemas.microsoft.com/office/word/2020/wordml/sdtdatahash" xmlns:w16sdtfl="http://schemas.microsoft.com/office/word/2024/wordml/sdtformatlock" xmlns:w16se="http://schemas.microsoft.com/office/word/2015/wordml/symex" xmlns:wpg="http://schemas.microsoft.com/office/word/2010/wordprocessingGroup" xmlns:wpi="http://schemas.microsoft.com/office/word/2010/wordprocessingInk" xmlns:wne="http://schemas.microsoft.com/office/word/2006/wordml" xmlns:wps="http://schemas.microsoft.com/office/word/2010/wordprocessingShape" mc:Ignorable="w14 w15 w16se w16cid w16 w16cex w16sdtdh w16sdtfl w16du wp14">
   <w:abstractNum w:abstractNumId="0" w15:restartNumberingAfterBreak="0">
     <w:nsid w:val="23F527B2"/>
     <w:multiLevelType w:val="hybridMultilevel"/>
@@ -4965,7 +5078,7 @@
 </file>
 
 <file path=word/styles.xml><?xml version="1.0" encoding="utf-8"?>
-<w:styles xmlns:mc="http://schemas.openxmlformats.org/markup-compatibility/2006" xmlns:r="http://schemas.openxmlformats.org/officeDocument/2006/relationships" xmlns:w="http://schemas.openxmlformats.org/wordprocessingml/2006/main" xmlns:w14="http://schemas.microsoft.com/office/word/2010/wordml" xmlns:w15="http://schemas.microsoft.com/office/word/2012/wordml" xmlns:w16cex="http://schemas.microsoft.com/office/word/2018/wordml/cex" xmlns:w16cid="http://schemas.microsoft.com/office/word/2016/wordml/cid" xmlns:w16="http://schemas.microsoft.com/office/word/2018/wordml" xmlns:w16du="http://schemas.microsoft.com/office/word/2023/wordml/word16du" xmlns:w16sdtdh="http://schemas.microsoft.com/office/word/2020/wordml/sdtdatahash" xmlns:w16se="http://schemas.microsoft.com/office/word/2015/wordml/symex" mc:Ignorable="w14 w15 w16se w16cid w16 w16cex w16sdtdh w16du">
+<w:styles xmlns:mc="http://schemas.openxmlformats.org/markup-compatibility/2006" xmlns:r="http://schemas.openxmlformats.org/officeDocument/2006/relationships" xmlns:w="http://schemas.openxmlformats.org/wordprocessingml/2006/main" xmlns:w14="http://schemas.microsoft.com/office/word/2010/wordml" xmlns:w15="http://schemas.microsoft.com/office/word/2012/wordml" xmlns:w16cex="http://schemas.microsoft.com/office/word/2018/wordml/cex" xmlns:w16cid="http://schemas.microsoft.com/office/word/2016/wordml/cid" xmlns:w16="http://schemas.microsoft.com/office/word/2018/wordml" xmlns:w16du="http://schemas.microsoft.com/office/word/2023/wordml/word16du" xmlns:w16sdtdh="http://schemas.microsoft.com/office/word/2020/wordml/sdtdatahash" xmlns:w16sdtfl="http://schemas.microsoft.com/office/word/2024/wordml/sdtformatlock" xmlns:w16se="http://schemas.microsoft.com/office/word/2015/wordml/symex" mc:Ignorable="w14 w15 w16se w16cid w16 w16cex w16sdtdh w16sdtfl w16du">
   <w:docDefaults>
     <w:rPrDefault>
       <w:rPr>
@@ -5914,6 +6027,59 @@
       <w:szCs w:val="18"/>
     </w:rPr>
   </w:style>
+  <w:style w:type="paragraph" w:styleId="HTMLPreformatted">
+    <w:name w:val="HTML Preformatted"/>
+    <w:basedOn w:val="Normal"/>
+    <w:link w:val="HTMLPreformattedChar"/>
+    <w:uiPriority w:val="99"/>
+    <w:semiHidden/>
+    <w:unhideWhenUsed/>
+    <w:rsid w:val="00EE5997"/>
+    <w:pPr>
+      <w:spacing w:after="0" w:line="240" w:lineRule="auto"/>
+    </w:pPr>
+    <w:rPr>
+      <w:rFonts w:ascii="Consolas" w:hAnsi="Consolas"/>
+      <w:sz w:val="20"/>
+      <w:szCs w:val="20"/>
+    </w:rPr>
+  </w:style>
+  <w:style w:type="character" w:customStyle="1" w:styleId="HTMLPreformattedChar">
+    <w:name w:val="HTML Preformatted Char"/>
+    <w:basedOn w:val="DefaultParagraphFont"/>
+    <w:link w:val="HTMLPreformatted"/>
+    <w:uiPriority w:val="99"/>
+    <w:semiHidden/>
+    <w:rsid w:val="00EE5997"/>
+    <w:rPr>
+      <w:rFonts w:ascii="Consolas" w:hAnsi="Consolas"/>
+      <w:sz w:val="20"/>
+      <w:szCs w:val="20"/>
+    </w:rPr>
+  </w:style>
+  <w:style w:type="character" w:styleId="Hyperlink">
+    <w:name w:val="Hyperlink"/>
+    <w:basedOn w:val="DefaultParagraphFont"/>
+    <w:uiPriority w:val="99"/>
+    <w:unhideWhenUsed/>
+    <w:rsid w:val="00EE5997"/>
+    <w:rPr>
+      <w:color w:val="467886" w:themeColor="hyperlink"/>
+      <w:u w:val="single"/>
+    </w:rPr>
+  </w:style>
+  <w:style w:type="character" w:styleId="UnresolvedMention">
+    <w:name w:val="Unresolved Mention"/>
+    <w:basedOn w:val="DefaultParagraphFont"/>
+    <w:uiPriority w:val="99"/>
+    <w:semiHidden/>
+    <w:unhideWhenUsed/>
+    <w:rsid w:val="00EE5997"/>
+    <w:rPr>
+      <w:color w:val="605E5C"/>
+      <w:shd w:val="clear" w:color="auto" w:fill="E1DFDD"/>
+    </w:rPr>
+  </w:style>
 </w:styles>
 </file>
 

</xml_diff>